<commit_message>
report: ts analysis done
</commit_message>
<xml_diff>
--- a/sbs23006_Integrated_CA.docx
+++ b/sbs23006_Integrated_CA.docx
@@ -24,7 +24,7 @@
       <w:bookmarkStart w:id="1" w:name="_Toc135557023"/>
       <w:bookmarkStart w:id="2" w:name="_Toc135998563"/>
       <w:bookmarkStart w:id="3" w:name="_Toc150010731"/>
-      <w:bookmarkStart w:id="4" w:name="_Toc150109418"/>
+      <w:bookmarkStart w:id="4" w:name="_Toc150290117"/>
       <w:r>
         <w:rPr>
           <w:rFonts w:ascii="Arial" w:eastAsia="Times New Roman" w:hAnsi="Arial" w:cs="Times New Roman"/>
@@ -555,7 +555,7 @@
           <w:r>
             <w:fldChar w:fldCharType="separate"/>
           </w:r>
-          <w:hyperlink w:anchor="_Toc150109418" w:history="1">
+          <w:hyperlink w:anchor="_Toc150290117" w:history="1">
             <w:r>
               <w:rPr>
                 <w:rStyle w:val="Hyperlink"/>
@@ -585,7 +585,7 @@
                 <w:noProof/>
                 <w:webHidden/>
               </w:rPr>
-              <w:instrText xml:space="preserve"> PAGEREF _Toc150109418 \h </w:instrText>
+              <w:instrText xml:space="preserve"> PAGEREF _Toc150290117 \h </w:instrText>
             </w:r>
             <w:r>
               <w:rPr>
@@ -631,7 +631,7 @@
               <w14:ligatures w14:val="standardContextual"/>
             </w:rPr>
           </w:pPr>
-          <w:hyperlink w:anchor="_Toc150109419" w:history="1">
+          <w:hyperlink w:anchor="_Toc150290118" w:history="1">
             <w:r>
               <w:rPr>
                 <w:rStyle w:val="Hyperlink"/>
@@ -675,7 +675,7 @@
                 <w:noProof/>
                 <w:webHidden/>
               </w:rPr>
-              <w:instrText xml:space="preserve"> PAGEREF _Toc150109419 \h </w:instrText>
+              <w:instrText xml:space="preserve"> PAGEREF _Toc150290118 \h </w:instrText>
             </w:r>
             <w:r>
               <w:rPr>
@@ -721,7 +721,7 @@
               <w14:ligatures w14:val="standardContextual"/>
             </w:rPr>
           </w:pPr>
-          <w:hyperlink w:anchor="_Toc150109420" w:history="1">
+          <w:hyperlink w:anchor="_Toc150290119" w:history="1">
             <w:r>
               <w:rPr>
                 <w:rStyle w:val="Hyperlink"/>
@@ -765,7 +765,7 @@
                 <w:noProof/>
                 <w:webHidden/>
               </w:rPr>
-              <w:instrText xml:space="preserve"> PAGEREF _Toc150109420 \h </w:instrText>
+              <w:instrText xml:space="preserve"> PAGEREF _Toc150290119 \h </w:instrText>
             </w:r>
             <w:r>
               <w:rPr>
@@ -810,7 +810,7 @@
               <w14:ligatures w14:val="standardContextual"/>
             </w:rPr>
           </w:pPr>
-          <w:hyperlink w:anchor="_Toc150109421" w:history="1">
+          <w:hyperlink w:anchor="_Toc150290120" w:history="1">
             <w:r>
               <w:rPr>
                 <w:rStyle w:val="Hyperlink"/>
@@ -837,7 +837,7 @@
                 <w:noProof/>
                 <w:webHidden/>
               </w:rPr>
-              <w:instrText xml:space="preserve"> PAGEREF _Toc150109421 \h </w:instrText>
+              <w:instrText xml:space="preserve"> PAGEREF _Toc150290120 \h </w:instrText>
             </w:r>
             <w:r>
               <w:rPr>
@@ -883,7 +883,7 @@
               <w14:ligatures w14:val="standardContextual"/>
             </w:rPr>
           </w:pPr>
-          <w:hyperlink w:anchor="_Toc150109422" w:history="1">
+          <w:hyperlink w:anchor="_Toc150290121" w:history="1">
             <w:r>
               <w:rPr>
                 <w:rStyle w:val="Hyperlink"/>
@@ -927,7 +927,7 @@
                 <w:noProof/>
                 <w:webHidden/>
               </w:rPr>
-              <w:instrText xml:space="preserve"> PAGEREF _Toc150109422 \h </w:instrText>
+              <w:instrText xml:space="preserve"> PAGEREF _Toc150290121 \h </w:instrText>
             </w:r>
             <w:r>
               <w:rPr>
@@ -973,7 +973,7 @@
               <w14:ligatures w14:val="standardContextual"/>
             </w:rPr>
           </w:pPr>
-          <w:hyperlink w:anchor="_Toc150109423" w:history="1">
+          <w:hyperlink w:anchor="_Toc150290122" w:history="1">
             <w:r>
               <w:rPr>
                 <w:rStyle w:val="Hyperlink"/>
@@ -1017,7 +1017,7 @@
                 <w:noProof/>
                 <w:webHidden/>
               </w:rPr>
-              <w:instrText xml:space="preserve"> PAGEREF _Toc150109423 \h </w:instrText>
+              <w:instrText xml:space="preserve"> PAGEREF _Toc150290122 \h </w:instrText>
             </w:r>
             <w:r>
               <w:rPr>
@@ -1063,7 +1063,7 @@
               <w14:ligatures w14:val="standardContextual"/>
             </w:rPr>
           </w:pPr>
-          <w:hyperlink w:anchor="_Toc150109424" w:history="1">
+          <w:hyperlink w:anchor="_Toc150290123" w:history="1">
             <w:r>
               <w:rPr>
                 <w:rStyle w:val="Hyperlink"/>
@@ -1107,7 +1107,7 @@
                 <w:noProof/>
                 <w:webHidden/>
               </w:rPr>
-              <w:instrText xml:space="preserve"> PAGEREF _Toc150109424 \h </w:instrText>
+              <w:instrText xml:space="preserve"> PAGEREF _Toc150290123 \h </w:instrText>
             </w:r>
             <w:r>
               <w:rPr>
@@ -1152,30 +1152,14 @@
               <w14:ligatures w14:val="standardContextual"/>
             </w:rPr>
           </w:pPr>
-          <w:hyperlink w:anchor="_Toc150109425" w:history="1">
+          <w:hyperlink w:anchor="_Toc150290124" w:history="1">
             <w:r>
               <w:rPr>
                 <w:rStyle w:val="Hyperlink"/>
                 <w:noProof/>
                 <w:lang w:val="en-US"/>
               </w:rPr>
-              <w:t xml:space="preserve">2.2.3 </w:t>
-            </w:r>
-            <w:r>
-              <w:rPr>
-                <w:rStyle w:val="Hyperlink"/>
-                <w:noProof/>
-                <w:lang w:val="en-US"/>
-              </w:rPr>
-              <w:t xml:space="preserve">        </w:t>
-            </w:r>
-            <w:r>
-              <w:rPr>
-                <w:rStyle w:val="Hyperlink"/>
-                <w:noProof/>
-                <w:lang w:val="en-US"/>
-              </w:rPr>
-              <w:t>Data extraction tool evaluation</w:t>
+              <w:t>2.2.3 Data extraction tool evaluation</w:t>
             </w:r>
             <w:r>
               <w:rPr>
@@ -1196,7 +1180,7 @@
                 <w:noProof/>
                 <w:webHidden/>
               </w:rPr>
-              <w:instrText xml:space="preserve"> PAGEREF _Toc150109425 \h </w:instrText>
+              <w:instrText xml:space="preserve"> PAGEREF _Toc150290124 \h </w:instrText>
             </w:r>
             <w:r>
               <w:rPr>
@@ -1242,7 +1226,7 @@
               <w14:ligatures w14:val="standardContextual"/>
             </w:rPr>
           </w:pPr>
-          <w:hyperlink w:anchor="_Toc150109426" w:history="1">
+          <w:hyperlink w:anchor="_Toc150290125" w:history="1">
             <w:r>
               <w:rPr>
                 <w:rStyle w:val="Hyperlink"/>
@@ -1286,7 +1270,7 @@
                 <w:noProof/>
                 <w:webHidden/>
               </w:rPr>
-              <w:instrText xml:space="preserve"> PAGEREF _Toc150109426 \h </w:instrText>
+              <w:instrText xml:space="preserve"> PAGEREF _Toc150290125 \h </w:instrText>
             </w:r>
             <w:r>
               <w:rPr>
@@ -1306,7 +1290,7 @@
                 <w:noProof/>
                 <w:webHidden/>
               </w:rPr>
-              <w:t>7</w:t>
+              <w:t>8</w:t>
             </w:r>
             <w:r>
               <w:rPr>
@@ -1331,7 +1315,7 @@
               <w14:ligatures w14:val="standardContextual"/>
             </w:rPr>
           </w:pPr>
-          <w:hyperlink w:anchor="_Toc150109427" w:history="1">
+          <w:hyperlink w:anchor="_Toc150290126" w:history="1">
             <w:r>
               <w:rPr>
                 <w:rStyle w:val="Hyperlink"/>
@@ -1358,7 +1342,7 @@
                 <w:noProof/>
                 <w:webHidden/>
               </w:rPr>
-              <w:instrText xml:space="preserve"> PAGEREF _Toc150109427 \h </w:instrText>
+              <w:instrText xml:space="preserve"> PAGEREF _Toc150290126 \h </w:instrText>
             </w:r>
             <w:r>
               <w:rPr>
@@ -1378,7 +1362,7 @@
                 <w:noProof/>
                 <w:webHidden/>
               </w:rPr>
-              <w:t>7</w:t>
+              <w:t>8</w:t>
             </w:r>
             <w:r>
               <w:rPr>
@@ -1403,7 +1387,7 @@
               <w14:ligatures w14:val="standardContextual"/>
             </w:rPr>
           </w:pPr>
-          <w:hyperlink w:anchor="_Toc150109428" w:history="1">
+          <w:hyperlink w:anchor="_Toc150290127" w:history="1">
             <w:r>
               <w:rPr>
                 <w:rStyle w:val="Hyperlink"/>
@@ -1430,7 +1414,7 @@
                 <w:noProof/>
                 <w:webHidden/>
               </w:rPr>
-              <w:instrText xml:space="preserve"> PAGEREF _Toc150109428 \h </w:instrText>
+              <w:instrText xml:space="preserve"> PAGEREF _Toc150290127 \h </w:instrText>
             </w:r>
             <w:r>
               <w:rPr>
@@ -1450,7 +1434,7 @@
                 <w:noProof/>
                 <w:webHidden/>
               </w:rPr>
-              <w:t>8</w:t>
+              <w:t>9</w:t>
             </w:r>
             <w:r>
               <w:rPr>
@@ -1475,13 +1459,13 @@
               <w14:ligatures w14:val="standardContextual"/>
             </w:rPr>
           </w:pPr>
-          <w:hyperlink w:anchor="_Toc150109429" w:history="1">
+          <w:hyperlink w:anchor="_Toc150290128" w:history="1">
             <w:r>
               <w:rPr>
                 <w:rStyle w:val="Hyperlink"/>
                 <w:noProof/>
               </w:rPr>
-              <w:t>3.2 Models</w:t>
+              <w:t>3.2 Modeling</w:t>
             </w:r>
             <w:r>
               <w:rPr>
@@ -1502,7 +1486,7 @@
                 <w:noProof/>
                 <w:webHidden/>
               </w:rPr>
-              <w:instrText xml:space="preserve"> PAGEREF _Toc150109429 \h </w:instrText>
+              <w:instrText xml:space="preserve"> PAGEREF _Toc150290128 \h </w:instrText>
             </w:r>
             <w:r>
               <w:rPr>
@@ -1522,7 +1506,79 @@
                 <w:noProof/>
                 <w:webHidden/>
               </w:rPr>
-              <w:t>8</w:t>
+              <w:t>10</w:t>
+            </w:r>
+            <w:r>
+              <w:rPr>
+                <w:noProof/>
+                <w:webHidden/>
+              </w:rPr>
+              <w:fldChar w:fldCharType="end"/>
+            </w:r>
+          </w:hyperlink>
+        </w:p>
+        <w:p>
+          <w:pPr>
+            <w:pStyle w:val="TOC3"/>
+            <w:tabs>
+              <w:tab w:val="right" w:leader="dot" w:pos="9016"/>
+            </w:tabs>
+            <w:rPr>
+              <w:rFonts w:eastAsiaTheme="minorEastAsia"/>
+              <w:noProof/>
+              <w:kern w:val="2"/>
+              <w:lang w:val="en-US"/>
+              <w14:ligatures w14:val="standardContextual"/>
+            </w:rPr>
+          </w:pPr>
+          <w:hyperlink w:anchor="_Toc150290129" w:history="1">
+            <w:r>
+              <w:rPr>
+                <w:rStyle w:val="Hyperlink"/>
+                <w:noProof/>
+              </w:rPr>
+              <w:t>3.2.1 Model building and selection</w:t>
+            </w:r>
+            <w:r>
+              <w:rPr>
+                <w:noProof/>
+                <w:webHidden/>
+              </w:rPr>
+              <w:tab/>
+            </w:r>
+            <w:r>
+              <w:rPr>
+                <w:noProof/>
+                <w:webHidden/>
+              </w:rPr>
+              <w:fldChar w:fldCharType="begin"/>
+            </w:r>
+            <w:r>
+              <w:rPr>
+                <w:noProof/>
+                <w:webHidden/>
+              </w:rPr>
+              <w:instrText xml:space="preserve"> PAGEREF _Toc150290129 \h </w:instrText>
+            </w:r>
+            <w:r>
+              <w:rPr>
+                <w:noProof/>
+                <w:webHidden/>
+              </w:rPr>
+            </w:r>
+            <w:r>
+              <w:rPr>
+                <w:noProof/>
+                <w:webHidden/>
+              </w:rPr>
+              <w:fldChar w:fldCharType="separate"/>
+            </w:r>
+            <w:r>
+              <w:rPr>
+                <w:noProof/>
+                <w:webHidden/>
+              </w:rPr>
+              <w:t>11</w:t>
             </w:r>
             <w:r>
               <w:rPr>
@@ -1547,7 +1603,7 @@
               <w14:ligatures w14:val="standardContextual"/>
             </w:rPr>
           </w:pPr>
-          <w:hyperlink w:anchor="_Toc150109430" w:history="1">
+          <w:hyperlink w:anchor="_Toc150290130" w:history="1">
             <w:r>
               <w:rPr>
                 <w:rStyle w:val="Hyperlink"/>
@@ -1574,7 +1630,7 @@
                 <w:noProof/>
                 <w:webHidden/>
               </w:rPr>
-              <w:instrText xml:space="preserve"> PAGEREF _Toc150109430 \h </w:instrText>
+              <w:instrText xml:space="preserve"> PAGEREF _Toc150290130 \h </w:instrText>
             </w:r>
             <w:r>
               <w:rPr>
@@ -1594,7 +1650,7 @@
                 <w:noProof/>
                 <w:webHidden/>
               </w:rPr>
-              <w:t>9</w:t>
+              <w:t>11</w:t>
             </w:r>
             <w:r>
               <w:rPr>
@@ -1620,7 +1676,7 @@
               <w14:ligatures w14:val="standardContextual"/>
             </w:rPr>
           </w:pPr>
-          <w:hyperlink w:anchor="_Toc150109431" w:history="1">
+          <w:hyperlink w:anchor="_Toc150290131" w:history="1">
             <w:r>
               <w:rPr>
                 <w:rStyle w:val="Hyperlink"/>
@@ -1664,7 +1720,7 @@
                 <w:noProof/>
                 <w:webHidden/>
               </w:rPr>
-              <w:instrText xml:space="preserve"> PAGEREF _Toc150109431 \h </w:instrText>
+              <w:instrText xml:space="preserve"> PAGEREF _Toc150290131 \h </w:instrText>
             </w:r>
             <w:r>
               <w:rPr>
@@ -1684,7 +1740,7 @@
                 <w:noProof/>
                 <w:webHidden/>
               </w:rPr>
-              <w:t>9</w:t>
+              <w:t>11</w:t>
             </w:r>
             <w:r>
               <w:rPr>
@@ -1709,7 +1765,7 @@
               <w14:ligatures w14:val="standardContextual"/>
             </w:rPr>
           </w:pPr>
-          <w:hyperlink w:anchor="_Toc150109432" w:history="1">
+          <w:hyperlink w:anchor="_Toc150290132" w:history="1">
             <w:r>
               <w:rPr>
                 <w:rStyle w:val="Hyperlink"/>
@@ -1737,7 +1793,7 @@
                 <w:noProof/>
                 <w:webHidden/>
               </w:rPr>
-              <w:instrText xml:space="preserve"> PAGEREF _Toc150109432 \h </w:instrText>
+              <w:instrText xml:space="preserve"> PAGEREF _Toc150290132 \h </w:instrText>
             </w:r>
             <w:r>
               <w:rPr>
@@ -1757,7 +1813,7 @@
                 <w:noProof/>
                 <w:webHidden/>
               </w:rPr>
-              <w:t>9</w:t>
+              <w:t>11</w:t>
             </w:r>
             <w:r>
               <w:rPr>
@@ -1795,7 +1851,6 @@
     <w:p/>
     <w:p/>
     <w:p/>
-    <w:p/>
     <w:p>
       <w:pPr>
         <w:pStyle w:val="Heading1"/>
@@ -1804,7 +1859,7 @@
           <w:numId w:val="18"/>
         </w:numPr>
       </w:pPr>
-      <w:bookmarkStart w:id="5" w:name="_Toc150109419"/>
+      <w:bookmarkStart w:id="5" w:name="_Toc150290118"/>
       <w:r>
         <w:lastRenderedPageBreak/>
         <w:t>Introduction</w:t>
@@ -1939,7 +1994,7 @@
           <w:numId w:val="18"/>
         </w:numPr>
       </w:pPr>
-      <w:bookmarkStart w:id="6" w:name="_Toc150109420"/>
+      <w:bookmarkStart w:id="6" w:name="_Toc150290119"/>
       <w:r>
         <w:t>Data processing and storage</w:t>
       </w:r>
@@ -1950,7 +2005,7 @@
         <w:pStyle w:val="Heading2"/>
         <w:ind w:firstLine="360"/>
       </w:pPr>
-      <w:bookmarkStart w:id="7" w:name="_Toc150109421"/>
+      <w:bookmarkStart w:id="7" w:name="_Toc150290120"/>
       <w:r>
         <w:t>2.</w:t>
       </w:r>
@@ -2212,14 +2267,27 @@
       <w:r>
         <w:t xml:space="preserve">Figure </w:t>
       </w:r>
-      <w:fldSimple w:instr=" SEQ Figure \* ARABIC ">
-        <w:r>
-          <w:rPr>
-            <w:noProof/>
-          </w:rPr>
-          <w:t>1</w:t>
-        </w:r>
-      </w:fldSimple>
+      <w:r>
+        <w:fldChar w:fldCharType="begin"/>
+      </w:r>
+      <w:r>
+        <w:instrText xml:space="preserve"> SEQ Figure \* ARABIC </w:instrText>
+      </w:r>
+      <w:r>
+        <w:fldChar w:fldCharType="separate"/>
+      </w:r>
+      <w:r>
+        <w:rPr>
+          <w:noProof/>
+        </w:rPr>
+        <w:t>1</w:t>
+      </w:r>
+      <w:r>
+        <w:rPr>
+          <w:noProof/>
+        </w:rPr>
+        <w:fldChar w:fldCharType="end"/>
+      </w:r>
       <w:r>
         <w:t xml:space="preserve"> - Project Structure</w:t>
       </w:r>
@@ -2473,7 +2541,7 @@
       <w:r>
         <w:t xml:space="preserve"> </w:t>
       </w:r>
-      <w:bookmarkStart w:id="8" w:name="_Toc150109422"/>
+      <w:bookmarkStart w:id="8" w:name="_Toc150290121"/>
       <w:r>
         <w:t>Data</w:t>
       </w:r>
@@ -2638,7 +2706,7 @@
           <w:numId w:val="20"/>
         </w:numPr>
       </w:pPr>
-      <w:bookmarkStart w:id="9" w:name="_Toc150109423"/>
+      <w:bookmarkStart w:id="9" w:name="_Toc150290122"/>
       <w:r>
         <w:t>Database selection</w:t>
       </w:r>
@@ -2800,14 +2868,27 @@
       <w:r>
         <w:t xml:space="preserve">Figure </w:t>
       </w:r>
-      <w:fldSimple w:instr=" SEQ Figure \* ARABIC ">
-        <w:r>
-          <w:rPr>
-            <w:noProof/>
-          </w:rPr>
-          <w:t>2</w:t>
-        </w:r>
-      </w:fldSimple>
+      <w:r>
+        <w:fldChar w:fldCharType="begin"/>
+      </w:r>
+      <w:r>
+        <w:instrText xml:space="preserve"> SEQ Figure \* ARABIC </w:instrText>
+      </w:r>
+      <w:r>
+        <w:fldChar w:fldCharType="separate"/>
+      </w:r>
+      <w:r>
+        <w:rPr>
+          <w:noProof/>
+        </w:rPr>
+        <w:t>2</w:t>
+      </w:r>
+      <w:r>
+        <w:rPr>
+          <w:noProof/>
+        </w:rPr>
+        <w:fldChar w:fldCharType="end"/>
+      </w:r>
       <w:r>
         <w:t xml:space="preserve"> - Runtime comparison between MySQL and HBase</w:t>
       </w:r>
@@ -2835,25 +2916,7 @@
           <w:sz w:val="24"/>
           <w:szCs w:val="24"/>
         </w:rPr>
-        <w:t xml:space="preserve">ghput, that indicates the measure of how many units of information a system can process </w:t>
-      </w:r>
-      <w:proofErr w:type="gramStart"/>
-      <w:r>
-        <w:rPr>
-          <w:rFonts w:ascii="Times New Roman" w:hAnsi="Times New Roman" w:cs="Times New Roman"/>
-          <w:sz w:val="24"/>
-          <w:szCs w:val="24"/>
-        </w:rPr>
-        <w:t>in a given</w:t>
-      </w:r>
-      <w:proofErr w:type="gramEnd"/>
-      <w:r>
-        <w:rPr>
-          <w:rFonts w:ascii="Times New Roman" w:hAnsi="Times New Roman" w:cs="Times New Roman"/>
-          <w:sz w:val="24"/>
-          <w:szCs w:val="24"/>
-        </w:rPr>
-        <w:t xml:space="preserve"> amount of time. </w:t>
+        <w:t xml:space="preserve">ghput, that indicates the measure of how many units of information a system can process in a given amount of time. </w:t>
       </w:r>
       <w:r>
         <w:rPr>
@@ -2933,14 +2996,27 @@
       <w:r>
         <w:t xml:space="preserve">Figure </w:t>
       </w:r>
-      <w:fldSimple w:instr=" SEQ Figure \* ARABIC ">
-        <w:r>
-          <w:rPr>
-            <w:noProof/>
-          </w:rPr>
-          <w:t>3</w:t>
-        </w:r>
-      </w:fldSimple>
+      <w:r>
+        <w:fldChar w:fldCharType="begin"/>
+      </w:r>
+      <w:r>
+        <w:instrText xml:space="preserve"> SEQ Figure \* ARABIC </w:instrText>
+      </w:r>
+      <w:r>
+        <w:fldChar w:fldCharType="separate"/>
+      </w:r>
+      <w:r>
+        <w:rPr>
+          <w:noProof/>
+        </w:rPr>
+        <w:t>3</w:t>
+      </w:r>
+      <w:r>
+        <w:rPr>
+          <w:noProof/>
+        </w:rPr>
+        <w:fldChar w:fldCharType="end"/>
+      </w:r>
       <w:r>
         <w:t xml:space="preserve"> - Throughput comparison between HBase and MySQL</w:t>
       </w:r>
@@ -3075,14 +3151,27 @@
       <w:r>
         <w:t xml:space="preserve">Figure </w:t>
       </w:r>
-      <w:fldSimple w:instr=" SEQ Figure \* ARABIC ">
-        <w:r>
-          <w:rPr>
-            <w:noProof/>
-          </w:rPr>
-          <w:t>4</w:t>
-        </w:r>
-      </w:fldSimple>
+      <w:r>
+        <w:fldChar w:fldCharType="begin"/>
+      </w:r>
+      <w:r>
+        <w:instrText xml:space="preserve"> SEQ Figure \* ARABIC </w:instrText>
+      </w:r>
+      <w:r>
+        <w:fldChar w:fldCharType="separate"/>
+      </w:r>
+      <w:r>
+        <w:rPr>
+          <w:noProof/>
+        </w:rPr>
+        <w:t>4</w:t>
+      </w:r>
+      <w:r>
+        <w:rPr>
+          <w:noProof/>
+        </w:rPr>
+        <w:fldChar w:fldCharType="end"/>
+      </w:r>
       <w:r>
         <w:t xml:space="preserve"> - Latency comparison between HBase and MySQL</w:t>
       </w:r>
@@ -3312,7 +3401,7 @@
           <w:numId w:val="20"/>
         </w:numPr>
       </w:pPr>
-      <w:bookmarkStart w:id="11" w:name="_Toc150109424"/>
+      <w:bookmarkStart w:id="11" w:name="_Toc150290123"/>
       <w:r>
         <w:t>Data processing</w:t>
       </w:r>
@@ -3404,17 +3493,7 @@
           <w:szCs w:val="24"/>
           <w:lang w:val="en-US"/>
         </w:rPr>
-        <w:t xml:space="preserve"> this activity mainly consisted of creating a header </w:t>
-      </w:r>
-      <w:proofErr w:type="gramStart"/>
-      <w:r>
-        <w:rPr>
-          <w:rFonts w:ascii="Times New Roman" w:hAnsi="Times New Roman" w:cs="Times New Roman"/>
-          <w:sz w:val="24"/>
-          <w:szCs w:val="24"/>
-          <w:lang w:val="en-US"/>
-        </w:rPr>
-        <w:t>first</w:t>
+        <w:t xml:space="preserve"> this activity mainly consisted of creating a header first</w:t>
       </w:r>
       <w:r>
         <w:rPr>
@@ -3432,17 +3511,7 @@
           <w:szCs w:val="24"/>
           <w:lang w:val="en-US"/>
         </w:rPr>
-        <w:t xml:space="preserve"> and</w:t>
-      </w:r>
-      <w:proofErr w:type="gramEnd"/>
-      <w:r>
-        <w:rPr>
-          <w:rFonts w:ascii="Times New Roman" w:hAnsi="Times New Roman" w:cs="Times New Roman"/>
-          <w:sz w:val="24"/>
-          <w:szCs w:val="24"/>
-          <w:lang w:val="en-US"/>
-        </w:rPr>
-        <w:t xml:space="preserve"> removing commas from the tweets text to avoid misinterpretation while loading the file into the database. </w:t>
+        <w:t xml:space="preserve"> and removing commas from the tweets text to avoid misinterpretation while loading the file into the database. </w:t>
       </w:r>
       <w:r>
         <w:rPr>
@@ -3982,7 +4051,6 @@
         <w:t xml:space="preserve"> </w:t>
       </w:r>
       <w:proofErr w:type="spellStart"/>
-      <w:proofErr w:type="gramStart"/>
       <w:r>
         <w:rPr>
           <w:rFonts w:ascii="Times New Roman" w:hAnsi="Times New Roman" w:cs="Times New Roman"/>
@@ -3995,7 +4063,6 @@
         <w:t>vaderSentiment</w:t>
       </w:r>
       <w:proofErr w:type="spellEnd"/>
-      <w:proofErr w:type="gramEnd"/>
     </w:p>
     <w:p>
       <w:pPr>
@@ -4075,14 +4142,27 @@
       <w:r>
         <w:t xml:space="preserve">Figure </w:t>
       </w:r>
-      <w:fldSimple w:instr=" SEQ Figure \* ARABIC ">
-        <w:r>
-          <w:rPr>
-            <w:noProof/>
-          </w:rPr>
-          <w:t>5</w:t>
-        </w:r>
-      </w:fldSimple>
+      <w:r>
+        <w:fldChar w:fldCharType="begin"/>
+      </w:r>
+      <w:r>
+        <w:instrText xml:space="preserve"> SEQ Figure \* ARABIC </w:instrText>
+      </w:r>
+      <w:r>
+        <w:fldChar w:fldCharType="separate"/>
+      </w:r>
+      <w:r>
+        <w:rPr>
+          <w:noProof/>
+        </w:rPr>
+        <w:t>5</w:t>
+      </w:r>
+      <w:r>
+        <w:rPr>
+          <w:noProof/>
+        </w:rPr>
+        <w:fldChar w:fldCharType="end"/>
+      </w:r>
       <w:r>
         <w:t xml:space="preserve"> - HBase tables: original and processed tweets + ycsb test</w:t>
       </w:r>
@@ -4095,7 +4175,7 @@
           <w:lang w:val="en-US"/>
         </w:rPr>
       </w:pPr>
-      <w:bookmarkStart w:id="12" w:name="_Toc150109425"/>
+      <w:bookmarkStart w:id="12" w:name="_Toc150290124"/>
       <w:r>
         <w:rPr>
           <w:lang w:val="en-US"/>
@@ -4848,14 +4928,27 @@
       <w:r>
         <w:t xml:space="preserve">Table </w:t>
       </w:r>
-      <w:fldSimple w:instr=" SEQ Table \* ARABIC ">
-        <w:r>
-          <w:rPr>
-            <w:noProof/>
-          </w:rPr>
-          <w:t>1</w:t>
-        </w:r>
-      </w:fldSimple>
+      <w:r>
+        <w:fldChar w:fldCharType="begin"/>
+      </w:r>
+      <w:r>
+        <w:instrText xml:space="preserve"> SEQ Table \* ARABIC </w:instrText>
+      </w:r>
+      <w:r>
+        <w:fldChar w:fldCharType="separate"/>
+      </w:r>
+      <w:r>
+        <w:rPr>
+          <w:noProof/>
+        </w:rPr>
+        <w:t>1</w:t>
+      </w:r>
+      <w:r>
+        <w:rPr>
+          <w:noProof/>
+        </w:rPr>
+        <w:fldChar w:fldCharType="end"/>
+      </w:r>
       <w:r>
         <w:t xml:space="preserve"> - Comparison between </w:t>
       </w:r>
@@ -4891,7 +4984,7 @@
           <w:numId w:val="20"/>
         </w:numPr>
       </w:pPr>
-      <w:bookmarkStart w:id="13" w:name="_Toc150109426"/>
+      <w:bookmarkStart w:id="13" w:name="_Toc150290125"/>
       <w:r>
         <w:t>Time series</w:t>
       </w:r>
@@ -4977,7 +5070,7 @@
       <w:pPr>
         <w:pStyle w:val="Heading2"/>
       </w:pPr>
-      <w:bookmarkStart w:id="14" w:name="_Toc150109427"/>
+      <w:bookmarkStart w:id="14" w:name="_Toc150290126"/>
       <w:r>
         <w:t xml:space="preserve">3.1 </w:t>
       </w:r>
@@ -5205,14 +5298,27 @@
       <w:r>
         <w:t xml:space="preserve">Figure </w:t>
       </w:r>
-      <w:fldSimple w:instr=" SEQ Figure \* ARABIC ">
-        <w:r>
-          <w:rPr>
-            <w:noProof/>
-          </w:rPr>
-          <w:t>6</w:t>
-        </w:r>
-      </w:fldSimple>
+      <w:r>
+        <w:fldChar w:fldCharType="begin"/>
+      </w:r>
+      <w:r>
+        <w:instrText xml:space="preserve"> SEQ Figure \* ARABIC </w:instrText>
+      </w:r>
+      <w:r>
+        <w:fldChar w:fldCharType="separate"/>
+      </w:r>
+      <w:r>
+        <w:rPr>
+          <w:noProof/>
+        </w:rPr>
+        <w:t>6</w:t>
+      </w:r>
+      <w:r>
+        <w:rPr>
+          <w:noProof/>
+        </w:rPr>
+        <w:fldChar w:fldCharType="end"/>
+      </w:r>
       <w:r>
         <w:t xml:space="preserve"> - Sentiment plot of the initial 1.6M tweets</w:t>
       </w:r>
@@ -5420,6 +5526,43 @@
         </w:rPr>
         <w:t>e new time-series is now made of 81 observations with 33 missing values</w:t>
       </w:r>
+      <w:r>
+        <w:rPr>
+          <w:rFonts w:ascii="Times New Roman" w:hAnsi="Times New Roman" w:cs="Times New Roman"/>
+          <w:sz w:val="24"/>
+          <w:szCs w:val="24"/>
+        </w:rPr>
+        <w:t>.</w:t>
+      </w:r>
+    </w:p>
+    <w:p>
+      <w:pPr>
+        <w:rPr>
+          <w:rFonts w:ascii="Times New Roman" w:hAnsi="Times New Roman" w:cs="Times New Roman"/>
+          <w:sz w:val="24"/>
+          <w:szCs w:val="24"/>
+        </w:rPr>
+      </w:pPr>
+      <w:r>
+        <w:rPr>
+          <w:rFonts w:ascii="Times New Roman" w:hAnsi="Times New Roman" w:cs="Times New Roman"/>
+          <w:sz w:val="24"/>
+          <w:szCs w:val="24"/>
+        </w:rPr>
+        <w:t xml:space="preserve">Evidence of the work for this section can be found in the accompanying Jupyter notebook </w:t>
+      </w:r>
+      <w:proofErr w:type="spellStart"/>
+      <w:r>
+        <w:rPr>
+          <w:rFonts w:ascii="Times New Roman" w:hAnsi="Times New Roman" w:cs="Times New Roman"/>
+          <w:i/>
+          <w:iCs/>
+          <w:sz w:val="24"/>
+          <w:szCs w:val="24"/>
+        </w:rPr>
+        <w:t>DataProcessing.ipynb</w:t>
+      </w:r>
+      <w:proofErr w:type="spellEnd"/>
       <w:r>
         <w:rPr>
           <w:rFonts w:ascii="Times New Roman" w:hAnsi="Times New Roman" w:cs="Times New Roman"/>
@@ -5482,154 +5625,1341 @@
       <w:r>
         <w:t xml:space="preserve">Figure </w:t>
       </w:r>
+      <w:r>
+        <w:fldChar w:fldCharType="begin"/>
+      </w:r>
+      <w:r>
+        <w:instrText xml:space="preserve"> SEQ Figure \* ARABIC </w:instrText>
+      </w:r>
+      <w:r>
+        <w:fldChar w:fldCharType="separate"/>
+      </w:r>
+      <w:r>
+        <w:rPr>
+          <w:noProof/>
+        </w:rPr>
+        <w:t>7</w:t>
+      </w:r>
+      <w:r>
+        <w:rPr>
+          <w:noProof/>
+        </w:rPr>
+        <w:fldChar w:fldCharType="end"/>
+      </w:r>
+      <w:r>
+        <w:t xml:space="preserve"> - Plot of daily sentiment</w:t>
+      </w:r>
+    </w:p>
+    <w:p>
+      <w:pPr>
+        <w:pStyle w:val="Heading3"/>
+      </w:pPr>
+      <w:bookmarkStart w:id="15" w:name="_Toc150290127"/>
+      <w:r>
+        <w:t>3. 1. 1. Dealing with missing values</w:t>
+      </w:r>
+      <w:bookmarkEnd w:id="15"/>
+    </w:p>
+    <w:p>
+      <w:pPr>
+        <w:rPr>
+          <w:rFonts w:ascii="Times New Roman" w:hAnsi="Times New Roman" w:cs="Times New Roman"/>
+          <w:sz w:val="24"/>
+          <w:szCs w:val="24"/>
+        </w:rPr>
+      </w:pPr>
+      <w:r>
+        <w:rPr>
+          <w:rFonts w:ascii="Times New Roman" w:hAnsi="Times New Roman" w:cs="Times New Roman"/>
+          <w:sz w:val="24"/>
+          <w:szCs w:val="24"/>
+        </w:rPr>
+        <w:t>Having 40% of missing</w:t>
+      </w:r>
+      <w:r>
+        <w:rPr>
+          <w:rFonts w:ascii="Times New Roman" w:hAnsi="Times New Roman" w:cs="Times New Roman"/>
+          <w:sz w:val="24"/>
+          <w:szCs w:val="24"/>
+        </w:rPr>
+        <w:t xml:space="preserve"> data is quite significant and could potentially impact the reliability of the analysis. </w:t>
+      </w:r>
+      <w:r>
+        <w:rPr>
+          <w:rFonts w:ascii="Times New Roman" w:hAnsi="Times New Roman" w:cs="Times New Roman"/>
+          <w:sz w:val="24"/>
+          <w:szCs w:val="24"/>
+        </w:rPr>
+        <w:t xml:space="preserve">Different imputation techniques </w:t>
+      </w:r>
+      <w:r>
+        <w:rPr>
+          <w:rFonts w:ascii="Times New Roman" w:hAnsi="Times New Roman" w:cs="Times New Roman"/>
+          <w:sz w:val="24"/>
+          <w:szCs w:val="24"/>
+        </w:rPr>
+        <w:t>have been evaluated, keeping in mind that imputing missing data</w:t>
+      </w:r>
+      <w:r>
+        <w:rPr>
+          <w:rFonts w:ascii="Times New Roman" w:hAnsi="Times New Roman" w:cs="Times New Roman"/>
+          <w:sz w:val="24"/>
+          <w:szCs w:val="24"/>
+        </w:rPr>
+        <w:t xml:space="preserve"> has implications such as introducing bias and noise, or </w:t>
+      </w:r>
+      <w:r>
+        <w:rPr>
+          <w:rFonts w:ascii="Times New Roman" w:hAnsi="Times New Roman" w:cs="Times New Roman"/>
+          <w:sz w:val="24"/>
+          <w:szCs w:val="24"/>
+        </w:rPr>
+        <w:t>distort the underlying relationships between variables.</w:t>
+      </w:r>
+    </w:p>
+    <w:p>
+      <w:pPr>
+        <w:rPr>
+          <w:rFonts w:ascii="Times New Roman" w:hAnsi="Times New Roman" w:cs="Times New Roman"/>
+          <w:sz w:val="24"/>
+          <w:szCs w:val="24"/>
+        </w:rPr>
+      </w:pPr>
+      <w:r>
+        <w:rPr>
+          <w:rFonts w:ascii="Times New Roman" w:hAnsi="Times New Roman" w:cs="Times New Roman"/>
+          <w:sz w:val="24"/>
+          <w:szCs w:val="24"/>
+        </w:rPr>
+        <w:t>Unfortunately, the original missing data was not provided, so there was no option to use metrics like the root mean squared error to evaluate the best imputation method.</w:t>
+      </w:r>
+      <w:r>
+        <w:rPr>
+          <w:rFonts w:ascii="Times New Roman" w:hAnsi="Times New Roman" w:cs="Times New Roman"/>
+          <w:sz w:val="24"/>
+          <w:szCs w:val="24"/>
+        </w:rPr>
+        <w:t xml:space="preserve"> </w:t>
+      </w:r>
+      <w:r>
+        <w:rPr>
+          <w:rFonts w:ascii="Times New Roman" w:hAnsi="Times New Roman" w:cs="Times New Roman"/>
+          <w:sz w:val="24"/>
+          <w:szCs w:val="24"/>
+        </w:rPr>
+        <w:t xml:space="preserve">The strategy used to </w:t>
+      </w:r>
+      <w:r>
+        <w:rPr>
+          <w:rFonts w:ascii="Times New Roman" w:hAnsi="Times New Roman" w:cs="Times New Roman"/>
+          <w:sz w:val="24"/>
+          <w:szCs w:val="24"/>
+        </w:rPr>
+        <w:t>select</w:t>
+      </w:r>
+      <w:r>
+        <w:rPr>
+          <w:rFonts w:ascii="Times New Roman" w:hAnsi="Times New Roman" w:cs="Times New Roman"/>
+          <w:sz w:val="24"/>
+          <w:szCs w:val="24"/>
+        </w:rPr>
+        <w:t xml:space="preserve"> the best filling methods has been mainly looking at the</w:t>
+      </w:r>
+      <w:r>
+        <w:rPr>
+          <w:rFonts w:ascii="Times New Roman" w:hAnsi="Times New Roman" w:cs="Times New Roman"/>
+          <w:sz w:val="24"/>
+          <w:szCs w:val="24"/>
+        </w:rPr>
+        <w:t xml:space="preserve"> </w:t>
+      </w:r>
+      <w:r>
+        <w:rPr>
+          <w:rFonts w:ascii="Times New Roman" w:hAnsi="Times New Roman" w:cs="Times New Roman"/>
+          <w:sz w:val="24"/>
+          <w:szCs w:val="24"/>
+        </w:rPr>
+        <w:t>produced</w:t>
+      </w:r>
+      <w:r>
+        <w:rPr>
+          <w:rFonts w:ascii="Times New Roman" w:hAnsi="Times New Roman" w:cs="Times New Roman"/>
+          <w:sz w:val="24"/>
+          <w:szCs w:val="24"/>
+        </w:rPr>
+        <w:t xml:space="preserve"> timeseries components (trend, seasonality, noise) and </w:t>
+      </w:r>
+      <w:r>
+        <w:rPr>
+          <w:rFonts w:ascii="Times New Roman" w:hAnsi="Times New Roman" w:cs="Times New Roman"/>
+          <w:sz w:val="24"/>
+          <w:szCs w:val="24"/>
+        </w:rPr>
+        <w:t xml:space="preserve">choose the best one </w:t>
+      </w:r>
+      <w:r>
+        <w:rPr>
+          <w:rFonts w:ascii="Times New Roman" w:hAnsi="Times New Roman" w:cs="Times New Roman"/>
+          <w:sz w:val="24"/>
+          <w:szCs w:val="24"/>
+        </w:rPr>
+        <w:t>combining this plus</w:t>
+      </w:r>
+      <w:r>
+        <w:rPr>
+          <w:rFonts w:ascii="Times New Roman" w:hAnsi="Times New Roman" w:cs="Times New Roman"/>
+          <w:sz w:val="24"/>
+          <w:szCs w:val="24"/>
+        </w:rPr>
+        <w:t xml:space="preserve"> the knowledge of how the filling technique</w:t>
+      </w:r>
+      <w:r>
+        <w:rPr>
+          <w:rFonts w:ascii="Times New Roman" w:hAnsi="Times New Roman" w:cs="Times New Roman"/>
+          <w:sz w:val="24"/>
+          <w:szCs w:val="24"/>
+        </w:rPr>
+        <w:t>s</w:t>
+      </w:r>
+      <w:r>
+        <w:rPr>
+          <w:rFonts w:ascii="Times New Roman" w:hAnsi="Times New Roman" w:cs="Times New Roman"/>
+          <w:sz w:val="24"/>
+          <w:szCs w:val="24"/>
+        </w:rPr>
+        <w:t xml:space="preserve"> work. </w:t>
+      </w:r>
+    </w:p>
+    <w:p>
+      <w:pPr>
+        <w:rPr>
+          <w:rFonts w:ascii="Times New Roman" w:hAnsi="Times New Roman" w:cs="Times New Roman"/>
+          <w:sz w:val="24"/>
+          <w:szCs w:val="24"/>
+        </w:rPr>
+      </w:pPr>
+      <w:r>
+        <w:rPr>
+          <w:rFonts w:ascii="Times New Roman" w:hAnsi="Times New Roman" w:cs="Times New Roman"/>
+          <w:sz w:val="24"/>
+          <w:szCs w:val="24"/>
+        </w:rPr>
+        <w:t xml:space="preserve">The trend component represents the long-term movement or direction in </w:t>
+      </w:r>
+      <w:r>
+        <w:rPr>
+          <w:rFonts w:ascii="Times New Roman" w:hAnsi="Times New Roman" w:cs="Times New Roman"/>
+          <w:sz w:val="24"/>
+          <w:szCs w:val="24"/>
+        </w:rPr>
+        <w:t>the</w:t>
+      </w:r>
+      <w:r>
+        <w:rPr>
+          <w:rFonts w:ascii="Times New Roman" w:hAnsi="Times New Roman" w:cs="Times New Roman"/>
+          <w:sz w:val="24"/>
+          <w:szCs w:val="24"/>
+        </w:rPr>
+        <w:t xml:space="preserve"> time series</w:t>
+      </w:r>
+      <w:r>
+        <w:rPr>
+          <w:rFonts w:ascii="Times New Roman" w:hAnsi="Times New Roman" w:cs="Times New Roman"/>
+          <w:sz w:val="24"/>
+          <w:szCs w:val="24"/>
+        </w:rPr>
+        <w:t>; i</w:t>
+      </w:r>
+      <w:r>
+        <w:rPr>
+          <w:rFonts w:ascii="Times New Roman" w:hAnsi="Times New Roman" w:cs="Times New Roman"/>
+          <w:sz w:val="24"/>
+          <w:szCs w:val="24"/>
+        </w:rPr>
+        <w:t>t indicates whether the data is increasing, decreasing, or relatively stable over time.</w:t>
+      </w:r>
+      <w:r>
+        <w:rPr>
+          <w:rFonts w:ascii="Times New Roman" w:hAnsi="Times New Roman" w:cs="Times New Roman"/>
+          <w:sz w:val="24"/>
+          <w:szCs w:val="24"/>
+        </w:rPr>
+        <w:t xml:space="preserve"> </w:t>
+      </w:r>
+      <w:r>
+        <w:rPr>
+          <w:rFonts w:ascii="Times New Roman" w:hAnsi="Times New Roman" w:cs="Times New Roman"/>
+          <w:sz w:val="24"/>
+          <w:szCs w:val="24"/>
+        </w:rPr>
+        <w:t>Th</w:t>
+      </w:r>
+      <w:r>
+        <w:rPr>
+          <w:rFonts w:ascii="Times New Roman" w:hAnsi="Times New Roman" w:cs="Times New Roman"/>
+          <w:sz w:val="24"/>
+          <w:szCs w:val="24"/>
+        </w:rPr>
+        <w:t xml:space="preserve">e </w:t>
+      </w:r>
+      <w:r>
+        <w:rPr>
+          <w:rFonts w:ascii="Times New Roman" w:hAnsi="Times New Roman" w:cs="Times New Roman"/>
+          <w:sz w:val="24"/>
+          <w:szCs w:val="24"/>
+        </w:rPr>
+        <w:t>seasonal component represents the repeating patterns or cycles</w:t>
+      </w:r>
+      <w:r>
+        <w:rPr>
+          <w:rFonts w:ascii="Times New Roman" w:hAnsi="Times New Roman" w:cs="Times New Roman"/>
+          <w:sz w:val="24"/>
+          <w:szCs w:val="24"/>
+        </w:rPr>
+        <w:t>,</w:t>
+      </w:r>
+      <w:r>
+        <w:rPr>
+          <w:rFonts w:ascii="Times New Roman" w:hAnsi="Times New Roman" w:cs="Times New Roman"/>
+          <w:sz w:val="24"/>
+          <w:szCs w:val="24"/>
+        </w:rPr>
+        <w:t xml:space="preserve"> </w:t>
+      </w:r>
+      <w:r>
+        <w:rPr>
+          <w:rFonts w:ascii="Times New Roman" w:hAnsi="Times New Roman" w:cs="Times New Roman"/>
+          <w:sz w:val="24"/>
+          <w:szCs w:val="24"/>
+        </w:rPr>
+        <w:t>it</w:t>
+      </w:r>
+      <w:r>
+        <w:rPr>
+          <w:rFonts w:ascii="Times New Roman" w:hAnsi="Times New Roman" w:cs="Times New Roman"/>
+          <w:sz w:val="24"/>
+          <w:szCs w:val="24"/>
+        </w:rPr>
+        <w:t xml:space="preserve"> captures the regular ups and downs that occur at fixed intervals.</w:t>
+      </w:r>
+      <w:r>
+        <w:rPr>
+          <w:rFonts w:ascii="Times New Roman" w:hAnsi="Times New Roman" w:cs="Times New Roman"/>
+          <w:sz w:val="24"/>
+          <w:szCs w:val="24"/>
+        </w:rPr>
+        <w:t xml:space="preserve"> </w:t>
+      </w:r>
+      <w:r>
+        <w:rPr>
+          <w:rFonts w:ascii="Times New Roman" w:hAnsi="Times New Roman" w:cs="Times New Roman"/>
+          <w:sz w:val="24"/>
+          <w:szCs w:val="24"/>
+        </w:rPr>
+        <w:t xml:space="preserve">The residual component represents the unexplained variability in </w:t>
+      </w:r>
+      <w:r>
+        <w:rPr>
+          <w:rFonts w:ascii="Times New Roman" w:hAnsi="Times New Roman" w:cs="Times New Roman"/>
+          <w:sz w:val="24"/>
+          <w:szCs w:val="24"/>
+        </w:rPr>
+        <w:t>the</w:t>
+      </w:r>
+      <w:r>
+        <w:rPr>
+          <w:rFonts w:ascii="Times New Roman" w:hAnsi="Times New Roman" w:cs="Times New Roman"/>
+          <w:sz w:val="24"/>
+          <w:szCs w:val="24"/>
+        </w:rPr>
+        <w:t xml:space="preserve"> time series that is not attributed to the trend or seasonality.</w:t>
+      </w:r>
+      <w:r>
+        <w:rPr>
+          <w:rFonts w:ascii="Times New Roman" w:hAnsi="Times New Roman" w:cs="Times New Roman"/>
+          <w:sz w:val="24"/>
+          <w:szCs w:val="24"/>
+        </w:rPr>
+        <w:t xml:space="preserve"> The </w:t>
+      </w:r>
+      <w:r>
+        <w:rPr>
+          <w:rFonts w:ascii="Times New Roman" w:hAnsi="Times New Roman" w:cs="Times New Roman"/>
+          <w:sz w:val="24"/>
+          <w:szCs w:val="24"/>
+        </w:rPr>
+        <w:t>filled time series for each imputation methods is summarized in Figure 8 below.</w:t>
+      </w:r>
+    </w:p>
+    <w:p>
+      <w:pPr>
+        <w:keepNext/>
+      </w:pPr>
+      <w:r>
+        <w:rPr>
+          <w:noProof/>
+        </w:rPr>
+        <w:lastRenderedPageBreak/>
+        <w:drawing>
+          <wp:inline distT="0" distB="0" distL="0" distR="0" wp14:anchorId="2C4321F2" wp14:editId="725F8ABE">
+            <wp:extent cx="5731510" cy="1922780"/>
+            <wp:effectExtent l="0" t="0" r="2540" b="1270"/>
+            <wp:docPr id="97305605" name="Picture 1" descr="A graph of a graph&#10;&#10;Description automatically generated with medium confidence"/>
+            <wp:cNvGraphicFramePr>
+              <a:graphicFrameLocks xmlns:a="http://schemas.openxmlformats.org/drawingml/2006/main" noChangeAspect="1"/>
+            </wp:cNvGraphicFramePr>
+            <a:graphic xmlns:a="http://schemas.openxmlformats.org/drawingml/2006/main">
+              <a:graphicData uri="http://schemas.openxmlformats.org/drawingml/2006/picture">
+                <pic:pic xmlns:pic="http://schemas.openxmlformats.org/drawingml/2006/picture">
+                  <pic:nvPicPr>
+                    <pic:cNvPr id="97305605" name="Picture 1" descr="A graph of a graph&#10;&#10;Description automatically generated with medium confidence"/>
+                    <pic:cNvPicPr/>
+                  </pic:nvPicPr>
+                  <pic:blipFill>
+                    <a:blip r:embed="rId16"/>
+                    <a:stretch>
+                      <a:fillRect/>
+                    </a:stretch>
+                  </pic:blipFill>
+                  <pic:spPr>
+                    <a:xfrm>
+                      <a:off x="0" y="0"/>
+                      <a:ext cx="5731510" cy="1922780"/>
+                    </a:xfrm>
+                    <a:prstGeom prst="rect">
+                      <a:avLst/>
+                    </a:prstGeom>
+                  </pic:spPr>
+                </pic:pic>
+              </a:graphicData>
+            </a:graphic>
+          </wp:inline>
+        </w:drawing>
+      </w:r>
+    </w:p>
+    <w:p>
+      <w:pPr>
+        <w:pStyle w:val="Caption"/>
+        <w:jc w:val="center"/>
+      </w:pPr>
+      <w:r>
+        <w:t xml:space="preserve">Figure </w:t>
+      </w:r>
       <w:fldSimple w:instr=" SEQ Figure \* ARABIC ">
         <w:r>
           <w:rPr>
             <w:noProof/>
           </w:rPr>
-          <w:t>7</w:t>
+          <w:t>8</w:t>
         </w:r>
       </w:fldSimple>
       <w:r>
-        <w:t xml:space="preserve"> - Plot of daily sentiment</w:t>
+        <w:t xml:space="preserve"> - Comparison of filled time-series with different </w:t>
+      </w:r>
+      <w:r>
+        <w:t>methods.</w:t>
+      </w:r>
+    </w:p>
+    <w:p>
+      <w:r>
+        <w:rPr>
+          <w:rFonts w:ascii="Times New Roman" w:hAnsi="Times New Roman" w:cs="Times New Roman"/>
+          <w:sz w:val="24"/>
+          <w:szCs w:val="24"/>
+        </w:rPr>
+        <w:t>All methods</w:t>
+      </w:r>
+      <w:r>
+        <w:rPr>
+          <w:rFonts w:ascii="Times New Roman" w:hAnsi="Times New Roman" w:cs="Times New Roman"/>
+          <w:sz w:val="24"/>
+          <w:szCs w:val="24"/>
+        </w:rPr>
+        <w:t xml:space="preserve"> created a time series with similar trend and seasonality, along with an acceptable level of noise. </w:t>
+      </w:r>
+      <w:r>
+        <w:rPr>
+          <w:rFonts w:ascii="Times New Roman" w:hAnsi="Times New Roman" w:cs="Times New Roman"/>
+          <w:sz w:val="24"/>
+          <w:szCs w:val="24"/>
+        </w:rPr>
+        <w:t xml:space="preserve">From </w:t>
+      </w:r>
+      <w:r>
+        <w:rPr>
+          <w:rFonts w:ascii="Times New Roman" w:hAnsi="Times New Roman" w:cs="Times New Roman"/>
+          <w:sz w:val="24"/>
+          <w:szCs w:val="24"/>
+        </w:rPr>
+        <w:t>a graphical perspective</w:t>
+      </w:r>
+      <w:r>
+        <w:rPr>
+          <w:rFonts w:ascii="Times New Roman" w:hAnsi="Times New Roman" w:cs="Times New Roman"/>
+          <w:sz w:val="24"/>
+          <w:szCs w:val="24"/>
+        </w:rPr>
+        <w:t xml:space="preserve">, the result is similar for the </w:t>
+      </w:r>
+      <w:r>
+        <w:rPr>
+          <w:rFonts w:ascii="Times New Roman" w:hAnsi="Times New Roman" w:cs="Times New Roman"/>
+          <w:sz w:val="24"/>
+          <w:szCs w:val="24"/>
+        </w:rPr>
+        <w:t>backward/forward fill technique and linear interpolation.</w:t>
+      </w:r>
+      <w:r>
+        <w:rPr>
+          <w:rFonts w:ascii="Times New Roman" w:hAnsi="Times New Roman" w:cs="Times New Roman"/>
+          <w:sz w:val="24"/>
+          <w:szCs w:val="24"/>
+        </w:rPr>
+        <w:t xml:space="preserve"> The original time series has most of the missing values at the beginning, while it</w:t>
+      </w:r>
+      <w:r>
+        <w:rPr>
+          <w:rFonts w:ascii="Times New Roman" w:hAnsi="Times New Roman" w:cs="Times New Roman"/>
+          <w:sz w:val="24"/>
+          <w:szCs w:val="24"/>
+        </w:rPr>
+        <w:t>’s</w:t>
+      </w:r>
+      <w:r>
+        <w:rPr>
+          <w:rFonts w:ascii="Times New Roman" w:hAnsi="Times New Roman" w:cs="Times New Roman"/>
+          <w:sz w:val="24"/>
+          <w:szCs w:val="24"/>
+        </w:rPr>
+        <w:t xml:space="preserve"> </w:t>
+      </w:r>
+      <w:r>
+        <w:rPr>
+          <w:rFonts w:ascii="Times New Roman" w:hAnsi="Times New Roman" w:cs="Times New Roman"/>
+          <w:sz w:val="24"/>
+          <w:szCs w:val="24"/>
+        </w:rPr>
+        <w:t>denser</w:t>
+      </w:r>
+      <w:r>
+        <w:rPr>
+          <w:rFonts w:ascii="Times New Roman" w:hAnsi="Times New Roman" w:cs="Times New Roman"/>
+          <w:sz w:val="24"/>
+          <w:szCs w:val="24"/>
+        </w:rPr>
+        <w:t xml:space="preserve"> towards the end</w:t>
+      </w:r>
+      <w:r>
+        <w:rPr>
+          <w:rFonts w:ascii="Times New Roman" w:hAnsi="Times New Roman" w:cs="Times New Roman"/>
+          <w:sz w:val="24"/>
+          <w:szCs w:val="24"/>
+        </w:rPr>
+        <w:t>, this means there are enough future observations to make backfill more suited, as it fills the values backwards.</w:t>
+      </w:r>
+      <w:r>
+        <w:rPr>
+          <w:rFonts w:ascii="Times New Roman" w:hAnsi="Times New Roman" w:cs="Times New Roman"/>
+          <w:sz w:val="24"/>
+          <w:szCs w:val="24"/>
+        </w:rPr>
+        <w:t xml:space="preserve"> On the other hand</w:t>
+      </w:r>
+      <w:r>
+        <w:rPr>
+          <w:rFonts w:ascii="Times New Roman" w:hAnsi="Times New Roman" w:cs="Times New Roman"/>
+          <w:sz w:val="24"/>
+          <w:szCs w:val="24"/>
+        </w:rPr>
+        <w:t xml:space="preserve">, the data shows a significant trend over time, so it can introduce bias </w:t>
+      </w:r>
+      <w:r>
+        <w:rPr>
+          <w:rFonts w:ascii="Times New Roman" w:hAnsi="Times New Roman" w:cs="Times New Roman"/>
+          <w:sz w:val="24"/>
+          <w:szCs w:val="24"/>
+        </w:rPr>
+        <w:t>if the most recent values are not representative of the missing values.</w:t>
+      </w:r>
+      <w:r>
+        <w:rPr>
+          <w:rFonts w:ascii="Times New Roman" w:hAnsi="Times New Roman" w:cs="Times New Roman"/>
+          <w:sz w:val="24"/>
+          <w:szCs w:val="24"/>
+        </w:rPr>
+        <w:t xml:space="preserve"> Linear interpolation has then been chosen as fitting technique, </w:t>
+      </w:r>
+      <w:r>
+        <w:rPr>
+          <w:rFonts w:ascii="Times New Roman" w:hAnsi="Times New Roman" w:cs="Times New Roman"/>
+          <w:sz w:val="24"/>
+          <w:szCs w:val="24"/>
+        </w:rPr>
+        <w:t>as it p</w:t>
+      </w:r>
+      <w:r>
+        <w:rPr>
+          <w:rFonts w:ascii="Times New Roman" w:hAnsi="Times New Roman" w:cs="Times New Roman"/>
+          <w:sz w:val="24"/>
+          <w:szCs w:val="24"/>
+        </w:rPr>
+        <w:t>rovides a more accurate representation of how the data changes over time, making it suitable for datasets with clear trends or seasonality</w:t>
+      </w:r>
+      <w:r>
+        <w:rPr>
+          <w:rFonts w:ascii="Times New Roman" w:hAnsi="Times New Roman" w:cs="Times New Roman"/>
+          <w:sz w:val="24"/>
+          <w:szCs w:val="24"/>
+        </w:rPr>
+        <w:t xml:space="preserve"> like in this case.</w:t>
+      </w:r>
+      <w:r>
+        <w:rPr>
+          <w:rFonts w:ascii="Times New Roman" w:hAnsi="Times New Roman" w:cs="Times New Roman"/>
+          <w:sz w:val="24"/>
+          <w:szCs w:val="24"/>
+        </w:rPr>
+        <w:t xml:space="preserve"> </w:t>
+      </w:r>
+      <w:r>
+        <w:rPr>
+          <w:rFonts w:ascii="Times New Roman" w:hAnsi="Times New Roman" w:cs="Times New Roman"/>
+          <w:sz w:val="24"/>
+          <w:szCs w:val="24"/>
+        </w:rPr>
+        <w:t>Further evaluation will be done during the modelling phase comparative analysis.</w:t>
+      </w:r>
+    </w:p>
+    <w:p>
+      <w:pPr>
+        <w:pStyle w:val="Heading2"/>
+      </w:pPr>
+      <w:bookmarkStart w:id="16" w:name="_Toc150290128"/>
+      <w:r>
+        <w:t xml:space="preserve">3.2 </w:t>
+      </w:r>
+      <w:r>
+        <w:t>Model</w:t>
+      </w:r>
+      <w:r>
+        <w:t>ing</w:t>
+      </w:r>
+      <w:bookmarkEnd w:id="16"/>
+    </w:p>
+    <w:p>
+      <w:pPr>
+        <w:rPr>
+          <w:rFonts w:ascii="Times New Roman" w:hAnsi="Times New Roman" w:cs="Times New Roman"/>
+          <w:sz w:val="24"/>
+          <w:szCs w:val="24"/>
+        </w:rPr>
+      </w:pPr>
+      <w:r>
+        <w:rPr>
+          <w:rFonts w:ascii="Times New Roman" w:hAnsi="Times New Roman" w:cs="Times New Roman"/>
+          <w:sz w:val="24"/>
+          <w:szCs w:val="24"/>
+        </w:rPr>
+        <w:t xml:space="preserve">Once the candidate time-series has been chosen, </w:t>
+      </w:r>
+      <w:r>
+        <w:rPr>
+          <w:rFonts w:ascii="Times New Roman" w:hAnsi="Times New Roman" w:cs="Times New Roman"/>
+          <w:sz w:val="24"/>
+          <w:szCs w:val="24"/>
+        </w:rPr>
+        <w:t>some steps have been taken to further prepare the data for</w:t>
+      </w:r>
+      <w:r>
+        <w:rPr>
+          <w:rFonts w:ascii="Times New Roman" w:hAnsi="Times New Roman" w:cs="Times New Roman"/>
+          <w:sz w:val="24"/>
+          <w:szCs w:val="24"/>
+        </w:rPr>
+        <w:t xml:space="preserve"> modeling</w:t>
+      </w:r>
+      <w:r>
+        <w:rPr>
+          <w:rFonts w:ascii="Times New Roman" w:hAnsi="Times New Roman" w:cs="Times New Roman"/>
+          <w:sz w:val="24"/>
+          <w:szCs w:val="24"/>
+        </w:rPr>
+        <w:t>:</w:t>
+      </w:r>
+    </w:p>
+    <w:p>
+      <w:pPr>
+        <w:pStyle w:val="ListParagraph"/>
+        <w:numPr>
+          <w:ilvl w:val="0"/>
+          <w:numId w:val="24"/>
+        </w:numPr>
+        <w:rPr>
+          <w:rFonts w:ascii="Times New Roman" w:hAnsi="Times New Roman" w:cs="Times New Roman"/>
+          <w:sz w:val="24"/>
+          <w:szCs w:val="24"/>
+        </w:rPr>
+      </w:pPr>
+      <w:r>
+        <w:rPr>
+          <w:rFonts w:ascii="Times New Roman" w:hAnsi="Times New Roman" w:cs="Times New Roman"/>
+          <w:sz w:val="24"/>
+          <w:szCs w:val="24"/>
+        </w:rPr>
+        <w:t xml:space="preserve">As most models are sensitive to seasonality and trends, </w:t>
+      </w:r>
+      <w:r>
+        <w:rPr>
+          <w:rFonts w:ascii="Times New Roman" w:hAnsi="Times New Roman" w:cs="Times New Roman"/>
+          <w:sz w:val="24"/>
+          <w:szCs w:val="24"/>
+        </w:rPr>
+        <w:t>those components</w:t>
+      </w:r>
+      <w:r>
+        <w:rPr>
+          <w:rFonts w:ascii="Times New Roman" w:hAnsi="Times New Roman" w:cs="Times New Roman"/>
+          <w:sz w:val="24"/>
+          <w:szCs w:val="24"/>
+        </w:rPr>
+        <w:t xml:space="preserve"> have been removed using the </w:t>
+      </w:r>
+      <w:proofErr w:type="spellStart"/>
+      <w:r>
+        <w:rPr>
+          <w:rFonts w:ascii="Times New Roman" w:hAnsi="Times New Roman" w:cs="Times New Roman"/>
+          <w:i/>
+          <w:iCs/>
+          <w:sz w:val="24"/>
+          <w:szCs w:val="24"/>
+        </w:rPr>
+        <w:t>seasonal</w:t>
+      </w:r>
+      <w:r>
+        <w:rPr>
+          <w:rFonts w:ascii="Times New Roman" w:hAnsi="Times New Roman" w:cs="Times New Roman"/>
+          <w:i/>
+          <w:iCs/>
+          <w:sz w:val="24"/>
+          <w:szCs w:val="24"/>
+        </w:rPr>
+        <w:t>_decompose</w:t>
+      </w:r>
+      <w:proofErr w:type="spellEnd"/>
+      <w:r>
+        <w:rPr>
+          <w:rFonts w:ascii="Times New Roman" w:hAnsi="Times New Roman" w:cs="Times New Roman"/>
+          <w:sz w:val="24"/>
+          <w:szCs w:val="24"/>
+        </w:rPr>
+        <w:t xml:space="preserve"> function to extract it and then remove it.</w:t>
+      </w:r>
+    </w:p>
+    <w:p>
+      <w:pPr>
+        <w:pStyle w:val="ListParagraph"/>
+        <w:keepNext/>
+      </w:pPr>
+      <w:r>
+        <w:rPr>
+          <w:noProof/>
+        </w:rPr>
+        <w:drawing>
+          <wp:inline distT="0" distB="0" distL="0" distR="0" wp14:anchorId="1EBF4B64" wp14:editId="24D10323">
+            <wp:extent cx="5731510" cy="1554480"/>
+            <wp:effectExtent l="0" t="0" r="2540" b="7620"/>
+            <wp:docPr id="1938485886" name="Picture 1" descr="A graph of a red line&#10;&#10;Description automatically generated with medium confidence"/>
+            <wp:cNvGraphicFramePr>
+              <a:graphicFrameLocks xmlns:a="http://schemas.openxmlformats.org/drawingml/2006/main" noChangeAspect="1"/>
+            </wp:cNvGraphicFramePr>
+            <a:graphic xmlns:a="http://schemas.openxmlformats.org/drawingml/2006/main">
+              <a:graphicData uri="http://schemas.openxmlformats.org/drawingml/2006/picture">
+                <pic:pic xmlns:pic="http://schemas.openxmlformats.org/drawingml/2006/picture">
+                  <pic:nvPicPr>
+                    <pic:cNvPr id="1938485886" name="Picture 1" descr="A graph of a red line&#10;&#10;Description automatically generated with medium confidence"/>
+                    <pic:cNvPicPr/>
+                  </pic:nvPicPr>
+                  <pic:blipFill>
+                    <a:blip r:embed="rId17"/>
+                    <a:stretch>
+                      <a:fillRect/>
+                    </a:stretch>
+                  </pic:blipFill>
+                  <pic:spPr>
+                    <a:xfrm>
+                      <a:off x="0" y="0"/>
+                      <a:ext cx="5731510" cy="1554480"/>
+                    </a:xfrm>
+                    <a:prstGeom prst="rect">
+                      <a:avLst/>
+                    </a:prstGeom>
+                  </pic:spPr>
+                </pic:pic>
+              </a:graphicData>
+            </a:graphic>
+          </wp:inline>
+        </w:drawing>
+      </w:r>
+    </w:p>
+    <w:p>
+      <w:pPr>
+        <w:pStyle w:val="Caption"/>
+        <w:jc w:val="center"/>
+        <w:rPr>
+          <w:rFonts w:ascii="Times New Roman" w:hAnsi="Times New Roman" w:cs="Times New Roman"/>
+          <w:sz w:val="24"/>
+          <w:szCs w:val="24"/>
+        </w:rPr>
+      </w:pPr>
+      <w:r>
+        <w:t xml:space="preserve">Figure </w:t>
+      </w:r>
+      <w:fldSimple w:instr=" SEQ Figure \* ARABIC ">
+        <w:r>
+          <w:rPr>
+            <w:noProof/>
+          </w:rPr>
+          <w:t>9</w:t>
+        </w:r>
+      </w:fldSimple>
+      <w:r>
+        <w:t xml:space="preserve"> - Time series before and after removing trend and </w:t>
+      </w:r>
+      <w:r>
+        <w:t>seasonality.</w:t>
+      </w:r>
+    </w:p>
+    <w:p>
+      <w:pPr>
+        <w:pStyle w:val="ListParagraph"/>
+        <w:numPr>
+          <w:ilvl w:val="0"/>
+          <w:numId w:val="24"/>
+        </w:numPr>
+        <w:rPr>
+          <w:rFonts w:ascii="Times New Roman" w:hAnsi="Times New Roman" w:cs="Times New Roman"/>
+          <w:sz w:val="24"/>
+          <w:szCs w:val="24"/>
+        </w:rPr>
+      </w:pPr>
+      <w:r>
+        <w:rPr>
+          <w:rFonts w:ascii="Times New Roman" w:hAnsi="Times New Roman" w:cs="Times New Roman"/>
+          <w:sz w:val="24"/>
+          <w:szCs w:val="24"/>
+        </w:rPr>
+        <w:t>During the evaluation of imputation methods, all time series resulted</w:t>
+      </w:r>
+      <w:r>
+        <w:rPr>
+          <w:rFonts w:ascii="Times New Roman" w:hAnsi="Times New Roman" w:cs="Times New Roman"/>
+          <w:sz w:val="24"/>
+          <w:szCs w:val="24"/>
+        </w:rPr>
+        <w:t xml:space="preserve"> in being non-stationary, </w:t>
+      </w:r>
+      <w:r>
+        <w:rPr>
+          <w:rFonts w:ascii="Times New Roman" w:hAnsi="Times New Roman" w:cs="Times New Roman"/>
+          <w:sz w:val="24"/>
+          <w:szCs w:val="24"/>
+        </w:rPr>
+        <w:t xml:space="preserve">this means that </w:t>
+      </w:r>
+      <w:r>
+        <w:rPr>
+          <w:rFonts w:ascii="Times New Roman" w:hAnsi="Times New Roman" w:cs="Times New Roman"/>
+          <w:sz w:val="24"/>
+          <w:szCs w:val="24"/>
+        </w:rPr>
+        <w:t>its statistical properties change over time</w:t>
+      </w:r>
+      <w:r>
+        <w:rPr>
+          <w:rFonts w:ascii="Times New Roman" w:hAnsi="Times New Roman" w:cs="Times New Roman"/>
+          <w:sz w:val="24"/>
+          <w:szCs w:val="24"/>
+        </w:rPr>
+        <w:t xml:space="preserve"> as they manifest trend</w:t>
+      </w:r>
+      <w:r>
+        <w:rPr>
+          <w:rFonts w:ascii="Times New Roman" w:hAnsi="Times New Roman" w:cs="Times New Roman"/>
+          <w:sz w:val="24"/>
+          <w:szCs w:val="24"/>
+        </w:rPr>
+        <w:t xml:space="preserve">s and seasonality. </w:t>
+      </w:r>
+      <w:r>
+        <w:rPr>
+          <w:rFonts w:ascii="Times New Roman" w:hAnsi="Times New Roman" w:cs="Times New Roman"/>
+          <w:sz w:val="24"/>
+          <w:szCs w:val="24"/>
+        </w:rPr>
+        <w:t>Non-stationarity can pose challenges for time series analysis and modeling because many statistical methods and models assume stationarity for valid results</w:t>
+      </w:r>
+      <w:r>
+        <w:rPr>
+          <w:rFonts w:ascii="Times New Roman" w:hAnsi="Times New Roman" w:cs="Times New Roman"/>
+          <w:sz w:val="24"/>
+          <w:szCs w:val="24"/>
+        </w:rPr>
+        <w:t xml:space="preserve"> </w:t>
+      </w:r>
+      <w:r>
+        <w:rPr>
+          <w:rFonts w:ascii="Times New Roman" w:hAnsi="Times New Roman" w:cs="Times New Roman"/>
+          <w:sz w:val="24"/>
+          <w:szCs w:val="24"/>
+        </w:rPr>
+        <w:t xml:space="preserve">After step 1, the ADF test has been performed to determine the time series stationarity. </w:t>
+      </w:r>
+    </w:p>
+    <w:p>
+      <w:pPr>
+        <w:pStyle w:val="ListParagraph"/>
+        <w:numPr>
+          <w:ilvl w:val="0"/>
+          <w:numId w:val="24"/>
+        </w:numPr>
+        <w:rPr>
+          <w:rFonts w:ascii="Times New Roman" w:hAnsi="Times New Roman" w:cs="Times New Roman"/>
+          <w:sz w:val="24"/>
+          <w:szCs w:val="24"/>
+        </w:rPr>
+      </w:pPr>
+      <w:r>
+        <w:rPr>
+          <w:rFonts w:ascii="Times New Roman" w:hAnsi="Times New Roman" w:cs="Times New Roman"/>
+          <w:sz w:val="24"/>
+          <w:szCs w:val="24"/>
+        </w:rPr>
+        <w:t>Finally, a</w:t>
+      </w:r>
+      <w:r>
+        <w:rPr>
+          <w:rFonts w:ascii="Times New Roman" w:hAnsi="Times New Roman" w:cs="Times New Roman"/>
+          <w:sz w:val="24"/>
+          <w:szCs w:val="24"/>
+        </w:rPr>
+        <w:t xml:space="preserve"> plot has been produced to determine autocorrelation</w:t>
+      </w:r>
+      <w:r>
+        <w:rPr>
+          <w:rFonts w:ascii="Times New Roman" w:hAnsi="Times New Roman" w:cs="Times New Roman"/>
+          <w:sz w:val="24"/>
+          <w:szCs w:val="24"/>
+        </w:rPr>
+        <w:t xml:space="preserve">, where </w:t>
+      </w:r>
+      <w:r>
+        <w:rPr>
+          <w:rFonts w:ascii="Times New Roman" w:hAnsi="Times New Roman" w:cs="Times New Roman"/>
+          <w:sz w:val="24"/>
+          <w:szCs w:val="24"/>
+        </w:rPr>
+        <w:t xml:space="preserve">a mix of </w:t>
+      </w:r>
+      <w:r>
+        <w:rPr>
+          <w:rFonts w:ascii="Times New Roman" w:hAnsi="Times New Roman" w:cs="Times New Roman"/>
+          <w:sz w:val="24"/>
+          <w:szCs w:val="24"/>
+        </w:rPr>
+        <w:t xml:space="preserve">positive </w:t>
+      </w:r>
+      <w:r>
+        <w:rPr>
+          <w:rFonts w:ascii="Times New Roman" w:hAnsi="Times New Roman" w:cs="Times New Roman"/>
+          <w:sz w:val="24"/>
+          <w:szCs w:val="24"/>
+        </w:rPr>
+        <w:t xml:space="preserve">and negative </w:t>
+      </w:r>
+      <w:r>
+        <w:rPr>
+          <w:rFonts w:ascii="Times New Roman" w:hAnsi="Times New Roman" w:cs="Times New Roman"/>
+          <w:sz w:val="24"/>
+          <w:szCs w:val="24"/>
+        </w:rPr>
+        <w:t>autocorrelation has been observed</w:t>
+      </w:r>
+      <w:r>
+        <w:rPr>
+          <w:rFonts w:ascii="Times New Roman" w:hAnsi="Times New Roman" w:cs="Times New Roman"/>
+          <w:sz w:val="24"/>
+          <w:szCs w:val="24"/>
+        </w:rPr>
+        <w:t>.</w:t>
+      </w:r>
+    </w:p>
+    <w:p>
+      <w:pPr>
+        <w:rPr>
+          <w:rFonts w:ascii="Times New Roman" w:hAnsi="Times New Roman" w:cs="Times New Roman"/>
+          <w:sz w:val="24"/>
+          <w:szCs w:val="24"/>
+        </w:rPr>
+      </w:pPr>
+      <w:r>
+        <w:rPr>
+          <w:rFonts w:ascii="Times New Roman" w:hAnsi="Times New Roman" w:cs="Times New Roman"/>
+          <w:sz w:val="24"/>
+          <w:szCs w:val="24"/>
+        </w:rPr>
+        <w:lastRenderedPageBreak/>
+        <w:t xml:space="preserve">Once </w:t>
+      </w:r>
+      <w:r>
+        <w:rPr>
+          <w:rFonts w:ascii="Times New Roman" w:hAnsi="Times New Roman" w:cs="Times New Roman"/>
+          <w:sz w:val="24"/>
+          <w:szCs w:val="24"/>
+        </w:rPr>
+        <w:t xml:space="preserve">trend and seasonality have been removed from the time series data, what is left is </w:t>
+      </w:r>
+      <w:r>
+        <w:rPr>
+          <w:rFonts w:ascii="Times New Roman" w:hAnsi="Times New Roman" w:cs="Times New Roman"/>
+          <w:sz w:val="24"/>
+          <w:szCs w:val="24"/>
+        </w:rPr>
+        <w:t>the detrended data, which represent the noise or irregular variation</w:t>
+      </w:r>
+      <w:r>
+        <w:rPr>
+          <w:rFonts w:ascii="Times New Roman" w:hAnsi="Times New Roman" w:cs="Times New Roman"/>
+          <w:sz w:val="24"/>
+          <w:szCs w:val="24"/>
+        </w:rPr>
+        <w:t xml:space="preserve"> in time series</w:t>
+      </w:r>
+      <w:r>
+        <w:rPr>
+          <w:rFonts w:ascii="Times New Roman" w:hAnsi="Times New Roman" w:cs="Times New Roman"/>
+          <w:sz w:val="24"/>
+          <w:szCs w:val="24"/>
+        </w:rPr>
+        <w:t>. To gain further insights into the behaviour of this residuals</w:t>
+      </w:r>
+      <w:r>
+        <w:rPr>
+          <w:rFonts w:ascii="Times New Roman" w:hAnsi="Times New Roman" w:cs="Times New Roman"/>
+          <w:sz w:val="24"/>
+          <w:szCs w:val="24"/>
+        </w:rPr>
+        <w:t>, rolling mean and standard variation ha</w:t>
+      </w:r>
+      <w:r>
+        <w:rPr>
+          <w:rFonts w:ascii="Times New Roman" w:hAnsi="Times New Roman" w:cs="Times New Roman"/>
+          <w:sz w:val="24"/>
+          <w:szCs w:val="24"/>
+        </w:rPr>
+        <w:t>ve</w:t>
+      </w:r>
+      <w:r>
+        <w:rPr>
+          <w:rFonts w:ascii="Times New Roman" w:hAnsi="Times New Roman" w:cs="Times New Roman"/>
+          <w:sz w:val="24"/>
+          <w:szCs w:val="24"/>
+        </w:rPr>
+        <w:t xml:space="preserve"> been calculated and plotted on a </w:t>
+      </w:r>
+      <w:r>
+        <w:rPr>
+          <w:rFonts w:ascii="Times New Roman" w:hAnsi="Times New Roman" w:cs="Times New Roman"/>
+          <w:sz w:val="24"/>
+          <w:szCs w:val="24"/>
+        </w:rPr>
+        <w:t>time window of 8 days.</w:t>
+      </w:r>
+      <w:r>
+        <w:rPr>
+          <w:rFonts w:ascii="Times New Roman" w:hAnsi="Times New Roman" w:cs="Times New Roman"/>
+          <w:sz w:val="24"/>
+          <w:szCs w:val="24"/>
+        </w:rPr>
+        <w:t xml:space="preserve"> The improvement was visually assessed</w:t>
+      </w:r>
+      <w:r>
+        <w:rPr>
+          <w:rFonts w:ascii="Times New Roman" w:hAnsi="Times New Roman" w:cs="Times New Roman"/>
+          <w:sz w:val="24"/>
+          <w:szCs w:val="24"/>
+        </w:rPr>
+        <w:t>:</w:t>
+      </w:r>
+      <w:r>
+        <w:rPr>
+          <w:rFonts w:ascii="Times New Roman" w:hAnsi="Times New Roman" w:cs="Times New Roman"/>
+          <w:sz w:val="24"/>
+          <w:szCs w:val="24"/>
+        </w:rPr>
+        <w:t xml:space="preserve"> despite the last part of the time series</w:t>
+      </w:r>
+      <w:r>
+        <w:rPr>
+          <w:rFonts w:ascii="Times New Roman" w:hAnsi="Times New Roman" w:cs="Times New Roman"/>
+          <w:sz w:val="24"/>
+          <w:szCs w:val="24"/>
+        </w:rPr>
+        <w:t xml:space="preserve">, </w:t>
+      </w:r>
+      <w:r>
+        <w:rPr>
+          <w:rFonts w:ascii="Times New Roman" w:hAnsi="Times New Roman" w:cs="Times New Roman"/>
+          <w:sz w:val="24"/>
+          <w:szCs w:val="24"/>
+        </w:rPr>
+        <w:t xml:space="preserve">both rolling mean and standard deviation were mainly close to zero and stable, indicating most of the time series </w:t>
+      </w:r>
+      <w:r>
+        <w:rPr>
+          <w:rFonts w:ascii="Times New Roman" w:hAnsi="Times New Roman" w:cs="Times New Roman"/>
+          <w:sz w:val="24"/>
+          <w:szCs w:val="24"/>
+        </w:rPr>
+        <w:t>doesn’t exhibit any systematic pattern.</w:t>
+      </w:r>
+      <w:r>
+        <w:rPr>
+          <w:rFonts w:ascii="Times New Roman" w:hAnsi="Times New Roman" w:cs="Times New Roman"/>
+          <w:sz w:val="24"/>
+          <w:szCs w:val="24"/>
+        </w:rPr>
+        <w:t xml:space="preserve"> </w:t>
+      </w:r>
+      <w:r>
+        <w:rPr>
+          <w:rFonts w:ascii="Times New Roman" w:hAnsi="Times New Roman" w:cs="Times New Roman"/>
+          <w:sz w:val="24"/>
+          <w:szCs w:val="24"/>
+        </w:rPr>
+        <w:t>This can be observed in the two Figure</w:t>
+      </w:r>
+      <w:r>
+        <w:rPr>
+          <w:rFonts w:ascii="Times New Roman" w:hAnsi="Times New Roman" w:cs="Times New Roman"/>
+          <w:sz w:val="24"/>
+          <w:szCs w:val="24"/>
+        </w:rPr>
+        <w:t>s</w:t>
+      </w:r>
+      <w:r>
+        <w:rPr>
+          <w:rFonts w:ascii="Times New Roman" w:hAnsi="Times New Roman" w:cs="Times New Roman"/>
+          <w:sz w:val="24"/>
+          <w:szCs w:val="24"/>
+        </w:rPr>
+        <w:t xml:space="preserve"> below.</w:t>
+      </w:r>
+    </w:p>
+    <w:p>
+      <w:pPr>
+        <w:keepNext/>
+      </w:pPr>
+      <w:r>
+        <w:rPr>
+          <w:noProof/>
+        </w:rPr>
+        <w:drawing>
+          <wp:inline distT="0" distB="0" distL="0" distR="0" wp14:anchorId="791768AD" wp14:editId="2509FAEA">
+            <wp:extent cx="5731510" cy="2130425"/>
+            <wp:effectExtent l="0" t="0" r="2540" b="3175"/>
+            <wp:docPr id="12089885" name="Picture 1" descr="A graph showing the value of a stock market&#10;&#10;Description automatically generated"/>
+            <wp:cNvGraphicFramePr>
+              <a:graphicFrameLocks xmlns:a="http://schemas.openxmlformats.org/drawingml/2006/main" noChangeAspect="1"/>
+            </wp:cNvGraphicFramePr>
+            <a:graphic xmlns:a="http://schemas.openxmlformats.org/drawingml/2006/main">
+              <a:graphicData uri="http://schemas.openxmlformats.org/drawingml/2006/picture">
+                <pic:pic xmlns:pic="http://schemas.openxmlformats.org/drawingml/2006/picture">
+                  <pic:nvPicPr>
+                    <pic:cNvPr id="12089885" name="Picture 1" descr="A graph showing the value of a stock market&#10;&#10;Description automatically generated"/>
+                    <pic:cNvPicPr/>
+                  </pic:nvPicPr>
+                  <pic:blipFill>
+                    <a:blip r:embed="rId18"/>
+                    <a:stretch>
+                      <a:fillRect/>
+                    </a:stretch>
+                  </pic:blipFill>
+                  <pic:spPr>
+                    <a:xfrm>
+                      <a:off x="0" y="0"/>
+                      <a:ext cx="5731510" cy="2130425"/>
+                    </a:xfrm>
+                    <a:prstGeom prst="rect">
+                      <a:avLst/>
+                    </a:prstGeom>
+                  </pic:spPr>
+                </pic:pic>
+              </a:graphicData>
+            </a:graphic>
+          </wp:inline>
+        </w:drawing>
+      </w:r>
+    </w:p>
+    <w:p>
+      <w:pPr>
+        <w:pStyle w:val="Caption"/>
+        <w:jc w:val="center"/>
+      </w:pPr>
+      <w:r>
+        <w:t xml:space="preserve">Figure </w:t>
+      </w:r>
+      <w:fldSimple w:instr=" SEQ Figure \* ARABIC ">
+        <w:r>
+          <w:rPr>
+            <w:noProof/>
+          </w:rPr>
+          <w:t>10</w:t>
+        </w:r>
+      </w:fldSimple>
+      <w:r>
+        <w:t xml:space="preserve"> - Rolling mean and STD of the initial time series.</w:t>
+      </w:r>
+    </w:p>
+    <w:p>
+      <w:pPr>
+        <w:keepNext/>
+      </w:pPr>
+      <w:r>
+        <w:rPr>
+          <w:noProof/>
+        </w:rPr>
+        <w:drawing>
+          <wp:inline distT="0" distB="0" distL="0" distR="0" wp14:anchorId="6B64F501" wp14:editId="594C2922">
+            <wp:extent cx="5731510" cy="2107565"/>
+            <wp:effectExtent l="0" t="0" r="2540" b="6985"/>
+            <wp:docPr id="1957603123" name="Picture 1" descr="A graph showing a number of data&#10;&#10;Description automatically generated with medium confidence"/>
+            <wp:cNvGraphicFramePr>
+              <a:graphicFrameLocks xmlns:a="http://schemas.openxmlformats.org/drawingml/2006/main" noChangeAspect="1"/>
+            </wp:cNvGraphicFramePr>
+            <a:graphic xmlns:a="http://schemas.openxmlformats.org/drawingml/2006/main">
+              <a:graphicData uri="http://schemas.openxmlformats.org/drawingml/2006/picture">
+                <pic:pic xmlns:pic="http://schemas.openxmlformats.org/drawingml/2006/picture">
+                  <pic:nvPicPr>
+                    <pic:cNvPr id="1957603123" name="Picture 1" descr="A graph showing a number of data&#10;&#10;Description automatically generated with medium confidence"/>
+                    <pic:cNvPicPr/>
+                  </pic:nvPicPr>
+                  <pic:blipFill>
+                    <a:blip r:embed="rId19"/>
+                    <a:stretch>
+                      <a:fillRect/>
+                    </a:stretch>
+                  </pic:blipFill>
+                  <pic:spPr>
+                    <a:xfrm>
+                      <a:off x="0" y="0"/>
+                      <a:ext cx="5731510" cy="2107565"/>
+                    </a:xfrm>
+                    <a:prstGeom prst="rect">
+                      <a:avLst/>
+                    </a:prstGeom>
+                  </pic:spPr>
+                </pic:pic>
+              </a:graphicData>
+            </a:graphic>
+          </wp:inline>
+        </w:drawing>
+      </w:r>
+    </w:p>
+    <w:p>
+      <w:pPr>
+        <w:pStyle w:val="Caption"/>
+        <w:jc w:val="center"/>
+      </w:pPr>
+      <w:r>
+        <w:t xml:space="preserve">Figure </w:t>
+      </w:r>
+      <w:fldSimple w:instr=" SEQ Figure \* ARABIC ">
+        <w:r>
+          <w:rPr>
+            <w:noProof/>
+          </w:rPr>
+          <w:t>11</w:t>
+        </w:r>
+      </w:fldSimple>
+      <w:r>
+        <w:t xml:space="preserve"> - Rolling mean and STD of detrended time series.</w:t>
       </w:r>
     </w:p>
     <w:p>
       <w:pPr>
         <w:pStyle w:val="Heading3"/>
       </w:pPr>
-      <w:bookmarkStart w:id="15" w:name="_Toc150109428"/>
-      <w:r>
-        <w:t>3. 1. 1. Dealing with missing values</w:t>
-      </w:r>
-      <w:bookmarkEnd w:id="15"/>
-    </w:p>
-    <w:p>
-      <w:pPr>
-        <w:rPr>
-          <w:rFonts w:ascii="Times New Roman" w:hAnsi="Times New Roman" w:cs="Times New Roman"/>
-          <w:sz w:val="24"/>
-          <w:szCs w:val="24"/>
-        </w:rPr>
-      </w:pPr>
-      <w:r>
-        <w:rPr>
-          <w:rFonts w:ascii="Times New Roman" w:hAnsi="Times New Roman" w:cs="Times New Roman"/>
-          <w:sz w:val="24"/>
-          <w:szCs w:val="24"/>
-        </w:rPr>
-        <w:t>Having 40% of missing</w:t>
-      </w:r>
-      <w:r>
-        <w:rPr>
-          <w:rFonts w:ascii="Times New Roman" w:hAnsi="Times New Roman" w:cs="Times New Roman"/>
-          <w:sz w:val="24"/>
-          <w:szCs w:val="24"/>
-        </w:rPr>
-        <w:t xml:space="preserve"> data is quite significant and could potentially impact the reliability of the analysis. </w:t>
-      </w:r>
-      <w:r>
-        <w:rPr>
-          <w:rFonts w:ascii="Times New Roman" w:hAnsi="Times New Roman" w:cs="Times New Roman"/>
-          <w:sz w:val="24"/>
-          <w:szCs w:val="24"/>
-        </w:rPr>
-        <w:t xml:space="preserve">Different imputation techniques </w:t>
-      </w:r>
-      <w:r>
-        <w:rPr>
-          <w:rFonts w:ascii="Times New Roman" w:hAnsi="Times New Roman" w:cs="Times New Roman"/>
-          <w:sz w:val="24"/>
-          <w:szCs w:val="24"/>
-        </w:rPr>
-        <w:t>have been evaluated, keeping in mind that imputing missing data</w:t>
-      </w:r>
-      <w:r>
-        <w:rPr>
-          <w:rFonts w:ascii="Times New Roman" w:hAnsi="Times New Roman" w:cs="Times New Roman"/>
-          <w:sz w:val="24"/>
-          <w:szCs w:val="24"/>
-        </w:rPr>
-        <w:t xml:space="preserve"> has implications such as introducing bias and noise, or </w:t>
-      </w:r>
-      <w:r>
-        <w:rPr>
-          <w:rFonts w:ascii="Times New Roman" w:hAnsi="Times New Roman" w:cs="Times New Roman"/>
-          <w:sz w:val="24"/>
-          <w:szCs w:val="24"/>
-        </w:rPr>
-        <w:t>distort the underlying relationships between variables.</w:t>
-      </w:r>
-    </w:p>
-    <w:p>
-      <w:pPr>
-        <w:rPr>
-          <w:rFonts w:ascii="Times New Roman" w:hAnsi="Times New Roman" w:cs="Times New Roman"/>
-          <w:sz w:val="24"/>
-          <w:szCs w:val="24"/>
-        </w:rPr>
-      </w:pPr>
+      <w:bookmarkStart w:id="17" w:name="_Toc150290129"/>
+      <w:r>
+        <w:t>3.2.1 Model building and selection</w:t>
+      </w:r>
+      <w:bookmarkEnd w:id="17"/>
+    </w:p>
+    <w:p>
+      <w:pPr>
+        <w:rPr>
+          <w:rFonts w:ascii="Times New Roman" w:hAnsi="Times New Roman" w:cs="Times New Roman"/>
+          <w:sz w:val="24"/>
+          <w:szCs w:val="24"/>
+        </w:rPr>
+      </w:pPr>
+      <w:proofErr w:type="spellStart"/>
+      <w:r>
+        <w:rPr>
+          <w:rFonts w:ascii="Times New Roman" w:hAnsi="Times New Roman" w:cs="Times New Roman"/>
+          <w:sz w:val="24"/>
+          <w:szCs w:val="24"/>
+        </w:rPr>
+        <w:t>Bla</w:t>
+      </w:r>
+      <w:proofErr w:type="spellEnd"/>
+      <w:r>
+        <w:rPr>
+          <w:rFonts w:ascii="Times New Roman" w:hAnsi="Times New Roman" w:cs="Times New Roman"/>
+          <w:sz w:val="24"/>
+          <w:szCs w:val="24"/>
+        </w:rPr>
+        <w:t xml:space="preserve"> </w:t>
+      </w:r>
+      <w:proofErr w:type="spellStart"/>
+      <w:r>
+        <w:rPr>
+          <w:rFonts w:ascii="Times New Roman" w:hAnsi="Times New Roman" w:cs="Times New Roman"/>
+          <w:sz w:val="24"/>
+          <w:szCs w:val="24"/>
+        </w:rPr>
+        <w:t>Bla</w:t>
+      </w:r>
+      <w:proofErr w:type="spellEnd"/>
+      <w:r>
+        <w:rPr>
+          <w:rFonts w:ascii="Times New Roman" w:hAnsi="Times New Roman" w:cs="Times New Roman"/>
+          <w:sz w:val="24"/>
+          <w:szCs w:val="24"/>
+        </w:rPr>
+        <w:t xml:space="preserve"> to be completed</w:t>
+      </w:r>
+      <w:r>
+        <w:rPr>
+          <w:rFonts w:ascii="Times New Roman" w:hAnsi="Times New Roman" w:cs="Times New Roman"/>
+          <w:sz w:val="24"/>
+          <w:szCs w:val="24"/>
+        </w:rPr>
+        <w:t>.</w:t>
+      </w:r>
     </w:p>
     <w:p>
       <w:pPr>
         <w:pStyle w:val="Heading2"/>
       </w:pPr>
-      <w:bookmarkStart w:id="16" w:name="_Toc150109429"/>
-      <w:r>
-        <w:t xml:space="preserve">3.2 </w:t>
-      </w:r>
-      <w:r>
-        <w:t>Models</w:t>
-      </w:r>
-      <w:bookmarkEnd w:id="16"/>
-    </w:p>
-    <w:p>
-      <w:pPr>
-        <w:rPr>
-          <w:rFonts w:ascii="Times New Roman" w:hAnsi="Times New Roman" w:cs="Times New Roman"/>
-          <w:sz w:val="24"/>
-          <w:szCs w:val="24"/>
-        </w:rPr>
-      </w:pPr>
-      <w:r>
-        <w:rPr>
-          <w:rFonts w:ascii="Times New Roman" w:hAnsi="Times New Roman" w:cs="Times New Roman"/>
-          <w:sz w:val="24"/>
-          <w:szCs w:val="24"/>
-        </w:rPr>
-        <w:t xml:space="preserve">Blab la </w:t>
-      </w:r>
-      <w:proofErr w:type="spellStart"/>
-      <w:r>
-        <w:rPr>
-          <w:rFonts w:ascii="Times New Roman" w:hAnsi="Times New Roman" w:cs="Times New Roman"/>
-          <w:sz w:val="24"/>
-          <w:szCs w:val="24"/>
-        </w:rPr>
-        <w:t>bla</w:t>
-      </w:r>
-      <w:proofErr w:type="spellEnd"/>
-      <w:r>
-        <w:rPr>
-          <w:rFonts w:ascii="Times New Roman" w:hAnsi="Times New Roman" w:cs="Times New Roman"/>
-          <w:sz w:val="24"/>
-          <w:szCs w:val="24"/>
-        </w:rPr>
-        <w:t xml:space="preserve"> to be completed.</w:t>
-      </w:r>
-    </w:p>
-    <w:p>
-      <w:pPr>
-        <w:pStyle w:val="Heading2"/>
-      </w:pPr>
-      <w:bookmarkStart w:id="17" w:name="_Toc150109430"/>
+      <w:bookmarkStart w:id="18" w:name="_Toc150290130"/>
       <w:r>
         <w:t xml:space="preserve">3.3 </w:t>
       </w:r>
       <w:r>
         <w:t>Dashboard</w:t>
       </w:r>
-      <w:bookmarkEnd w:id="17"/>
+      <w:bookmarkEnd w:id="18"/>
     </w:p>
     <w:p>
       <w:pPr>
@@ -5692,11 +7022,11 @@
           <w:numId w:val="20"/>
         </w:numPr>
       </w:pPr>
-      <w:bookmarkStart w:id="18" w:name="_Toc150109431"/>
+      <w:bookmarkStart w:id="19" w:name="_Toc150290131"/>
       <w:r>
         <w:t>Conclusion</w:t>
       </w:r>
-      <w:bookmarkEnd w:id="18"/>
+      <w:bookmarkEnd w:id="19"/>
       <w:r>
         <w:t xml:space="preserve"> </w:t>
       </w:r>
@@ -5735,14 +7065,14 @@
           <w:rFonts w:eastAsia="CMR10"/>
         </w:rPr>
       </w:pPr>
-      <w:bookmarkStart w:id="19" w:name="_Toc150109432"/>
+      <w:bookmarkStart w:id="20" w:name="_Toc150290132"/>
       <w:r>
         <w:rPr>
           <w:rFonts w:eastAsia="CMR10"/>
         </w:rPr>
         <w:t>References</w:t>
       </w:r>
-      <w:bookmarkEnd w:id="19"/>
+      <w:bookmarkEnd w:id="20"/>
     </w:p>
     <w:p/>
     <w:p>
@@ -5763,6 +7093,7 @@
           <w:sz w:val="24"/>
           <w:szCs w:val="24"/>
         </w:rPr>
+        <w:lastRenderedPageBreak/>
         <w:t>Benchant.com. (2022). Available at: https://benchant.com/blog/ycsb</w:t>
       </w:r>
       <w:r>
@@ -6043,25 +7374,7 @@
           <w:sz w:val="24"/>
           <w:szCs w:val="24"/>
         </w:rPr>
-        <w:t xml:space="preserve">Brownlee, J. (2016). How To Resample and Interpolate Your Time Series Data </w:t>
-      </w:r>
-      <w:proofErr w:type="gramStart"/>
-      <w:r>
-        <w:rPr>
-          <w:rFonts w:ascii="Times New Roman" w:eastAsia="CMR8" w:hAnsi="Times New Roman" w:cs="Times New Roman"/>
-          <w:sz w:val="24"/>
-          <w:szCs w:val="24"/>
-        </w:rPr>
-        <w:t>With</w:t>
-      </w:r>
-      <w:proofErr w:type="gramEnd"/>
-      <w:r>
-        <w:rPr>
-          <w:rFonts w:ascii="Times New Roman" w:eastAsia="CMR8" w:hAnsi="Times New Roman" w:cs="Times New Roman"/>
-          <w:sz w:val="24"/>
-          <w:szCs w:val="24"/>
-        </w:rPr>
-        <w:t xml:space="preserve"> Python. [online] MachineLearningMastery.com. Available at: https://machinelearningmastery.com/resample-interpolate-time-series-data-python/</w:t>
+        <w:t>Brownlee, J. (2016). How To Resample and Interpolate Your Time Series Data With Python. [online] MachineLearningMastery.com. Available at: https://machinelearningmastery.com/resample-interpolate-time-series-data-python/</w:t>
       </w:r>
       <w:r>
         <w:rPr>
@@ -6107,7 +7420,7 @@
       </w:pPr>
     </w:p>
     <w:sectPr>
-      <w:footerReference w:type="default" r:id="rId16"/>
+      <w:footerReference w:type="default" r:id="rId20"/>
       <w:pgSz w:w="11906" w:h="16838"/>
       <w:pgMar w:top="1440" w:right="1440" w:bottom="1440" w:left="1440" w:header="454" w:footer="454" w:gutter="0"/>
       <w:cols w:space="708"/>
@@ -8754,6 +10067,95 @@
     </w:lvl>
   </w:abstractNum>
   <w:abstractNum w:abstractNumId="22" w15:restartNumberingAfterBreak="0">
+    <w:nsid w:val="7770489E"/>
+    <w:multiLevelType w:val="hybridMultilevel"/>
+    <w:tmpl w:val="AB14B716"/>
+    <w:lvl w:ilvl="0" w:tplc="0409000F">
+      <w:start w:val="1"/>
+      <w:numFmt w:val="decimal"/>
+      <w:lvlText w:val="%1."/>
+      <w:lvlJc w:val="left"/>
+      <w:pPr>
+        <w:ind w:left="720" w:hanging="360"/>
+      </w:pPr>
+      <w:rPr>
+        <w:rFonts w:hint="default"/>
+      </w:rPr>
+    </w:lvl>
+    <w:lvl w:ilvl="1" w:tplc="04090019" w:tentative="1">
+      <w:start w:val="1"/>
+      <w:numFmt w:val="lowerLetter"/>
+      <w:lvlText w:val="%2."/>
+      <w:lvlJc w:val="left"/>
+      <w:pPr>
+        <w:ind w:left="1440" w:hanging="360"/>
+      </w:pPr>
+    </w:lvl>
+    <w:lvl w:ilvl="2" w:tplc="0409001B" w:tentative="1">
+      <w:start w:val="1"/>
+      <w:numFmt w:val="lowerRoman"/>
+      <w:lvlText w:val="%3."/>
+      <w:lvlJc w:val="right"/>
+      <w:pPr>
+        <w:ind w:left="2160" w:hanging="180"/>
+      </w:pPr>
+    </w:lvl>
+    <w:lvl w:ilvl="3" w:tplc="0409000F" w:tentative="1">
+      <w:start w:val="1"/>
+      <w:numFmt w:val="decimal"/>
+      <w:lvlText w:val="%4."/>
+      <w:lvlJc w:val="left"/>
+      <w:pPr>
+        <w:ind w:left="2880" w:hanging="360"/>
+      </w:pPr>
+    </w:lvl>
+    <w:lvl w:ilvl="4" w:tplc="04090019" w:tentative="1">
+      <w:start w:val="1"/>
+      <w:numFmt w:val="lowerLetter"/>
+      <w:lvlText w:val="%5."/>
+      <w:lvlJc w:val="left"/>
+      <w:pPr>
+        <w:ind w:left="3600" w:hanging="360"/>
+      </w:pPr>
+    </w:lvl>
+    <w:lvl w:ilvl="5" w:tplc="0409001B" w:tentative="1">
+      <w:start w:val="1"/>
+      <w:numFmt w:val="lowerRoman"/>
+      <w:lvlText w:val="%6."/>
+      <w:lvlJc w:val="right"/>
+      <w:pPr>
+        <w:ind w:left="4320" w:hanging="180"/>
+      </w:pPr>
+    </w:lvl>
+    <w:lvl w:ilvl="6" w:tplc="0409000F" w:tentative="1">
+      <w:start w:val="1"/>
+      <w:numFmt w:val="decimal"/>
+      <w:lvlText w:val="%7."/>
+      <w:lvlJc w:val="left"/>
+      <w:pPr>
+        <w:ind w:left="5040" w:hanging="360"/>
+      </w:pPr>
+    </w:lvl>
+    <w:lvl w:ilvl="7" w:tplc="04090019" w:tentative="1">
+      <w:start w:val="1"/>
+      <w:numFmt w:val="lowerLetter"/>
+      <w:lvlText w:val="%8."/>
+      <w:lvlJc w:val="left"/>
+      <w:pPr>
+        <w:ind w:left="5760" w:hanging="360"/>
+      </w:pPr>
+    </w:lvl>
+    <w:lvl w:ilvl="8" w:tplc="0409001B" w:tentative="1">
+      <w:start w:val="1"/>
+      <w:numFmt w:val="lowerRoman"/>
+      <w:lvlText w:val="%9."/>
+      <w:lvlJc w:val="right"/>
+      <w:pPr>
+        <w:ind w:left="6480" w:hanging="180"/>
+      </w:pPr>
+    </w:lvl>
+  </w:abstractNum>
+  <w:abstractNum w:abstractNumId="23" w15:restartNumberingAfterBreak="0">
     <w:nsid w:val="7CBB6883"/>
     <w:multiLevelType w:val="hybridMultilevel"/>
     <w:tmpl w:val="8D5201CA"/>
@@ -8900,7 +10302,7 @@
     <w:abstractNumId w:val="8"/>
   </w:num>
   <w:num w:numId="12" w16cid:durableId="719866500">
-    <w:abstractNumId w:val="22"/>
+    <w:abstractNumId w:val="23"/>
   </w:num>
   <w:num w:numId="13" w16cid:durableId="1726758190">
     <w:abstractNumId w:val="17"/>
@@ -8934,6 +10336,9 @@
   </w:num>
   <w:num w:numId="23" w16cid:durableId="161160586">
     <w:abstractNumId w:val="10"/>
+  </w:num>
+  <w:num w:numId="24" w16cid:durableId="1420179594">
+    <w:abstractNumId w:val="22"/>
   </w:num>
 </w:numbering>
 </file>

</xml_diff>

<commit_message>
report  - some progress
</commit_message>
<xml_diff>
--- a/sbs23006_Integrated_CA.docx
+++ b/sbs23006_Integrated_CA.docx
@@ -2267,27 +2267,14 @@
       <w:r>
         <w:t xml:space="preserve">Figure </w:t>
       </w:r>
-      <w:r>
-        <w:fldChar w:fldCharType="begin"/>
-      </w:r>
-      <w:r>
-        <w:instrText xml:space="preserve"> SEQ Figure \* ARABIC </w:instrText>
-      </w:r>
-      <w:r>
-        <w:fldChar w:fldCharType="separate"/>
-      </w:r>
-      <w:r>
-        <w:rPr>
-          <w:noProof/>
-        </w:rPr>
-        <w:t>1</w:t>
-      </w:r>
-      <w:r>
-        <w:rPr>
-          <w:noProof/>
-        </w:rPr>
-        <w:fldChar w:fldCharType="end"/>
-      </w:r>
+      <w:fldSimple w:instr=" SEQ Figure \* ARABIC ">
+        <w:r>
+          <w:rPr>
+            <w:noProof/>
+          </w:rPr>
+          <w:t>1</w:t>
+        </w:r>
+      </w:fldSimple>
       <w:r>
         <w:t xml:space="preserve"> - Project Structure</w:t>
       </w:r>
@@ -2579,25 +2566,7 @@
           <w:sz w:val="24"/>
           <w:szCs w:val="24"/>
         </w:rPr>
-        <w:t xml:space="preserve">initial step has been the evaluation of one SQL database (MySQL) and one </w:t>
-      </w:r>
-      <w:proofErr w:type="spellStart"/>
-      <w:r>
-        <w:rPr>
-          <w:rFonts w:ascii="Times New Roman" w:hAnsi="Times New Roman" w:cs="Times New Roman"/>
-          <w:sz w:val="24"/>
-          <w:szCs w:val="24"/>
-        </w:rPr>
-        <w:t>noSQL</w:t>
-      </w:r>
-      <w:proofErr w:type="spellEnd"/>
-      <w:r>
-        <w:rPr>
-          <w:rFonts w:ascii="Times New Roman" w:hAnsi="Times New Roman" w:cs="Times New Roman"/>
-          <w:sz w:val="24"/>
-          <w:szCs w:val="24"/>
-        </w:rPr>
-        <w:t xml:space="preserve"> (HBase). </w:t>
+        <w:t xml:space="preserve">initial step has been the evaluation of one SQL database (MySQL) and one noSQL (HBase). </w:t>
       </w:r>
       <w:r>
         <w:rPr>
@@ -2868,27 +2837,14 @@
       <w:r>
         <w:t xml:space="preserve">Figure </w:t>
       </w:r>
-      <w:r>
-        <w:fldChar w:fldCharType="begin"/>
-      </w:r>
-      <w:r>
-        <w:instrText xml:space="preserve"> SEQ Figure \* ARABIC </w:instrText>
-      </w:r>
-      <w:r>
-        <w:fldChar w:fldCharType="separate"/>
-      </w:r>
-      <w:r>
-        <w:rPr>
-          <w:noProof/>
-        </w:rPr>
-        <w:t>2</w:t>
-      </w:r>
-      <w:r>
-        <w:rPr>
-          <w:noProof/>
-        </w:rPr>
-        <w:fldChar w:fldCharType="end"/>
-      </w:r>
+      <w:fldSimple w:instr=" SEQ Figure \* ARABIC ">
+        <w:r>
+          <w:rPr>
+            <w:noProof/>
+          </w:rPr>
+          <w:t>2</w:t>
+        </w:r>
+      </w:fldSimple>
       <w:r>
         <w:t xml:space="preserve"> - Runtime comparison between MySQL and HBase</w:t>
       </w:r>
@@ -2996,27 +2952,14 @@
       <w:r>
         <w:t xml:space="preserve">Figure </w:t>
       </w:r>
-      <w:r>
-        <w:fldChar w:fldCharType="begin"/>
-      </w:r>
-      <w:r>
-        <w:instrText xml:space="preserve"> SEQ Figure \* ARABIC </w:instrText>
-      </w:r>
-      <w:r>
-        <w:fldChar w:fldCharType="separate"/>
-      </w:r>
-      <w:r>
-        <w:rPr>
-          <w:noProof/>
-        </w:rPr>
-        <w:t>3</w:t>
-      </w:r>
-      <w:r>
-        <w:rPr>
-          <w:noProof/>
-        </w:rPr>
-        <w:fldChar w:fldCharType="end"/>
-      </w:r>
+      <w:fldSimple w:instr=" SEQ Figure \* ARABIC ">
+        <w:r>
+          <w:rPr>
+            <w:noProof/>
+          </w:rPr>
+          <w:t>3</w:t>
+        </w:r>
+      </w:fldSimple>
       <w:r>
         <w:t xml:space="preserve"> - Throughput comparison between HBase and MySQL</w:t>
       </w:r>
@@ -3076,25 +3019,7 @@
           <w:sz w:val="24"/>
           <w:szCs w:val="24"/>
         </w:rPr>
-        <w:t xml:space="preserve">HBase results in being quicker that </w:t>
-      </w:r>
-      <w:proofErr w:type="spellStart"/>
-      <w:r>
-        <w:rPr>
-          <w:rFonts w:ascii="Times New Roman" w:hAnsi="Times New Roman" w:cs="Times New Roman"/>
-          <w:sz w:val="24"/>
-          <w:szCs w:val="24"/>
-        </w:rPr>
-        <w:t>MyQSL</w:t>
-      </w:r>
-      <w:proofErr w:type="spellEnd"/>
-      <w:r>
-        <w:rPr>
-          <w:rFonts w:ascii="Times New Roman" w:hAnsi="Times New Roman" w:cs="Times New Roman"/>
-          <w:sz w:val="24"/>
-          <w:szCs w:val="24"/>
-        </w:rPr>
-        <w:t xml:space="preserve"> when inserting a bigger amount of data.</w:t>
+        <w:t>HBase results in being quicker that MyQSL when inserting a bigger amount of data.</w:t>
       </w:r>
     </w:p>
     <w:bookmarkEnd w:id="10"/>
@@ -3151,27 +3076,14 @@
       <w:r>
         <w:t xml:space="preserve">Figure </w:t>
       </w:r>
-      <w:r>
-        <w:fldChar w:fldCharType="begin"/>
-      </w:r>
-      <w:r>
-        <w:instrText xml:space="preserve"> SEQ Figure \* ARABIC </w:instrText>
-      </w:r>
-      <w:r>
-        <w:fldChar w:fldCharType="separate"/>
-      </w:r>
-      <w:r>
-        <w:rPr>
-          <w:noProof/>
-        </w:rPr>
-        <w:t>4</w:t>
-      </w:r>
-      <w:r>
-        <w:rPr>
-          <w:noProof/>
-        </w:rPr>
-        <w:fldChar w:fldCharType="end"/>
-      </w:r>
+      <w:fldSimple w:instr=" SEQ Figure \* ARABIC ">
+        <w:r>
+          <w:rPr>
+            <w:noProof/>
+          </w:rPr>
+          <w:t>4</w:t>
+        </w:r>
+      </w:fldSimple>
       <w:r>
         <w:t xml:space="preserve"> - Latency comparison between HBase and MySQL</w:t>
       </w:r>
@@ -3255,18 +3167,8 @@
           <w:sz w:val="24"/>
           <w:szCs w:val="24"/>
         </w:rPr>
-        <w:t xml:space="preserve">required more configurations to be able to work with tools like Spark or </w:t>
-      </w:r>
-      <w:proofErr w:type="spellStart"/>
-      <w:r>
-        <w:rPr>
-          <w:rFonts w:ascii="Times New Roman" w:hAnsi="Times New Roman" w:cs="Times New Roman"/>
-          <w:sz w:val="24"/>
-          <w:szCs w:val="24"/>
-        </w:rPr>
-        <w:t>pymongo</w:t>
-      </w:r>
-      <w:proofErr w:type="spellEnd"/>
+        <w:t>required more configurations to be able to work with tools like Spark or pymongo</w:t>
+      </w:r>
       <w:r>
         <w:rPr>
           <w:rFonts w:ascii="Times New Roman" w:hAnsi="Times New Roman" w:cs="Times New Roman"/>
@@ -3300,9 +3202,8 @@
           <w:sz w:val="24"/>
           <w:szCs w:val="24"/>
         </w:rPr>
-        <w:t xml:space="preserve">DB benchmark + </w:t>
-      </w:r>
-      <w:proofErr w:type="spellStart"/>
+        <w:t>DB benchmark + Evaluation</w:t>
+      </w:r>
       <w:r>
         <w:rPr>
           <w:rFonts w:ascii="Times New Roman" w:hAnsi="Times New Roman" w:cs="Times New Roman"/>
@@ -3311,7 +3212,55 @@
           <w:sz w:val="24"/>
           <w:szCs w:val="24"/>
         </w:rPr>
-        <w:t>Evaluation</w:t>
+        <w:t>.ipynb</w:t>
+      </w:r>
+      <w:r>
+        <w:rPr>
+          <w:rFonts w:ascii="Times New Roman" w:hAnsi="Times New Roman" w:cs="Times New Roman"/>
+          <w:sz w:val="24"/>
+          <w:szCs w:val="24"/>
+        </w:rPr>
+        <w:t>, as we</w:t>
+      </w:r>
+      <w:r>
+        <w:rPr>
+          <w:rFonts w:ascii="Times New Roman" w:hAnsi="Times New Roman" w:cs="Times New Roman"/>
+          <w:sz w:val="24"/>
+          <w:szCs w:val="24"/>
+        </w:rPr>
+        <w:t>ll as</w:t>
+      </w:r>
+      <w:r>
+        <w:rPr>
+          <w:rFonts w:ascii="Times New Roman" w:hAnsi="Times New Roman" w:cs="Times New Roman"/>
+          <w:sz w:val="24"/>
+          <w:szCs w:val="24"/>
+        </w:rPr>
+        <w:t xml:space="preserve"> within</w:t>
+      </w:r>
+      <w:r>
+        <w:rPr>
+          <w:rFonts w:ascii="Times New Roman" w:hAnsi="Times New Roman" w:cs="Times New Roman"/>
+          <w:sz w:val="24"/>
+          <w:szCs w:val="24"/>
+        </w:rPr>
+        <w:t xml:space="preserve"> the Big Data section </w:t>
+      </w:r>
+      <w:r>
+        <w:rPr>
+          <w:rFonts w:ascii="Times New Roman" w:hAnsi="Times New Roman" w:cs="Times New Roman"/>
+          <w:sz w:val="24"/>
+          <w:szCs w:val="24"/>
+        </w:rPr>
+        <w:t>in the file</w:t>
+      </w:r>
+      <w:r>
+        <w:rPr>
+          <w:rFonts w:ascii="Times New Roman" w:hAnsi="Times New Roman" w:cs="Times New Roman"/>
+          <w:sz w:val="24"/>
+          <w:szCs w:val="24"/>
+        </w:rPr>
+        <w:t xml:space="preserve"> </w:t>
       </w:r>
       <w:r>
         <w:rPr>
@@ -3321,69 +3270,8 @@
           <w:sz w:val="24"/>
           <w:szCs w:val="24"/>
         </w:rPr>
-        <w:t>.ipynb</w:t>
-      </w:r>
-      <w:proofErr w:type="spellEnd"/>
-      <w:r>
-        <w:rPr>
-          <w:rFonts w:ascii="Times New Roman" w:hAnsi="Times New Roman" w:cs="Times New Roman"/>
-          <w:sz w:val="24"/>
-          <w:szCs w:val="24"/>
-        </w:rPr>
-        <w:t>, as we</w:t>
-      </w:r>
-      <w:r>
-        <w:rPr>
-          <w:rFonts w:ascii="Times New Roman" w:hAnsi="Times New Roman" w:cs="Times New Roman"/>
-          <w:sz w:val="24"/>
-          <w:szCs w:val="24"/>
-        </w:rPr>
-        <w:t>ll as</w:t>
-      </w:r>
-      <w:r>
-        <w:rPr>
-          <w:rFonts w:ascii="Times New Roman" w:hAnsi="Times New Roman" w:cs="Times New Roman"/>
-          <w:sz w:val="24"/>
-          <w:szCs w:val="24"/>
-        </w:rPr>
-        <w:t xml:space="preserve"> within</w:t>
-      </w:r>
-      <w:r>
-        <w:rPr>
-          <w:rFonts w:ascii="Times New Roman" w:hAnsi="Times New Roman" w:cs="Times New Roman"/>
-          <w:sz w:val="24"/>
-          <w:szCs w:val="24"/>
-        </w:rPr>
-        <w:t xml:space="preserve"> the Big Data section </w:t>
-      </w:r>
-      <w:r>
-        <w:rPr>
-          <w:rFonts w:ascii="Times New Roman" w:hAnsi="Times New Roman" w:cs="Times New Roman"/>
-          <w:sz w:val="24"/>
-          <w:szCs w:val="24"/>
-        </w:rPr>
-        <w:t>in the file</w:t>
-      </w:r>
-      <w:r>
-        <w:rPr>
-          <w:rFonts w:ascii="Times New Roman" w:hAnsi="Times New Roman" w:cs="Times New Roman"/>
-          <w:sz w:val="24"/>
-          <w:szCs w:val="24"/>
-        </w:rPr>
-        <w:t xml:space="preserve"> </w:t>
-      </w:r>
-      <w:proofErr w:type="spellStart"/>
-      <w:r>
-        <w:rPr>
-          <w:rFonts w:ascii="Times New Roman" w:hAnsi="Times New Roman" w:cs="Times New Roman"/>
-          <w:i/>
-          <w:iCs/>
-          <w:sz w:val="24"/>
-          <w:szCs w:val="24"/>
-        </w:rPr>
         <w:t>DataProcessing.ipynb</w:t>
       </w:r>
-      <w:proofErr w:type="spellEnd"/>
       <w:r>
         <w:rPr>
           <w:rFonts w:ascii="Times New Roman" w:hAnsi="Times New Roman" w:cs="Times New Roman"/>
@@ -3452,7 +3340,6 @@
         </w:rPr>
         <w:t xml:space="preserve">the built-in </w:t>
       </w:r>
-      <w:proofErr w:type="spellStart"/>
       <w:r>
         <w:rPr>
           <w:rFonts w:ascii="Calibri" w:hAnsi="Calibri" w:cs="Calibri"/>
@@ -3460,7 +3347,6 @@
         </w:rPr>
         <w:t>ImportTsv</w:t>
       </w:r>
-      <w:proofErr w:type="spellEnd"/>
       <w:r>
         <w:rPr>
           <w:rFonts w:ascii="Calibri" w:hAnsi="Calibri" w:cs="Calibri"/>
@@ -3758,7 +3644,6 @@
         </w:rPr>
         <w:t xml:space="preserve">Below is provided a small summary of those jobs, additional details can be found in the </w:t>
       </w:r>
-      <w:proofErr w:type="spellStart"/>
       <w:r>
         <w:rPr>
           <w:rFonts w:ascii="Times New Roman" w:hAnsi="Times New Roman" w:cs="Times New Roman"/>
@@ -3770,7 +3655,6 @@
         </w:rPr>
         <w:t>hadoop_jobs</w:t>
       </w:r>
-      <w:proofErr w:type="spellEnd"/>
       <w:r>
         <w:rPr>
           <w:rFonts w:ascii="Times New Roman" w:hAnsi="Times New Roman" w:cs="Times New Roman"/>
@@ -3953,27 +3837,7 @@
           <w:szCs w:val="24"/>
           <w:lang w:val="en-US"/>
         </w:rPr>
-        <w:t xml:space="preserve"> removing punctuation and </w:t>
-      </w:r>
-      <w:proofErr w:type="spellStart"/>
-      <w:r>
-        <w:rPr>
-          <w:rFonts w:ascii="Times New Roman" w:hAnsi="Times New Roman" w:cs="Times New Roman"/>
-          <w:sz w:val="24"/>
-          <w:szCs w:val="24"/>
-          <w:lang w:val="en-US"/>
-        </w:rPr>
-        <w:t>stopwords</w:t>
-      </w:r>
-      <w:proofErr w:type="spellEnd"/>
-      <w:r>
-        <w:rPr>
-          <w:rFonts w:ascii="Times New Roman" w:hAnsi="Times New Roman" w:cs="Times New Roman"/>
-          <w:sz w:val="24"/>
-          <w:szCs w:val="24"/>
-          <w:lang w:val="en-US"/>
-        </w:rPr>
-        <w:t>.</w:t>
+        <w:t xml:space="preserve"> removing punctuation and stopwords.</w:t>
       </w:r>
     </w:p>
     <w:p>
@@ -4050,7 +3914,6 @@
         </w:rPr>
         <w:t xml:space="preserve"> </w:t>
       </w:r>
-      <w:proofErr w:type="spellStart"/>
       <w:r>
         <w:rPr>
           <w:rFonts w:ascii="Times New Roman" w:hAnsi="Times New Roman" w:cs="Times New Roman"/>
@@ -4062,7 +3925,6 @@
         </w:rPr>
         <w:t>vaderSentiment</w:t>
       </w:r>
-      <w:proofErr w:type="spellEnd"/>
     </w:p>
     <w:p>
       <w:pPr>
@@ -4142,27 +4004,14 @@
       <w:r>
         <w:t xml:space="preserve">Figure </w:t>
       </w:r>
-      <w:r>
-        <w:fldChar w:fldCharType="begin"/>
-      </w:r>
-      <w:r>
-        <w:instrText xml:space="preserve"> SEQ Figure \* ARABIC </w:instrText>
-      </w:r>
-      <w:r>
-        <w:fldChar w:fldCharType="separate"/>
-      </w:r>
-      <w:r>
-        <w:rPr>
-          <w:noProof/>
-        </w:rPr>
-        <w:t>5</w:t>
-      </w:r>
-      <w:r>
-        <w:rPr>
-          <w:noProof/>
-        </w:rPr>
-        <w:fldChar w:fldCharType="end"/>
-      </w:r>
+      <w:fldSimple w:instr=" SEQ Figure \* ARABIC ">
+        <w:r>
+          <w:rPr>
+            <w:noProof/>
+          </w:rPr>
+          <w:t>5</w:t>
+        </w:r>
+      </w:fldSimple>
       <w:r>
         <w:t xml:space="preserve"> - HBase tables: original and processed tweets + ycsb test</w:t>
       </w:r>
@@ -4226,7 +4075,6 @@
         </w:rPr>
         <w:t xml:space="preserve">for future work: python native with </w:t>
       </w:r>
-      <w:proofErr w:type="spellStart"/>
       <w:r>
         <w:rPr>
           <w:rFonts w:ascii="Times New Roman" w:hAnsi="Times New Roman" w:cs="Times New Roman"/>
@@ -4238,7 +4086,6 @@
         </w:rPr>
         <w:t>happybase</w:t>
       </w:r>
-      <w:proofErr w:type="spellEnd"/>
       <w:r>
         <w:rPr>
           <w:rFonts w:ascii="Times New Roman" w:hAnsi="Times New Roman" w:cs="Times New Roman"/>
@@ -4276,7 +4123,6 @@
           <w:lang w:val="en-US"/>
         </w:rPr>
       </w:pPr>
-      <w:proofErr w:type="spellStart"/>
       <w:r>
         <w:rPr>
           <w:rFonts w:ascii="Times New Roman" w:hAnsi="Times New Roman" w:cs="Times New Roman"/>
@@ -4285,9 +4131,8 @@
           <w:lang w:val="en-US"/>
         </w:rPr>
         <w:lastRenderedPageBreak/>
-        <w:t>Happybase</w:t>
-      </w:r>
-      <w:proofErr w:type="spellEnd"/>
+        <w:t>Happybase is a developer-friendly Python library</w:t>
+      </w:r>
       <w:r>
         <w:rPr>
           <w:rFonts w:ascii="Times New Roman" w:hAnsi="Times New Roman" w:cs="Times New Roman"/>
@@ -4295,7 +4140,7 @@
           <w:szCs w:val="24"/>
           <w:lang w:val="en-US"/>
         </w:rPr>
-        <w:t xml:space="preserve"> is a developer-friendly Python library</w:t>
+        <w:t xml:space="preserve"> to interact with Apache HBase (</w:t>
       </w:r>
       <w:r>
         <w:rPr>
@@ -4304,7 +4149,7 @@
           <w:szCs w:val="24"/>
           <w:lang w:val="en-US"/>
         </w:rPr>
-        <w:t xml:space="preserve"> to interact with Apache HBase (</w:t>
+        <w:t>happybase.readthedocs.io</w:t>
       </w:r>
       <w:r>
         <w:rPr>
@@ -4313,7 +4158,7 @@
           <w:szCs w:val="24"/>
           <w:lang w:val="en-US"/>
         </w:rPr>
-        <w:t>happybase.readthedocs.io</w:t>
+        <w:t>).</w:t>
       </w:r>
       <w:r>
         <w:rPr>
@@ -4322,28 +4167,27 @@
           <w:szCs w:val="24"/>
           <w:lang w:val="en-US"/>
         </w:rPr>
-        <w:t>).</w:t>
-      </w:r>
-      <w:r>
+        <w:t xml:space="preserve"> It provides built-in APIs to read data from a database instance.</w:t>
+      </w:r>
+    </w:p>
+    <w:p>
+      <w:pPr>
         <w:rPr>
           <w:rFonts w:ascii="Times New Roman" w:hAnsi="Times New Roman" w:cs="Times New Roman"/>
           <w:sz w:val="24"/>
           <w:szCs w:val="24"/>
           <w:lang w:val="en-US"/>
         </w:rPr>
-        <w:t xml:space="preserve"> It provides built-in APIs to read data from a database instance.</w:t>
-      </w:r>
-    </w:p>
-    <w:p>
-      <w:pPr>
+      </w:pPr>
+      <w:r>
         <w:rPr>
           <w:rFonts w:ascii="Times New Roman" w:hAnsi="Times New Roman" w:cs="Times New Roman"/>
           <w:sz w:val="24"/>
           <w:szCs w:val="24"/>
           <w:lang w:val="en-US"/>
         </w:rPr>
-      </w:pPr>
-      <w:proofErr w:type="spellStart"/>
+        <w:t>PySpark is the Python API for Apache Spark</w:t>
+      </w:r>
       <w:r>
         <w:rPr>
           <w:rFonts w:ascii="Times New Roman" w:hAnsi="Times New Roman" w:cs="Times New Roman"/>
@@ -4351,9 +4195,8 @@
           <w:szCs w:val="24"/>
           <w:lang w:val="en-US"/>
         </w:rPr>
-        <w:t>PySpark</w:t>
-      </w:r>
-      <w:proofErr w:type="spellEnd"/>
+        <w:t xml:space="preserve"> (</w:t>
+      </w:r>
       <w:r>
         <w:rPr>
           <w:rFonts w:ascii="Times New Roman" w:hAnsi="Times New Roman" w:cs="Times New Roman"/>
@@ -4361,7 +4204,7 @@
           <w:szCs w:val="24"/>
           <w:lang w:val="en-US"/>
         </w:rPr>
-        <w:t xml:space="preserve"> is the Python API for Apache Spark</w:t>
+        <w:t>https://domino.ai/data-science-dictionary/pyspark</w:t>
       </w:r>
       <w:r>
         <w:rPr>
@@ -4370,7 +4213,7 @@
           <w:szCs w:val="24"/>
           <w:lang w:val="en-US"/>
         </w:rPr>
-        <w:t xml:space="preserve"> (</w:t>
+        <w:t xml:space="preserve">), an open source, distributed computing framework and </w:t>
       </w:r>
       <w:r>
         <w:rPr>
@@ -4379,7 +4222,7 @@
           <w:szCs w:val="24"/>
           <w:lang w:val="en-US"/>
         </w:rPr>
-        <w:t>https://domino.ai/data-science-dictionary/pyspark</w:t>
+        <w:t>set of libraries for real-time, large-scale data processing</w:t>
       </w:r>
       <w:r>
         <w:rPr>
@@ -4388,17 +4231,18 @@
           <w:szCs w:val="24"/>
           <w:lang w:val="en-US"/>
         </w:rPr>
-        <w:t xml:space="preserve">), an open source, distributed computing framework and </w:t>
-      </w:r>
-      <w:r>
+        <w:t>.</w:t>
+      </w:r>
+    </w:p>
+    <w:p>
+      <w:pPr>
         <w:rPr>
           <w:rFonts w:ascii="Times New Roman" w:hAnsi="Times New Roman" w:cs="Times New Roman"/>
           <w:sz w:val="24"/>
           <w:szCs w:val="24"/>
           <w:lang w:val="en-US"/>
         </w:rPr>
-        <w:t>set of libraries for real-time, large-scale data processing</w:t>
-      </w:r>
+      </w:pPr>
       <w:r>
         <w:rPr>
           <w:rFonts w:ascii="Times New Roman" w:hAnsi="Times New Roman" w:cs="Times New Roman"/>
@@ -4406,18 +4250,17 @@
           <w:szCs w:val="24"/>
           <w:lang w:val="en-US"/>
         </w:rPr>
-        <w:t>.</w:t>
-      </w:r>
-    </w:p>
-    <w:p>
-      <w:pPr>
+        <w:t xml:space="preserve">Both tools have been evaluated to read data from HBase. </w:t>
+      </w:r>
+      <w:r>
         <w:rPr>
           <w:rFonts w:ascii="Times New Roman" w:hAnsi="Times New Roman" w:cs="Times New Roman"/>
           <w:sz w:val="24"/>
           <w:szCs w:val="24"/>
           <w:lang w:val="en-US"/>
         </w:rPr>
-      </w:pPr>
+        <w:t xml:space="preserve">While Spark benefits from the HDFS integration to quickly ready the MapReduce </w:t>
+      </w:r>
       <w:r>
         <w:rPr>
           <w:rFonts w:ascii="Times New Roman" w:hAnsi="Times New Roman" w:cs="Times New Roman"/>
@@ -4425,7 +4268,7 @@
           <w:szCs w:val="24"/>
           <w:lang w:val="en-US"/>
         </w:rPr>
-        <w:t xml:space="preserve">Both tools have been evaluated to read data from HBase. </w:t>
+        <w:t>output</w:t>
       </w:r>
       <w:r>
         <w:rPr>
@@ -4434,7 +4277,7 @@
           <w:szCs w:val="24"/>
           <w:lang w:val="en-US"/>
         </w:rPr>
-        <w:t xml:space="preserve">While Spark benefits from the HDFS integration to quickly ready the MapReduce </w:t>
+        <w:t xml:space="preserve"> file</w:t>
       </w:r>
       <w:r>
         <w:rPr>
@@ -4443,7 +4286,7 @@
           <w:szCs w:val="24"/>
           <w:lang w:val="en-US"/>
         </w:rPr>
-        <w:t>output</w:t>
+        <w:t>,</w:t>
       </w:r>
       <w:r>
         <w:rPr>
@@ -4452,7 +4295,7 @@
           <w:szCs w:val="24"/>
           <w:lang w:val="en-US"/>
         </w:rPr>
-        <w:t xml:space="preserve"> file</w:t>
+        <w:t xml:space="preserve"> </w:t>
       </w:r>
       <w:r>
         <w:rPr>
@@ -4461,7 +4304,7 @@
           <w:szCs w:val="24"/>
           <w:lang w:val="en-US"/>
         </w:rPr>
-        <w:t>,</w:t>
+        <w:t>h</w:t>
       </w:r>
       <w:r>
         <w:rPr>
@@ -4470,9 +4313,8 @@
           <w:szCs w:val="24"/>
           <w:lang w:val="en-US"/>
         </w:rPr>
-        <w:t xml:space="preserve"> </w:t>
-      </w:r>
-      <w:proofErr w:type="spellStart"/>
+        <w:t xml:space="preserve">appybase resulted in being the best choice in terms of </w:t>
+      </w:r>
       <w:r>
         <w:rPr>
           <w:rFonts w:ascii="Times New Roman" w:hAnsi="Times New Roman" w:cs="Times New Roman"/>
@@ -4480,7 +4322,7 @@
           <w:szCs w:val="24"/>
           <w:lang w:val="en-US"/>
         </w:rPr>
-        <w:t>h</w:t>
+        <w:t xml:space="preserve">load </w:t>
       </w:r>
       <w:r>
         <w:rPr>
@@ -4489,9 +4331,8 @@
           <w:szCs w:val="24"/>
           <w:lang w:val="en-US"/>
         </w:rPr>
-        <w:t>appybase</w:t>
-      </w:r>
-      <w:proofErr w:type="spellEnd"/>
+        <w:t xml:space="preserve">performance and dataframe </w:t>
+      </w:r>
       <w:r>
         <w:rPr>
           <w:rFonts w:ascii="Times New Roman" w:hAnsi="Times New Roman" w:cs="Times New Roman"/>
@@ -4499,7 +4340,7 @@
           <w:szCs w:val="24"/>
           <w:lang w:val="en-US"/>
         </w:rPr>
-        <w:t xml:space="preserve"> resulted in being the best choice in terms of </w:t>
+        <w:t xml:space="preserve">readiness (the df is already well formatted with the right headings). The table below </w:t>
       </w:r>
       <w:r>
         <w:rPr>
@@ -4508,56 +4349,8 @@
           <w:szCs w:val="24"/>
           <w:lang w:val="en-US"/>
         </w:rPr>
-        <w:t xml:space="preserve">load </w:t>
-      </w:r>
-      <w:r>
-        <w:rPr>
-          <w:rFonts w:ascii="Times New Roman" w:hAnsi="Times New Roman" w:cs="Times New Roman"/>
-          <w:sz w:val="24"/>
-          <w:szCs w:val="24"/>
-          <w:lang w:val="en-US"/>
-        </w:rPr>
-        <w:t xml:space="preserve">performance and dataframe </w:t>
-      </w:r>
-      <w:r>
-        <w:rPr>
-          <w:rFonts w:ascii="Times New Roman" w:hAnsi="Times New Roman" w:cs="Times New Roman"/>
-          <w:sz w:val="24"/>
-          <w:szCs w:val="24"/>
-          <w:lang w:val="en-US"/>
-        </w:rPr>
-        <w:t xml:space="preserve">readiness (the </w:t>
-      </w:r>
-      <w:proofErr w:type="spellStart"/>
-      <w:r>
-        <w:rPr>
-          <w:rFonts w:ascii="Times New Roman" w:hAnsi="Times New Roman" w:cs="Times New Roman"/>
-          <w:sz w:val="24"/>
-          <w:szCs w:val="24"/>
-          <w:lang w:val="en-US"/>
-        </w:rPr>
-        <w:t>df</w:t>
-      </w:r>
-      <w:proofErr w:type="spellEnd"/>
-      <w:r>
-        <w:rPr>
-          <w:rFonts w:ascii="Times New Roman" w:hAnsi="Times New Roman" w:cs="Times New Roman"/>
-          <w:sz w:val="24"/>
-          <w:szCs w:val="24"/>
-          <w:lang w:val="en-US"/>
-        </w:rPr>
-        <w:t xml:space="preserve"> is already well formatted with the right headings). The table below </w:t>
-      </w:r>
-      <w:r>
-        <w:rPr>
-          <w:rFonts w:ascii="Times New Roman" w:hAnsi="Times New Roman" w:cs="Times New Roman"/>
-          <w:sz w:val="24"/>
-          <w:szCs w:val="24"/>
-          <w:lang w:val="en-US"/>
-        </w:rPr>
         <w:t xml:space="preserve">summarizes the comparison, evidence of this work can be found in the Big Data section from the accompanying Jupyter notebook </w:t>
       </w:r>
-      <w:proofErr w:type="spellStart"/>
       <w:r>
         <w:rPr>
           <w:rFonts w:ascii="Times New Roman" w:hAnsi="Times New Roman" w:cs="Times New Roman"/>
@@ -4580,7 +4373,6 @@
         </w:rPr>
         <w:t>ynb</w:t>
       </w:r>
-      <w:proofErr w:type="spellEnd"/>
       <w:r>
         <w:rPr>
           <w:rFonts w:ascii="Times New Roman" w:hAnsi="Times New Roman" w:cs="Times New Roman"/>
@@ -4636,7 +4428,6 @@
                 <w:lang w:val="en-US"/>
               </w:rPr>
             </w:pPr>
-            <w:proofErr w:type="spellStart"/>
             <w:r>
               <w:rPr>
                 <w:rFonts w:ascii="Times New Roman" w:hAnsi="Times New Roman" w:cs="Times New Roman"/>
@@ -4646,7 +4437,6 @@
               </w:rPr>
               <w:t>Happybase</w:t>
             </w:r>
-            <w:proofErr w:type="spellEnd"/>
           </w:p>
         </w:tc>
         <w:tc>
@@ -4928,43 +4718,17 @@
       <w:r>
         <w:t xml:space="preserve">Table </w:t>
       </w:r>
-      <w:r>
-        <w:fldChar w:fldCharType="begin"/>
-      </w:r>
-      <w:r>
-        <w:instrText xml:space="preserve"> SEQ Table \* ARABIC </w:instrText>
-      </w:r>
-      <w:r>
-        <w:fldChar w:fldCharType="separate"/>
-      </w:r>
-      <w:r>
-        <w:rPr>
-          <w:noProof/>
-        </w:rPr>
-        <w:t>1</w:t>
-      </w:r>
-      <w:r>
-        <w:rPr>
-          <w:noProof/>
-        </w:rPr>
-        <w:fldChar w:fldCharType="end"/>
-      </w:r>
-      <w:r>
-        <w:t xml:space="preserve"> - Comparison between </w:t>
-      </w:r>
-      <w:proofErr w:type="spellStart"/>
-      <w:r>
-        <w:t>PySpark</w:t>
-      </w:r>
-      <w:proofErr w:type="spellEnd"/>
-      <w:r>
-        <w:t xml:space="preserve"> and </w:t>
-      </w:r>
-      <w:proofErr w:type="spellStart"/>
-      <w:r>
-        <w:t>Happybase</w:t>
-      </w:r>
-      <w:proofErr w:type="spellEnd"/>
+      <w:fldSimple w:instr=" SEQ Table \* ARABIC ">
+        <w:r>
+          <w:rPr>
+            <w:noProof/>
+          </w:rPr>
+          <w:t>1</w:t>
+        </w:r>
+      </w:fldSimple>
+      <w:r>
+        <w:t xml:space="preserve"> - Comparison between PySpark and Happybase</w:t>
+      </w:r>
     </w:p>
     <w:p>
       <w:pPr>
@@ -5093,34 +4857,7 @@
           <w:sz w:val="24"/>
           <w:szCs w:val="24"/>
         </w:rPr>
-        <w:t xml:space="preserve">At the core of time-series data is time. Time-series data is a sequence of observations or data points captured in successive order. In the context of a </w:t>
-      </w:r>
-      <w:proofErr w:type="spellStart"/>
-      <w:r>
-        <w:rPr>
-          <w:rFonts w:ascii="Times New Roman" w:hAnsi="Times New Roman" w:cs="Times New Roman"/>
-          <w:sz w:val="24"/>
-          <w:szCs w:val="24"/>
-        </w:rPr>
-        <w:t>DataFrame</w:t>
-      </w:r>
-      <w:proofErr w:type="spellEnd"/>
-      <w:r>
-        <w:rPr>
-          <w:rFonts w:ascii="Times New Roman" w:hAnsi="Times New Roman" w:cs="Times New Roman"/>
-          <w:sz w:val="24"/>
-          <w:szCs w:val="24"/>
-        </w:rPr>
-        <w:t xml:space="preserve">, time-series data has an ordered index type </w:t>
-      </w:r>
-      <w:proofErr w:type="spellStart"/>
-      <w:r>
-        <w:rPr>
-          <w:rFonts w:ascii="Times New Roman" w:hAnsi="Times New Roman" w:cs="Times New Roman"/>
-          <w:sz w:val="24"/>
-          <w:szCs w:val="24"/>
-        </w:rPr>
-        <w:t>DatetimeInde</w:t>
+        <w:t>At the core of time-series data is time. Time-series data is a sequence of observations or data points captured in successive order. In the context of a DataFrame, time-series data has an ordered index type DatetimeInde</w:t>
       </w:r>
       <w:r>
         <w:rPr>
@@ -5130,7 +4867,6 @@
         </w:rPr>
         <w:t>x</w:t>
       </w:r>
-      <w:proofErr w:type="spellEnd"/>
       <w:r>
         <w:rPr>
           <w:rFonts w:ascii="Times New Roman" w:hAnsi="Times New Roman" w:cs="Times New Roman"/>
@@ -5298,27 +5034,14 @@
       <w:r>
         <w:t xml:space="preserve">Figure </w:t>
       </w:r>
-      <w:r>
-        <w:fldChar w:fldCharType="begin"/>
-      </w:r>
-      <w:r>
-        <w:instrText xml:space="preserve"> SEQ Figure \* ARABIC </w:instrText>
-      </w:r>
-      <w:r>
-        <w:fldChar w:fldCharType="separate"/>
-      </w:r>
-      <w:r>
-        <w:rPr>
-          <w:noProof/>
-        </w:rPr>
-        <w:t>6</w:t>
-      </w:r>
-      <w:r>
-        <w:rPr>
-          <w:noProof/>
-        </w:rPr>
-        <w:fldChar w:fldCharType="end"/>
-      </w:r>
+      <w:fldSimple w:instr=" SEQ Figure \* ARABIC ">
+        <w:r>
+          <w:rPr>
+            <w:noProof/>
+          </w:rPr>
+          <w:t>6</w:t>
+        </w:r>
+      </w:fldSimple>
       <w:r>
         <w:t xml:space="preserve"> - Sentiment plot of the initial 1.6M tweets</w:t>
       </w:r>
@@ -5386,25 +5109,7 @@
           <w:sz w:val="24"/>
           <w:szCs w:val="24"/>
         </w:rPr>
-        <w:t xml:space="preserve"> </w:t>
-      </w:r>
-      <w:proofErr w:type="spellStart"/>
-      <w:r>
-        <w:rPr>
-          <w:rFonts w:ascii="Times New Roman" w:hAnsi="Times New Roman" w:cs="Times New Roman"/>
-          <w:sz w:val="24"/>
-          <w:szCs w:val="24"/>
-        </w:rPr>
-        <w:t>and</w:t>
-      </w:r>
-      <w:proofErr w:type="spellEnd"/>
-      <w:r>
-        <w:rPr>
-          <w:rFonts w:ascii="Times New Roman" w:hAnsi="Times New Roman" w:cs="Times New Roman"/>
-          <w:sz w:val="24"/>
-          <w:szCs w:val="24"/>
-        </w:rPr>
-        <w:t xml:space="preserve"> use methods to fill in those values with the lowest noise possible</w:t>
+        <w:t xml:space="preserve"> and use methods to fill in those values with the lowest noise possible</w:t>
       </w:r>
       <w:r>
         <w:rPr>
@@ -5551,7 +5256,6 @@
         </w:rPr>
         <w:t xml:space="preserve">Evidence of the work for this section can be found in the accompanying Jupyter notebook </w:t>
       </w:r>
-      <w:proofErr w:type="spellStart"/>
       <w:r>
         <w:rPr>
           <w:rFonts w:ascii="Times New Roman" w:hAnsi="Times New Roman" w:cs="Times New Roman"/>
@@ -5562,7 +5266,6 @@
         </w:rPr>
         <w:t>DataProcessing.ipynb</w:t>
       </w:r>
-      <w:proofErr w:type="spellEnd"/>
       <w:r>
         <w:rPr>
           <w:rFonts w:ascii="Times New Roman" w:hAnsi="Times New Roman" w:cs="Times New Roman"/>
@@ -5625,27 +5328,14 @@
       <w:r>
         <w:t xml:space="preserve">Figure </w:t>
       </w:r>
-      <w:r>
-        <w:fldChar w:fldCharType="begin"/>
-      </w:r>
-      <w:r>
-        <w:instrText xml:space="preserve"> SEQ Figure \* ARABIC </w:instrText>
-      </w:r>
-      <w:r>
-        <w:fldChar w:fldCharType="separate"/>
-      </w:r>
-      <w:r>
-        <w:rPr>
-          <w:noProof/>
-        </w:rPr>
-        <w:t>7</w:t>
-      </w:r>
-      <w:r>
-        <w:rPr>
-          <w:noProof/>
-        </w:rPr>
-        <w:fldChar w:fldCharType="end"/>
-      </w:r>
+      <w:fldSimple w:instr=" SEQ Figure \* ARABIC ">
+        <w:r>
+          <w:rPr>
+            <w:noProof/>
+          </w:rPr>
+          <w:t>7</w:t>
+        </w:r>
+      </w:fldSimple>
       <w:r>
         <w:t xml:space="preserve"> - Plot of daily sentiment</w:t>
       </w:r>
@@ -5731,15 +5421,7 @@
           <w:sz w:val="24"/>
           <w:szCs w:val="24"/>
         </w:rPr>
-        <w:t>Unfortunately, the original missing data was not provided, so there was no option to use metrics like the root mean squared error to evaluate the best imputation method.</w:t>
-      </w:r>
-      <w:r>
-        <w:rPr>
-          <w:rFonts w:ascii="Times New Roman" w:hAnsi="Times New Roman" w:cs="Times New Roman"/>
-          <w:sz w:val="24"/>
-          <w:szCs w:val="24"/>
-        </w:rPr>
-        <w:t xml:space="preserve"> </w:t>
+        <w:t xml:space="preserve">Unfortunately, the original missing data was not provided, so there was no option to use metrics like the root mean squared error to evaluate the best imputation method. </w:t>
       </w:r>
       <w:r>
         <w:rPr>
@@ -6324,7 +6006,6 @@
         </w:rPr>
         <w:t xml:space="preserve"> have been removed using the </w:t>
       </w:r>
-      <w:proofErr w:type="spellStart"/>
       <w:r>
         <w:rPr>
           <w:rFonts w:ascii="Times New Roman" w:hAnsi="Times New Roman" w:cs="Times New Roman"/>
@@ -6345,7 +6026,6 @@
         </w:rPr>
         <w:t>_decompose</w:t>
       </w:r>
-      <w:proofErr w:type="spellEnd"/>
       <w:r>
         <w:rPr>
           <w:rFonts w:ascii="Times New Roman" w:hAnsi="Times New Roman" w:cs="Times New Roman"/>
@@ -6512,7 +6192,47 @@
           <w:sz w:val="24"/>
           <w:szCs w:val="24"/>
         </w:rPr>
-        <w:t xml:space="preserve">After step 1, the ADF test has been performed to determine the time series stationarity. </w:t>
+        <w:t xml:space="preserve">After step 1, the </w:t>
+      </w:r>
+      <w:r>
+        <w:rPr>
+          <w:rFonts w:ascii="Times New Roman" w:hAnsi="Times New Roman" w:cs="Times New Roman"/>
+          <w:sz w:val="24"/>
+          <w:szCs w:val="24"/>
+        </w:rPr>
+        <w:t>Augmented Dickey-Fuller</w:t>
+      </w:r>
+      <w:r>
+        <w:rPr>
+          <w:rFonts w:ascii="Times New Roman" w:hAnsi="Times New Roman" w:cs="Times New Roman"/>
+          <w:sz w:val="24"/>
+          <w:szCs w:val="24"/>
+        </w:rPr>
+        <w:t xml:space="preserve"> (</w:t>
+      </w:r>
+      <w:r>
+        <w:rPr>
+          <w:rFonts w:ascii="Times New Roman" w:hAnsi="Times New Roman" w:cs="Times New Roman"/>
+          <w:sz w:val="24"/>
+          <w:szCs w:val="24"/>
+        </w:rPr>
+        <w:t>ADF</w:t>
+      </w:r>
+      <w:r>
+        <w:rPr>
+          <w:rFonts w:ascii="Times New Roman" w:hAnsi="Times New Roman" w:cs="Times New Roman"/>
+          <w:sz w:val="24"/>
+          <w:szCs w:val="24"/>
+        </w:rPr>
+        <w:t>)</w:t>
+      </w:r>
+      <w:r>
+        <w:rPr>
+          <w:rFonts w:ascii="Times New Roman" w:hAnsi="Times New Roman" w:cs="Times New Roman"/>
+          <w:sz w:val="24"/>
+          <w:szCs w:val="24"/>
+        </w:rPr>
+        <w:t xml:space="preserve"> test has been performed to determine the time series stationarity. </w:t>
       </w:r>
     </w:p>
     <w:p>
@@ -6903,16 +6623,54 @@
           <w:szCs w:val="24"/>
         </w:rPr>
       </w:pPr>
-      <w:proofErr w:type="spellStart"/>
-      <w:r>
-        <w:rPr>
-          <w:rFonts w:ascii="Times New Roman" w:hAnsi="Times New Roman" w:cs="Times New Roman"/>
-          <w:sz w:val="24"/>
-          <w:szCs w:val="24"/>
-        </w:rPr>
-        <w:t>Bla</w:t>
-      </w:r>
-      <w:proofErr w:type="spellEnd"/>
+      <w:r>
+        <w:rPr>
+          <w:rFonts w:ascii="Times New Roman" w:hAnsi="Times New Roman" w:cs="Times New Roman"/>
+          <w:sz w:val="24"/>
+          <w:szCs w:val="24"/>
+        </w:rPr>
+        <w:t xml:space="preserve">When dealing with </w:t>
+      </w:r>
+      <w:r>
+        <w:rPr>
+          <w:rFonts w:ascii="Times New Roman" w:hAnsi="Times New Roman" w:cs="Times New Roman"/>
+          <w:sz w:val="24"/>
+          <w:szCs w:val="24"/>
+        </w:rPr>
+        <w:t>time series in Data Science and Machine Learning, there are multiple model options</w:t>
+      </w:r>
+      <w:r>
+        <w:rPr>
+          <w:rFonts w:ascii="Times New Roman" w:hAnsi="Times New Roman" w:cs="Times New Roman"/>
+          <w:sz w:val="24"/>
+          <w:szCs w:val="24"/>
+        </w:rPr>
+        <w:t xml:space="preserve">. The first </w:t>
+      </w:r>
+      <w:r>
+        <w:rPr>
+          <w:rFonts w:ascii="Times New Roman" w:hAnsi="Times New Roman" w:cs="Times New Roman"/>
+          <w:sz w:val="24"/>
+          <w:szCs w:val="24"/>
+        </w:rPr>
+        <w:t>models evaluated belong to the family of Autoregressive-Moving-Average</w:t>
+      </w:r>
+      <w:r>
+        <w:rPr>
+          <w:rFonts w:ascii="Times New Roman" w:hAnsi="Times New Roman" w:cs="Times New Roman"/>
+          <w:sz w:val="24"/>
+          <w:szCs w:val="24"/>
+        </w:rPr>
+        <w:t>, like ARIMA, SARIMA and Exponential Smoothing</w:t>
+      </w:r>
+      <w:r>
+        <w:rPr>
+          <w:rFonts w:ascii="Times New Roman" w:hAnsi="Times New Roman" w:cs="Times New Roman"/>
+          <w:sz w:val="24"/>
+          <w:szCs w:val="24"/>
+        </w:rPr>
+        <w:t>.</w:t>
+      </w:r>
       <w:r>
         <w:rPr>
           <w:rFonts w:ascii="Times New Roman" w:hAnsi="Times New Roman" w:cs="Times New Roman"/>
@@ -6921,23 +6679,1066 @@
         </w:rPr>
         <w:t xml:space="preserve"> </w:t>
       </w:r>
-      <w:proofErr w:type="spellStart"/>
-      <w:r>
-        <w:rPr>
-          <w:rFonts w:ascii="Times New Roman" w:hAnsi="Times New Roman" w:cs="Times New Roman"/>
-          <w:sz w:val="24"/>
-          <w:szCs w:val="24"/>
-        </w:rPr>
-        <w:t>Bla</w:t>
-      </w:r>
-      <w:proofErr w:type="spellEnd"/>
-      <w:r>
-        <w:rPr>
-          <w:rFonts w:ascii="Times New Roman" w:hAnsi="Times New Roman" w:cs="Times New Roman"/>
-          <w:sz w:val="24"/>
-          <w:szCs w:val="24"/>
-        </w:rPr>
-        <w:t xml:space="preserve"> to be completed</w:t>
+      <w:r>
+        <w:rPr>
+          <w:rFonts w:ascii="Times New Roman" w:hAnsi="Times New Roman" w:cs="Times New Roman"/>
+          <w:sz w:val="24"/>
+          <w:szCs w:val="24"/>
+        </w:rPr>
+        <w:t xml:space="preserve"> </w:t>
+      </w:r>
+    </w:p>
+    <w:p>
+      <w:pPr>
+        <w:rPr>
+          <w:rFonts w:ascii="Times New Roman" w:hAnsi="Times New Roman" w:cs="Times New Roman"/>
+          <w:sz w:val="24"/>
+          <w:szCs w:val="24"/>
+        </w:rPr>
+      </w:pPr>
+      <w:r>
+        <w:rPr>
+          <w:rFonts w:ascii="Times New Roman" w:hAnsi="Times New Roman" w:cs="Times New Roman"/>
+          <w:sz w:val="24"/>
+          <w:szCs w:val="24"/>
+        </w:rPr>
+        <w:t>An autoregressive process is a regression of a variable against itself. In a time series, this means that the present value is linearly dependent on its past values</w:t>
+      </w:r>
+      <w:r>
+        <w:rPr>
+          <w:rFonts w:ascii="Times New Roman" w:hAnsi="Times New Roman" w:cs="Times New Roman"/>
+          <w:sz w:val="24"/>
+          <w:szCs w:val="24"/>
+        </w:rPr>
+        <w:t xml:space="preserve"> (</w:t>
+      </w:r>
+      <w:r>
+        <w:rPr>
+          <w:rFonts w:ascii="Times New Roman" w:hAnsi="Times New Roman" w:cs="Times New Roman"/>
+          <w:sz w:val="24"/>
+          <w:szCs w:val="24"/>
+        </w:rPr>
+        <w:t>Preixeiro, 2022</w:t>
+      </w:r>
+      <w:r>
+        <w:rPr>
+          <w:rFonts w:ascii="Times New Roman" w:hAnsi="Times New Roman" w:cs="Times New Roman"/>
+          <w:sz w:val="24"/>
+          <w:szCs w:val="24"/>
+        </w:rPr>
+        <w:t>).</w:t>
+      </w:r>
+      <w:r>
+        <w:rPr>
+          <w:rFonts w:ascii="Times New Roman" w:hAnsi="Times New Roman" w:cs="Times New Roman"/>
+          <w:sz w:val="24"/>
+          <w:szCs w:val="24"/>
+        </w:rPr>
+        <w:t xml:space="preserve"> </w:t>
+      </w:r>
+      <w:r>
+        <w:rPr>
+          <w:rFonts w:ascii="Times New Roman" w:hAnsi="Times New Roman" w:cs="Times New Roman"/>
+          <w:sz w:val="24"/>
+          <w:szCs w:val="24"/>
+        </w:rPr>
+        <w:t xml:space="preserve">Those </w:t>
+      </w:r>
+      <w:r>
+        <w:rPr>
+          <w:rFonts w:ascii="Times New Roman" w:hAnsi="Times New Roman" w:cs="Times New Roman"/>
+          <w:sz w:val="24"/>
+          <w:szCs w:val="24"/>
+        </w:rPr>
+        <w:t>models’</w:t>
+      </w:r>
+      <w:r>
+        <w:rPr>
+          <w:rFonts w:ascii="Times New Roman" w:hAnsi="Times New Roman" w:cs="Times New Roman"/>
+          <w:sz w:val="24"/>
+          <w:szCs w:val="24"/>
+        </w:rPr>
+        <w:t xml:space="preserve"> parameters are </w:t>
+      </w:r>
+      <w:r>
+        <w:rPr>
+          <w:rFonts w:ascii="Times New Roman" w:hAnsi="Times New Roman" w:cs="Times New Roman"/>
+          <w:sz w:val="24"/>
+          <w:szCs w:val="24"/>
+        </w:rPr>
+        <w:t>the triplet (p, q, and d) where ‘p’ indicates the number of past observations used to predict the current value</w:t>
+      </w:r>
+      <w:r>
+        <w:rPr>
+          <w:rFonts w:ascii="Times New Roman" w:hAnsi="Times New Roman" w:cs="Times New Roman"/>
+          <w:sz w:val="24"/>
+          <w:szCs w:val="24"/>
+        </w:rPr>
+        <w:t xml:space="preserve">, ‘q’ is the number of past error terms used </w:t>
+      </w:r>
+      <w:r>
+        <w:rPr>
+          <w:rFonts w:ascii="Times New Roman" w:hAnsi="Times New Roman" w:cs="Times New Roman"/>
+          <w:sz w:val="24"/>
+          <w:szCs w:val="24"/>
+        </w:rPr>
+        <w:t>for prediction, and ‘d’ is the number of differences required to</w:t>
+      </w:r>
+      <w:r>
+        <w:rPr>
+          <w:rFonts w:ascii="Times New Roman" w:hAnsi="Times New Roman" w:cs="Times New Roman"/>
+          <w:sz w:val="24"/>
+          <w:szCs w:val="24"/>
+        </w:rPr>
+        <w:t xml:space="preserve"> make the time series stationary.</w:t>
+      </w:r>
+    </w:p>
+    <w:p>
+      <w:pPr>
+        <w:rPr>
+          <w:rFonts w:ascii="Times New Roman" w:hAnsi="Times New Roman" w:cs="Times New Roman"/>
+          <w:sz w:val="24"/>
+          <w:szCs w:val="24"/>
+        </w:rPr>
+      </w:pPr>
+      <w:r>
+        <w:rPr>
+          <w:rFonts w:ascii="Times New Roman" w:hAnsi="Times New Roman" w:cs="Times New Roman"/>
+          <w:sz w:val="24"/>
+          <w:szCs w:val="24"/>
+        </w:rPr>
+        <w:t xml:space="preserve">The first step has been comparing those </w:t>
+      </w:r>
+      <w:r>
+        <w:rPr>
+          <w:rFonts w:ascii="Times New Roman" w:hAnsi="Times New Roman" w:cs="Times New Roman"/>
+          <w:sz w:val="24"/>
+          <w:szCs w:val="24"/>
+        </w:rPr>
+        <w:t>models’</w:t>
+      </w:r>
+      <w:r>
+        <w:rPr>
+          <w:rFonts w:ascii="Times New Roman" w:hAnsi="Times New Roman" w:cs="Times New Roman"/>
+          <w:sz w:val="24"/>
+          <w:szCs w:val="24"/>
+        </w:rPr>
+        <w:t xml:space="preserve"> performance with each imput</w:t>
+      </w:r>
+      <w:r>
+        <w:rPr>
+          <w:rFonts w:ascii="Times New Roman" w:hAnsi="Times New Roman" w:cs="Times New Roman"/>
+          <w:sz w:val="24"/>
+          <w:szCs w:val="24"/>
+        </w:rPr>
+        <w:t>ed time series</w:t>
+      </w:r>
+      <w:r>
+        <w:rPr>
+          <w:rFonts w:ascii="Times New Roman" w:hAnsi="Times New Roman" w:cs="Times New Roman"/>
+          <w:sz w:val="24"/>
+          <w:szCs w:val="24"/>
+        </w:rPr>
+        <w:t xml:space="preserve">. The </w:t>
+      </w:r>
+      <w:r>
+        <w:rPr>
+          <w:rFonts w:ascii="Times New Roman" w:hAnsi="Times New Roman" w:cs="Times New Roman"/>
+          <w:sz w:val="24"/>
+          <w:szCs w:val="24"/>
+        </w:rPr>
+        <w:t xml:space="preserve">results confirmed that the linear interpolation is best </w:t>
+      </w:r>
+      <w:r>
+        <w:rPr>
+          <w:rFonts w:ascii="Times New Roman" w:hAnsi="Times New Roman" w:cs="Times New Roman"/>
+          <w:sz w:val="24"/>
+          <w:szCs w:val="24"/>
+        </w:rPr>
+        <w:t>performing</w:t>
+      </w:r>
+      <w:r>
+        <w:rPr>
+          <w:rFonts w:ascii="Times New Roman" w:hAnsi="Times New Roman" w:cs="Times New Roman"/>
+          <w:sz w:val="24"/>
+          <w:szCs w:val="24"/>
+        </w:rPr>
+        <w:t xml:space="preserve"> method, and the best </w:t>
+      </w:r>
+      <w:r>
+        <w:rPr>
+          <w:rFonts w:ascii="Times New Roman" w:hAnsi="Times New Roman" w:cs="Times New Roman"/>
+          <w:sz w:val="24"/>
+          <w:szCs w:val="24"/>
+        </w:rPr>
+        <w:lastRenderedPageBreak/>
+        <w:t xml:space="preserve">model for it is ARIMA. </w:t>
+      </w:r>
+      <w:r>
+        <w:rPr>
+          <w:rFonts w:ascii="Times New Roman" w:hAnsi="Times New Roman" w:cs="Times New Roman"/>
+          <w:sz w:val="24"/>
+          <w:szCs w:val="24"/>
+        </w:rPr>
+        <w:t xml:space="preserve">Additionally, the </w:t>
+      </w:r>
+      <w:r>
+        <w:rPr>
+          <w:rFonts w:ascii="Times New Roman" w:hAnsi="Times New Roman" w:cs="Times New Roman"/>
+          <w:sz w:val="24"/>
+          <w:szCs w:val="24"/>
+        </w:rPr>
+        <w:t xml:space="preserve">results confirmed clearly that the error is reduced quite significantly </w:t>
+      </w:r>
+      <w:r>
+        <w:rPr>
+          <w:rFonts w:ascii="Times New Roman" w:hAnsi="Times New Roman" w:cs="Times New Roman"/>
+          <w:sz w:val="24"/>
+          <w:szCs w:val="24"/>
+        </w:rPr>
+        <w:t xml:space="preserve">for stationary time series. </w:t>
+      </w:r>
+      <w:r>
+        <w:rPr>
+          <w:rFonts w:ascii="Times New Roman" w:hAnsi="Times New Roman" w:cs="Times New Roman"/>
+          <w:sz w:val="24"/>
+          <w:szCs w:val="24"/>
+        </w:rPr>
+        <w:t>Full results are provided in the table below</w:t>
+      </w:r>
+      <w:r>
+        <w:rPr>
+          <w:rFonts w:ascii="Times New Roman" w:hAnsi="Times New Roman" w:cs="Times New Roman"/>
+          <w:sz w:val="24"/>
+          <w:szCs w:val="24"/>
+        </w:rPr>
+        <w:t xml:space="preserve"> (the metric used is the mean squared error).</w:t>
+      </w:r>
+    </w:p>
+    <w:tbl>
+      <w:tblPr>
+        <w:tblStyle w:val="TableGrid"/>
+        <w:tblW w:w="0" w:type="auto"/>
+        <w:tblLook w:val="04A0" w:firstRow="1" w:lastRow="0" w:firstColumn="1" w:lastColumn="0" w:noHBand="0" w:noVBand="1"/>
+      </w:tblPr>
+      <w:tblGrid>
+        <w:gridCol w:w="1696"/>
+        <w:gridCol w:w="1308"/>
+        <w:gridCol w:w="1503"/>
+        <w:gridCol w:w="1503"/>
+        <w:gridCol w:w="1503"/>
+        <w:gridCol w:w="1503"/>
+      </w:tblGrid>
+      <w:tr>
+        <w:tc>
+          <w:tcPr>
+            <w:tcW w:w="1696" w:type="dxa"/>
+          </w:tcPr>
+          <w:p>
+            <w:pPr>
+              <w:rPr>
+                <w:rFonts w:ascii="Times New Roman" w:hAnsi="Times New Roman" w:cs="Times New Roman"/>
+                <w:sz w:val="24"/>
+                <w:szCs w:val="24"/>
+              </w:rPr>
+            </w:pPr>
+          </w:p>
+        </w:tc>
+        <w:tc>
+          <w:tcPr>
+            <w:tcW w:w="1308" w:type="dxa"/>
+          </w:tcPr>
+          <w:p>
+            <w:pPr>
+              <w:rPr>
+                <w:rFonts w:ascii="Times New Roman" w:hAnsi="Times New Roman" w:cs="Times New Roman"/>
+                <w:sz w:val="24"/>
+                <w:szCs w:val="24"/>
+              </w:rPr>
+            </w:pPr>
+            <w:r>
+              <w:rPr>
+                <w:rFonts w:ascii="Times New Roman" w:hAnsi="Times New Roman" w:cs="Times New Roman"/>
+                <w:sz w:val="24"/>
+                <w:szCs w:val="24"/>
+              </w:rPr>
+              <w:t>Median</w:t>
+            </w:r>
+          </w:p>
+        </w:tc>
+        <w:tc>
+          <w:tcPr>
+            <w:tcW w:w="1503" w:type="dxa"/>
+          </w:tcPr>
+          <w:p>
+            <w:pPr>
+              <w:rPr>
+                <w:rFonts w:ascii="Times New Roman" w:hAnsi="Times New Roman" w:cs="Times New Roman"/>
+                <w:sz w:val="24"/>
+                <w:szCs w:val="24"/>
+              </w:rPr>
+            </w:pPr>
+            <w:r>
+              <w:rPr>
+                <w:rFonts w:ascii="Times New Roman" w:hAnsi="Times New Roman" w:cs="Times New Roman"/>
+                <w:sz w:val="24"/>
+                <w:szCs w:val="24"/>
+              </w:rPr>
+              <w:t>ForwardFill</w:t>
+            </w:r>
+          </w:p>
+        </w:tc>
+        <w:tc>
+          <w:tcPr>
+            <w:tcW w:w="1503" w:type="dxa"/>
+          </w:tcPr>
+          <w:p>
+            <w:pPr>
+              <w:rPr>
+                <w:rFonts w:ascii="Times New Roman" w:hAnsi="Times New Roman" w:cs="Times New Roman"/>
+                <w:sz w:val="24"/>
+                <w:szCs w:val="24"/>
+              </w:rPr>
+            </w:pPr>
+            <w:r>
+              <w:rPr>
+                <w:rFonts w:ascii="Times New Roman" w:hAnsi="Times New Roman" w:cs="Times New Roman"/>
+                <w:sz w:val="24"/>
+                <w:szCs w:val="24"/>
+              </w:rPr>
+              <w:t>LinearInter</w:t>
+            </w:r>
+            <w:r>
+              <w:rPr>
+                <w:rFonts w:ascii="Times New Roman" w:hAnsi="Times New Roman" w:cs="Times New Roman"/>
+                <w:sz w:val="24"/>
+                <w:szCs w:val="24"/>
+              </w:rPr>
+              <w:t>p</w:t>
+            </w:r>
+          </w:p>
+        </w:tc>
+        <w:tc>
+          <w:tcPr>
+            <w:tcW w:w="1503" w:type="dxa"/>
+          </w:tcPr>
+          <w:p>
+            <w:pPr>
+              <w:rPr>
+                <w:rFonts w:ascii="Times New Roman" w:hAnsi="Times New Roman" w:cs="Times New Roman"/>
+                <w:sz w:val="24"/>
+                <w:szCs w:val="24"/>
+              </w:rPr>
+            </w:pPr>
+            <w:r>
+              <w:rPr>
+                <w:rFonts w:ascii="Times New Roman" w:hAnsi="Times New Roman" w:cs="Times New Roman"/>
+                <w:sz w:val="24"/>
+                <w:szCs w:val="24"/>
+              </w:rPr>
+              <w:t>Forward</w:t>
+            </w:r>
+            <w:r>
+              <w:rPr>
+                <w:rFonts w:ascii="Times New Roman" w:hAnsi="Times New Roman" w:cs="Times New Roman"/>
+                <w:sz w:val="24"/>
+                <w:szCs w:val="24"/>
+              </w:rPr>
+              <w:t>Fill</w:t>
+            </w:r>
+          </w:p>
+          <w:p>
+            <w:pPr>
+              <w:rPr>
+                <w:rFonts w:ascii="Times New Roman" w:hAnsi="Times New Roman" w:cs="Times New Roman"/>
+                <w:sz w:val="24"/>
+                <w:szCs w:val="24"/>
+              </w:rPr>
+            </w:pPr>
+            <w:r>
+              <w:rPr>
+                <w:rFonts w:ascii="Times New Roman" w:hAnsi="Times New Roman" w:cs="Times New Roman"/>
+                <w:sz w:val="24"/>
+                <w:szCs w:val="24"/>
+              </w:rPr>
+              <w:t>(detrended)</w:t>
+            </w:r>
+          </w:p>
+        </w:tc>
+        <w:tc>
+          <w:tcPr>
+            <w:tcW w:w="1503" w:type="dxa"/>
+          </w:tcPr>
+          <w:p>
+            <w:pPr>
+              <w:rPr>
+                <w:rFonts w:ascii="Times New Roman" w:hAnsi="Times New Roman" w:cs="Times New Roman"/>
+                <w:sz w:val="24"/>
+                <w:szCs w:val="24"/>
+              </w:rPr>
+            </w:pPr>
+            <w:r>
+              <w:rPr>
+                <w:rFonts w:ascii="Times New Roman" w:hAnsi="Times New Roman" w:cs="Times New Roman"/>
+                <w:sz w:val="24"/>
+                <w:szCs w:val="24"/>
+              </w:rPr>
+              <w:t>LinearInterp</w:t>
+            </w:r>
+          </w:p>
+          <w:p>
+            <w:pPr>
+              <w:rPr>
+                <w:rFonts w:ascii="Times New Roman" w:hAnsi="Times New Roman" w:cs="Times New Roman"/>
+                <w:sz w:val="24"/>
+                <w:szCs w:val="24"/>
+              </w:rPr>
+            </w:pPr>
+            <w:r>
+              <w:rPr>
+                <w:rFonts w:ascii="Times New Roman" w:hAnsi="Times New Roman" w:cs="Times New Roman"/>
+                <w:sz w:val="24"/>
+                <w:szCs w:val="24"/>
+              </w:rPr>
+              <w:t>(detrended)</w:t>
+            </w:r>
+          </w:p>
+        </w:tc>
+      </w:tr>
+      <w:tr>
+        <w:tc>
+          <w:tcPr>
+            <w:tcW w:w="1696" w:type="dxa"/>
+          </w:tcPr>
+          <w:p>
+            <w:pPr>
+              <w:rPr>
+                <w:rFonts w:ascii="Times New Roman" w:hAnsi="Times New Roman" w:cs="Times New Roman"/>
+                <w:sz w:val="20"/>
+                <w:szCs w:val="20"/>
+              </w:rPr>
+            </w:pPr>
+            <w:r>
+              <w:rPr>
+                <w:rFonts w:ascii="Times New Roman" w:hAnsi="Times New Roman" w:cs="Times New Roman"/>
+                <w:sz w:val="20"/>
+                <w:szCs w:val="20"/>
+              </w:rPr>
+              <w:t>SARIMA</w:t>
+            </w:r>
+          </w:p>
+        </w:tc>
+        <w:tc>
+          <w:tcPr>
+            <w:tcW w:w="1308" w:type="dxa"/>
+          </w:tcPr>
+          <w:p>
+            <w:pPr>
+              <w:rPr>
+                <w:rFonts w:ascii="Times New Roman" w:hAnsi="Times New Roman" w:cs="Times New Roman"/>
+                <w:sz w:val="24"/>
+                <w:szCs w:val="24"/>
+              </w:rPr>
+            </w:pPr>
+            <w:r>
+              <w:rPr>
+                <w:rFonts w:ascii="Times New Roman" w:hAnsi="Times New Roman" w:cs="Times New Roman"/>
+                <w:sz w:val="24"/>
+                <w:szCs w:val="24"/>
+              </w:rPr>
+              <w:t>0.146114</w:t>
+            </w:r>
+          </w:p>
+        </w:tc>
+        <w:tc>
+          <w:tcPr>
+            <w:tcW w:w="1503" w:type="dxa"/>
+          </w:tcPr>
+          <w:p>
+            <w:pPr>
+              <w:rPr>
+                <w:rFonts w:ascii="Times New Roman" w:hAnsi="Times New Roman" w:cs="Times New Roman"/>
+                <w:sz w:val="24"/>
+                <w:szCs w:val="24"/>
+              </w:rPr>
+            </w:pPr>
+            <w:r>
+              <w:rPr>
+                <w:rFonts w:ascii="Times New Roman" w:hAnsi="Times New Roman" w:cs="Times New Roman"/>
+                <w:sz w:val="24"/>
+                <w:szCs w:val="24"/>
+              </w:rPr>
+              <w:t>0.148472</w:t>
+            </w:r>
+          </w:p>
+        </w:tc>
+        <w:tc>
+          <w:tcPr>
+            <w:tcW w:w="1503" w:type="dxa"/>
+          </w:tcPr>
+          <w:p>
+            <w:pPr>
+              <w:rPr>
+                <w:rFonts w:ascii="Times New Roman" w:hAnsi="Times New Roman" w:cs="Times New Roman"/>
+                <w:sz w:val="24"/>
+                <w:szCs w:val="24"/>
+              </w:rPr>
+            </w:pPr>
+            <w:r>
+              <w:rPr>
+                <w:rFonts w:ascii="Times New Roman" w:hAnsi="Times New Roman" w:cs="Times New Roman"/>
+                <w:sz w:val="24"/>
+                <w:szCs w:val="24"/>
+              </w:rPr>
+              <w:t>0.148469</w:t>
+            </w:r>
+          </w:p>
+        </w:tc>
+        <w:tc>
+          <w:tcPr>
+            <w:tcW w:w="1503" w:type="dxa"/>
+          </w:tcPr>
+          <w:p>
+            <w:pPr>
+              <w:rPr>
+                <w:rFonts w:ascii="Times New Roman" w:hAnsi="Times New Roman" w:cs="Times New Roman"/>
+                <w:sz w:val="24"/>
+                <w:szCs w:val="24"/>
+              </w:rPr>
+            </w:pPr>
+            <w:r>
+              <w:rPr>
+                <w:rFonts w:ascii="Times New Roman" w:hAnsi="Times New Roman" w:cs="Times New Roman"/>
+                <w:sz w:val="24"/>
+                <w:szCs w:val="24"/>
+              </w:rPr>
+              <w:t>0.044844</w:t>
+            </w:r>
+          </w:p>
+        </w:tc>
+        <w:tc>
+          <w:tcPr>
+            <w:tcW w:w="1503" w:type="dxa"/>
+          </w:tcPr>
+          <w:p>
+            <w:pPr>
+              <w:rPr>
+                <w:rFonts w:ascii="Times New Roman" w:hAnsi="Times New Roman" w:cs="Times New Roman"/>
+                <w:sz w:val="24"/>
+                <w:szCs w:val="24"/>
+              </w:rPr>
+            </w:pPr>
+            <w:r>
+              <w:rPr>
+                <w:rFonts w:ascii="Times New Roman" w:hAnsi="Times New Roman" w:cs="Times New Roman"/>
+                <w:sz w:val="24"/>
+                <w:szCs w:val="24"/>
+              </w:rPr>
+              <w:t>0.044</w:t>
+            </w:r>
+            <w:r>
+              <w:rPr>
+                <w:rFonts w:ascii="Times New Roman" w:hAnsi="Times New Roman" w:cs="Times New Roman"/>
+                <w:sz w:val="24"/>
+                <w:szCs w:val="24"/>
+              </w:rPr>
+              <w:t>684</w:t>
+            </w:r>
+          </w:p>
+        </w:tc>
+      </w:tr>
+      <w:tr>
+        <w:tc>
+          <w:tcPr>
+            <w:tcW w:w="1696" w:type="dxa"/>
+          </w:tcPr>
+          <w:p>
+            <w:pPr>
+              <w:rPr>
+                <w:rFonts w:ascii="Times New Roman" w:hAnsi="Times New Roman" w:cs="Times New Roman"/>
+                <w:sz w:val="20"/>
+                <w:szCs w:val="20"/>
+              </w:rPr>
+            </w:pPr>
+            <w:r>
+              <w:rPr>
+                <w:rFonts w:ascii="Times New Roman" w:hAnsi="Times New Roman" w:cs="Times New Roman"/>
+                <w:sz w:val="20"/>
+                <w:szCs w:val="20"/>
+              </w:rPr>
+              <w:t>ARIMA</w:t>
+            </w:r>
+          </w:p>
+        </w:tc>
+        <w:tc>
+          <w:tcPr>
+            <w:tcW w:w="1308" w:type="dxa"/>
+          </w:tcPr>
+          <w:p>
+            <w:pPr>
+              <w:rPr>
+                <w:rFonts w:ascii="Times New Roman" w:hAnsi="Times New Roman" w:cs="Times New Roman"/>
+                <w:sz w:val="24"/>
+                <w:szCs w:val="24"/>
+              </w:rPr>
+            </w:pPr>
+            <w:r>
+              <w:rPr>
+                <w:rFonts w:ascii="Times New Roman" w:hAnsi="Times New Roman" w:cs="Times New Roman"/>
+                <w:sz w:val="24"/>
+                <w:szCs w:val="24"/>
+              </w:rPr>
+              <w:t>0.147061</w:t>
+            </w:r>
+          </w:p>
+        </w:tc>
+        <w:tc>
+          <w:tcPr>
+            <w:tcW w:w="1503" w:type="dxa"/>
+          </w:tcPr>
+          <w:p>
+            <w:pPr>
+              <w:rPr>
+                <w:rFonts w:ascii="Times New Roman" w:hAnsi="Times New Roman" w:cs="Times New Roman"/>
+                <w:sz w:val="24"/>
+                <w:szCs w:val="24"/>
+              </w:rPr>
+            </w:pPr>
+            <w:r>
+              <w:rPr>
+                <w:rFonts w:ascii="Times New Roman" w:hAnsi="Times New Roman" w:cs="Times New Roman"/>
+                <w:sz w:val="24"/>
+                <w:szCs w:val="24"/>
+              </w:rPr>
+              <w:t>0.149021</w:t>
+            </w:r>
+          </w:p>
+        </w:tc>
+        <w:tc>
+          <w:tcPr>
+            <w:tcW w:w="1503" w:type="dxa"/>
+          </w:tcPr>
+          <w:p>
+            <w:pPr>
+              <w:rPr>
+                <w:rFonts w:ascii="Times New Roman" w:hAnsi="Times New Roman" w:cs="Times New Roman"/>
+                <w:sz w:val="24"/>
+                <w:szCs w:val="24"/>
+              </w:rPr>
+            </w:pPr>
+            <w:r>
+              <w:rPr>
+                <w:rFonts w:ascii="Times New Roman" w:hAnsi="Times New Roman" w:cs="Times New Roman"/>
+                <w:sz w:val="24"/>
+                <w:szCs w:val="24"/>
+              </w:rPr>
+              <w:t>0.149991</w:t>
+            </w:r>
+          </w:p>
+        </w:tc>
+        <w:tc>
+          <w:tcPr>
+            <w:tcW w:w="1503" w:type="dxa"/>
+          </w:tcPr>
+          <w:p>
+            <w:pPr>
+              <w:rPr>
+                <w:rFonts w:ascii="Times New Roman" w:hAnsi="Times New Roman" w:cs="Times New Roman"/>
+                <w:sz w:val="24"/>
+                <w:szCs w:val="24"/>
+              </w:rPr>
+            </w:pPr>
+            <w:r>
+              <w:rPr>
+                <w:rFonts w:ascii="Times New Roman" w:hAnsi="Times New Roman" w:cs="Times New Roman"/>
+                <w:sz w:val="24"/>
+                <w:szCs w:val="24"/>
+              </w:rPr>
+              <w:t>0.044988</w:t>
+            </w:r>
+          </w:p>
+        </w:tc>
+        <w:tc>
+          <w:tcPr>
+            <w:tcW w:w="1503" w:type="dxa"/>
+          </w:tcPr>
+          <w:p>
+            <w:pPr>
+              <w:rPr>
+                <w:rFonts w:ascii="Times New Roman" w:hAnsi="Times New Roman" w:cs="Times New Roman"/>
+                <w:sz w:val="24"/>
+                <w:szCs w:val="24"/>
+              </w:rPr>
+            </w:pPr>
+            <w:r>
+              <w:rPr>
+                <w:rFonts w:ascii="Times New Roman" w:hAnsi="Times New Roman" w:cs="Times New Roman"/>
+                <w:sz w:val="24"/>
+                <w:szCs w:val="24"/>
+              </w:rPr>
+              <w:t>0.044682</w:t>
+            </w:r>
+          </w:p>
+        </w:tc>
+      </w:tr>
+      <w:tr>
+        <w:tc>
+          <w:tcPr>
+            <w:tcW w:w="1696" w:type="dxa"/>
+          </w:tcPr>
+          <w:p>
+            <w:pPr>
+              <w:rPr>
+                <w:rFonts w:ascii="Times New Roman" w:hAnsi="Times New Roman" w:cs="Times New Roman"/>
+                <w:sz w:val="18"/>
+                <w:szCs w:val="18"/>
+              </w:rPr>
+            </w:pPr>
+            <w:r>
+              <w:rPr>
+                <w:rFonts w:ascii="Times New Roman" w:hAnsi="Times New Roman" w:cs="Times New Roman"/>
+                <w:sz w:val="18"/>
+                <w:szCs w:val="18"/>
+              </w:rPr>
+              <w:t>EXP SMOOTHING</w:t>
+            </w:r>
+          </w:p>
+        </w:tc>
+        <w:tc>
+          <w:tcPr>
+            <w:tcW w:w="1308" w:type="dxa"/>
+          </w:tcPr>
+          <w:p>
+            <w:pPr>
+              <w:rPr>
+                <w:rFonts w:ascii="Times New Roman" w:hAnsi="Times New Roman" w:cs="Times New Roman"/>
+                <w:sz w:val="24"/>
+                <w:szCs w:val="24"/>
+              </w:rPr>
+            </w:pPr>
+            <w:r>
+              <w:rPr>
+                <w:rFonts w:ascii="Times New Roman" w:hAnsi="Times New Roman" w:cs="Times New Roman"/>
+                <w:sz w:val="24"/>
+                <w:szCs w:val="24"/>
+              </w:rPr>
+              <w:t>0.14</w:t>
+            </w:r>
+            <w:r>
+              <w:rPr>
+                <w:rFonts w:ascii="Times New Roman" w:hAnsi="Times New Roman" w:cs="Times New Roman"/>
+                <w:sz w:val="24"/>
+                <w:szCs w:val="24"/>
+              </w:rPr>
+              <w:t>5991</w:t>
+            </w:r>
+          </w:p>
+        </w:tc>
+        <w:tc>
+          <w:tcPr>
+            <w:tcW w:w="1503" w:type="dxa"/>
+          </w:tcPr>
+          <w:p>
+            <w:pPr>
+              <w:rPr>
+                <w:rFonts w:ascii="Times New Roman" w:hAnsi="Times New Roman" w:cs="Times New Roman"/>
+                <w:sz w:val="24"/>
+                <w:szCs w:val="24"/>
+              </w:rPr>
+            </w:pPr>
+            <w:r>
+              <w:rPr>
+                <w:rFonts w:ascii="Times New Roman" w:hAnsi="Times New Roman" w:cs="Times New Roman"/>
+                <w:sz w:val="24"/>
+                <w:szCs w:val="24"/>
+              </w:rPr>
+              <w:t>0.1</w:t>
+            </w:r>
+            <w:r>
+              <w:rPr>
+                <w:rFonts w:ascii="Times New Roman" w:hAnsi="Times New Roman" w:cs="Times New Roman"/>
+                <w:sz w:val="24"/>
+                <w:szCs w:val="24"/>
+              </w:rPr>
+              <w:t>46996</w:t>
+            </w:r>
+          </w:p>
+        </w:tc>
+        <w:tc>
+          <w:tcPr>
+            <w:tcW w:w="1503" w:type="dxa"/>
+          </w:tcPr>
+          <w:p>
+            <w:pPr>
+              <w:rPr>
+                <w:rFonts w:ascii="Times New Roman" w:hAnsi="Times New Roman" w:cs="Times New Roman"/>
+                <w:sz w:val="24"/>
+                <w:szCs w:val="24"/>
+              </w:rPr>
+            </w:pPr>
+            <w:r>
+              <w:rPr>
+                <w:rFonts w:ascii="Times New Roman" w:hAnsi="Times New Roman" w:cs="Times New Roman"/>
+                <w:sz w:val="24"/>
+                <w:szCs w:val="24"/>
+              </w:rPr>
+              <w:t>0.147818</w:t>
+            </w:r>
+          </w:p>
+        </w:tc>
+        <w:tc>
+          <w:tcPr>
+            <w:tcW w:w="1503" w:type="dxa"/>
+          </w:tcPr>
+          <w:p>
+            <w:pPr>
+              <w:rPr>
+                <w:rFonts w:ascii="Times New Roman" w:hAnsi="Times New Roman" w:cs="Times New Roman"/>
+                <w:sz w:val="24"/>
+                <w:szCs w:val="24"/>
+              </w:rPr>
+            </w:pPr>
+            <w:r>
+              <w:rPr>
+                <w:rFonts w:ascii="Times New Roman" w:hAnsi="Times New Roman" w:cs="Times New Roman"/>
+                <w:sz w:val="24"/>
+                <w:szCs w:val="24"/>
+              </w:rPr>
+              <w:t>0.045777</w:t>
+            </w:r>
+          </w:p>
+        </w:tc>
+        <w:tc>
+          <w:tcPr>
+            <w:tcW w:w="1503" w:type="dxa"/>
+          </w:tcPr>
+          <w:p>
+            <w:pPr>
+              <w:keepNext/>
+              <w:rPr>
+                <w:rFonts w:ascii="Times New Roman" w:hAnsi="Times New Roman" w:cs="Times New Roman"/>
+                <w:sz w:val="24"/>
+                <w:szCs w:val="24"/>
+              </w:rPr>
+            </w:pPr>
+            <w:r>
+              <w:rPr>
+                <w:rFonts w:ascii="Times New Roman" w:hAnsi="Times New Roman" w:cs="Times New Roman"/>
+                <w:sz w:val="24"/>
+                <w:szCs w:val="24"/>
+              </w:rPr>
+              <w:t>0.045341</w:t>
+            </w:r>
+          </w:p>
+        </w:tc>
+      </w:tr>
+    </w:tbl>
+    <w:p>
+      <w:pPr>
+        <w:pStyle w:val="Caption"/>
+        <w:jc w:val="center"/>
+      </w:pPr>
+      <w:r>
+        <w:t xml:space="preserve">Table </w:t>
+      </w:r>
+      <w:fldSimple w:instr=" SEQ Table \* ARABIC ">
+        <w:r>
+          <w:rPr>
+            <w:noProof/>
+          </w:rPr>
+          <w:t>2</w:t>
+        </w:r>
+      </w:fldSimple>
+      <w:r>
+        <w:t xml:space="preserve"> - Autoregressive models MSE for different time series.</w:t>
+      </w:r>
+    </w:p>
+    <w:p>
+      <w:pPr>
+        <w:rPr>
+          <w:rFonts w:ascii="Times New Roman" w:hAnsi="Times New Roman" w:cs="Times New Roman"/>
+          <w:sz w:val="24"/>
+          <w:szCs w:val="24"/>
+        </w:rPr>
+      </w:pPr>
+      <w:r>
+        <w:rPr>
+          <w:rFonts w:ascii="Times New Roman" w:hAnsi="Times New Roman" w:cs="Times New Roman"/>
+          <w:sz w:val="24"/>
+          <w:szCs w:val="24"/>
+        </w:rPr>
+        <w:t>Once the best model and best p</w:t>
+      </w:r>
+      <w:r>
+        <w:rPr>
+          <w:rFonts w:ascii="Times New Roman" w:hAnsi="Times New Roman" w:cs="Times New Roman"/>
+          <w:sz w:val="24"/>
+          <w:szCs w:val="24"/>
+        </w:rPr>
+        <w:t xml:space="preserve">arameters have been identified, the time series has been split into train and test to perform the forecast. The result </w:t>
+      </w:r>
+      <w:r>
+        <w:rPr>
+          <w:rFonts w:ascii="Times New Roman" w:hAnsi="Times New Roman" w:cs="Times New Roman"/>
+          <w:sz w:val="24"/>
+          <w:szCs w:val="24"/>
+        </w:rPr>
+        <w:t xml:space="preserve">was not satisfactory, as it can be seen in the Figure below, and this is mainly due to </w:t>
+      </w:r>
+      <w:r>
+        <w:rPr>
+          <w:rFonts w:ascii="Times New Roman" w:hAnsi="Times New Roman" w:cs="Times New Roman"/>
+          <w:sz w:val="24"/>
+          <w:szCs w:val="24"/>
+        </w:rPr>
+        <w:t>the small size of the timeseries.</w:t>
+      </w:r>
+      <w:r>
+        <w:rPr>
+          <w:rFonts w:ascii="Times New Roman" w:hAnsi="Times New Roman" w:cs="Times New Roman"/>
+          <w:sz w:val="24"/>
+          <w:szCs w:val="24"/>
+        </w:rPr>
+        <w:t xml:space="preserve"> </w:t>
+      </w:r>
+    </w:p>
+    <w:p>
+      <w:pPr>
+        <w:keepNext/>
+        <w:jc w:val="center"/>
+      </w:pPr>
+      <w:r>
+        <w:rPr>
+          <w:noProof/>
+        </w:rPr>
+        <w:drawing>
+          <wp:inline distT="0" distB="0" distL="0" distR="0" wp14:anchorId="5B1F4B56" wp14:editId="20B8F6EE">
+            <wp:extent cx="4777740" cy="2327997"/>
+            <wp:effectExtent l="0" t="0" r="3810" b="0"/>
+            <wp:docPr id="195249542" name="Picture 1" descr="A graph showing a blue line&#10;&#10;Description automatically generated"/>
+            <wp:cNvGraphicFramePr>
+              <a:graphicFrameLocks xmlns:a="http://schemas.openxmlformats.org/drawingml/2006/main" noChangeAspect="1"/>
+            </wp:cNvGraphicFramePr>
+            <a:graphic xmlns:a="http://schemas.openxmlformats.org/drawingml/2006/main">
+              <a:graphicData uri="http://schemas.openxmlformats.org/drawingml/2006/picture">
+                <pic:pic xmlns:pic="http://schemas.openxmlformats.org/drawingml/2006/picture">
+                  <pic:nvPicPr>
+                    <pic:cNvPr id="195249542" name="Picture 1" descr="A graph showing a blue line&#10;&#10;Description automatically generated"/>
+                    <pic:cNvPicPr/>
+                  </pic:nvPicPr>
+                  <pic:blipFill>
+                    <a:blip r:embed="rId20"/>
+                    <a:stretch>
+                      <a:fillRect/>
+                    </a:stretch>
+                  </pic:blipFill>
+                  <pic:spPr>
+                    <a:xfrm>
+                      <a:off x="0" y="0"/>
+                      <a:ext cx="4777740" cy="2327997"/>
+                    </a:xfrm>
+                    <a:prstGeom prst="rect">
+                      <a:avLst/>
+                    </a:prstGeom>
+                  </pic:spPr>
+                </pic:pic>
+              </a:graphicData>
+            </a:graphic>
+          </wp:inline>
+        </w:drawing>
+      </w:r>
+    </w:p>
+    <w:p>
+      <w:pPr>
+        <w:pStyle w:val="Caption"/>
+        <w:jc w:val="center"/>
+      </w:pPr>
+      <w:r>
+        <w:t xml:space="preserve">Figure </w:t>
+      </w:r>
+      <w:fldSimple w:instr=" SEQ Figure \* ARABIC ">
+        <w:r>
+          <w:rPr>
+            <w:noProof/>
+          </w:rPr>
+          <w:t>12</w:t>
+        </w:r>
+      </w:fldSimple>
+      <w:r>
+        <w:t xml:space="preserve"> - Forecast using ARIMA model.</w:t>
+      </w:r>
+    </w:p>
+    <w:p>
+      <w:pPr>
+        <w:rPr>
+          <w:rFonts w:ascii="Times New Roman" w:hAnsi="Times New Roman" w:cs="Times New Roman"/>
+          <w:sz w:val="24"/>
+          <w:szCs w:val="24"/>
+        </w:rPr>
+      </w:pPr>
+      <w:r>
+        <w:rPr>
+          <w:rFonts w:ascii="Times New Roman" w:hAnsi="Times New Roman" w:cs="Times New Roman"/>
+          <w:sz w:val="24"/>
+          <w:szCs w:val="24"/>
+        </w:rPr>
+        <w:t>Small time series with very few data points may not contain enough information to reveal more complex patterns or variations. The model will tend to simplify the forecast in such cases.</w:t>
+      </w:r>
+      <w:r>
+        <w:rPr>
+          <w:rFonts w:ascii="Times New Roman" w:hAnsi="Times New Roman" w:cs="Times New Roman"/>
+          <w:sz w:val="24"/>
+          <w:szCs w:val="24"/>
+        </w:rPr>
+        <w:t xml:space="preserve"> </w:t>
+      </w:r>
+      <w:r>
+        <w:rPr>
+          <w:rFonts w:ascii="Times New Roman" w:hAnsi="Times New Roman" w:cs="Times New Roman"/>
+          <w:sz w:val="24"/>
+          <w:szCs w:val="24"/>
+        </w:rPr>
+        <w:t>In an attempt to</w:t>
+      </w:r>
+      <w:r>
+        <w:rPr>
+          <w:rFonts w:ascii="Times New Roman" w:hAnsi="Times New Roman" w:cs="Times New Roman"/>
+          <w:sz w:val="24"/>
+          <w:szCs w:val="24"/>
+        </w:rPr>
+        <w:t xml:space="preserve"> improve the predictions, the rolling forecast technique has been evaluated for this time series. It consists of </w:t>
+      </w:r>
+      <w:r>
+        <w:rPr>
+          <w:rFonts w:ascii="Times New Roman" w:hAnsi="Times New Roman" w:cs="Times New Roman"/>
+          <w:sz w:val="24"/>
+          <w:szCs w:val="24"/>
+        </w:rPr>
+        <w:t>continuously training a time series model on an initial period of data, forecasting a future period, evaluating the forecasts, updating the model with newly observed data, and repeating the process for multiple forecast horizons</w:t>
+      </w:r>
+      <w:r>
+        <w:rPr>
+          <w:rFonts w:ascii="Times New Roman" w:hAnsi="Times New Roman" w:cs="Times New Roman"/>
+          <w:sz w:val="24"/>
+          <w:szCs w:val="24"/>
+        </w:rPr>
+        <w:t xml:space="preserve"> (</w:t>
+      </w:r>
+      <w:r>
+        <w:rPr>
+          <w:rFonts w:ascii="Times New Roman" w:hAnsi="Times New Roman" w:cs="Times New Roman"/>
+          <w:sz w:val="24"/>
+          <w:szCs w:val="24"/>
+        </w:rPr>
+        <w:t>Perera, S. 2018</w:t>
+      </w:r>
+      <w:r>
+        <w:rPr>
+          <w:rFonts w:ascii="Times New Roman" w:hAnsi="Times New Roman" w:cs="Times New Roman"/>
+          <w:sz w:val="24"/>
+          <w:szCs w:val="24"/>
+        </w:rPr>
+        <w:t>)</w:t>
       </w:r>
       <w:r>
         <w:rPr>
@@ -6947,7 +7748,48 @@
         </w:rPr>
         <w:t>.</w:t>
       </w:r>
-    </w:p>
+      <w:r>
+        <w:rPr>
+          <w:rFonts w:ascii="Times New Roman" w:hAnsi="Times New Roman" w:cs="Times New Roman"/>
+          <w:sz w:val="24"/>
+          <w:szCs w:val="24"/>
+        </w:rPr>
+        <w:t xml:space="preserve"> Unfortunately, the </w:t>
+      </w:r>
+      <w:r>
+        <w:rPr>
+          <w:rFonts w:ascii="Times New Roman" w:hAnsi="Times New Roman" w:cs="Times New Roman"/>
+          <w:sz w:val="24"/>
+          <w:szCs w:val="24"/>
+        </w:rPr>
+        <w:t xml:space="preserve">error level did not improve. </w:t>
+      </w:r>
+      <w:r>
+        <w:rPr>
+          <w:rFonts w:ascii="Times New Roman" w:hAnsi="Times New Roman" w:cs="Times New Roman"/>
+          <w:sz w:val="24"/>
+          <w:szCs w:val="24"/>
+        </w:rPr>
+        <w:t>Evidence</w:t>
+      </w:r>
+      <w:r>
+        <w:rPr>
+          <w:rFonts w:ascii="Times New Roman" w:hAnsi="Times New Roman" w:cs="Times New Roman"/>
+          <w:sz w:val="24"/>
+          <w:szCs w:val="24"/>
+        </w:rPr>
+        <w:t xml:space="preserve"> of this can be found in the </w:t>
+      </w:r>
+      <w:r>
+        <w:rPr>
+          <w:rFonts w:ascii="Times New Roman" w:hAnsi="Times New Roman" w:cs="Times New Roman"/>
+          <w:sz w:val="24"/>
+          <w:szCs w:val="24"/>
+        </w:rPr>
+        <w:t>Forecast section of the accompanying Jupyter notebook DataProcessing.ipynb.</w:t>
+      </w:r>
+    </w:p>
+    <w:p/>
     <w:p>
       <w:pPr>
         <w:pStyle w:val="Heading2"/>
@@ -6969,41 +7811,13 @@
           <w:szCs w:val="24"/>
         </w:rPr>
       </w:pPr>
-      <w:proofErr w:type="spellStart"/>
-      <w:r>
-        <w:rPr>
-          <w:rFonts w:ascii="Times New Roman" w:hAnsi="Times New Roman" w:cs="Times New Roman"/>
-          <w:sz w:val="24"/>
-          <w:szCs w:val="24"/>
-        </w:rPr>
-        <w:t>Bla</w:t>
-      </w:r>
-      <w:proofErr w:type="spellEnd"/>
-      <w:r>
-        <w:rPr>
-          <w:rFonts w:ascii="Times New Roman" w:hAnsi="Times New Roman" w:cs="Times New Roman"/>
-          <w:sz w:val="24"/>
-          <w:szCs w:val="24"/>
-        </w:rPr>
-        <w:t xml:space="preserve"> </w:t>
-      </w:r>
-      <w:proofErr w:type="spellStart"/>
-      <w:r>
-        <w:rPr>
-          <w:rFonts w:ascii="Times New Roman" w:hAnsi="Times New Roman" w:cs="Times New Roman"/>
-          <w:sz w:val="24"/>
-          <w:szCs w:val="24"/>
-        </w:rPr>
-        <w:t>Bla</w:t>
-      </w:r>
-      <w:proofErr w:type="spellEnd"/>
-      <w:r>
-        <w:rPr>
-          <w:rFonts w:ascii="Times New Roman" w:hAnsi="Times New Roman" w:cs="Times New Roman"/>
-          <w:sz w:val="24"/>
-          <w:szCs w:val="24"/>
-        </w:rPr>
-        <w:t xml:space="preserve"> to be completed</w:t>
+      <w:r>
+        <w:rPr>
+          <w:rFonts w:ascii="Times New Roman" w:hAnsi="Times New Roman" w:cs="Times New Roman"/>
+          <w:sz w:val="24"/>
+          <w:szCs w:val="24"/>
+        </w:rPr>
+        <w:t>Bla Bla to be completed</w:t>
       </w:r>
       <w:r>
         <w:rPr>
@@ -7070,6 +7884,7 @@
         <w:rPr>
           <w:rFonts w:eastAsia="CMR10"/>
         </w:rPr>
+        <w:lastRenderedPageBreak/>
         <w:t>References</w:t>
       </w:r>
       <w:bookmarkEnd w:id="20"/>
@@ -7093,7 +7908,6 @@
           <w:sz w:val="24"/>
           <w:szCs w:val="24"/>
         </w:rPr>
-        <w:lastRenderedPageBreak/>
         <w:t>Benchant.com. (2022). Available at: https://benchant.com/blog/ycsb</w:t>
       </w:r>
       <w:r>
@@ -7244,43 +8058,7 @@
           <w:sz w:val="24"/>
           <w:szCs w:val="24"/>
         </w:rPr>
-        <w:t xml:space="preserve">happybase.readthedocs.io. (n.d.). </w:t>
-      </w:r>
-      <w:proofErr w:type="spellStart"/>
-      <w:r>
-        <w:rPr>
-          <w:rFonts w:ascii="Times New Roman" w:eastAsia="CMR8" w:hAnsi="Times New Roman" w:cs="Times New Roman"/>
-          <w:sz w:val="24"/>
-          <w:szCs w:val="24"/>
-        </w:rPr>
-        <w:t>HappyBase</w:t>
-      </w:r>
-      <w:proofErr w:type="spellEnd"/>
-      <w:r>
-        <w:rPr>
-          <w:rFonts w:ascii="Times New Roman" w:eastAsia="CMR8" w:hAnsi="Times New Roman" w:cs="Times New Roman"/>
-          <w:sz w:val="24"/>
-          <w:szCs w:val="24"/>
-        </w:rPr>
-        <w:t xml:space="preserve"> — </w:t>
-      </w:r>
-      <w:proofErr w:type="spellStart"/>
-      <w:r>
-        <w:rPr>
-          <w:rFonts w:ascii="Times New Roman" w:eastAsia="CMR8" w:hAnsi="Times New Roman" w:cs="Times New Roman"/>
-          <w:sz w:val="24"/>
-          <w:szCs w:val="24"/>
-        </w:rPr>
-        <w:t>HappyBase</w:t>
-      </w:r>
-      <w:proofErr w:type="spellEnd"/>
-      <w:r>
-        <w:rPr>
-          <w:rFonts w:ascii="Times New Roman" w:eastAsia="CMR8" w:hAnsi="Times New Roman" w:cs="Times New Roman"/>
-          <w:sz w:val="24"/>
-          <w:szCs w:val="24"/>
-        </w:rPr>
-        <w:t xml:space="preserve"> 1.2.0 documentation. [online] Available at: https://happybase.readthedocs.io/en/latest/ [Accessed 6 Nov. 2023].</w:t>
+        <w:t>happybase.readthedocs.io. (n.d.). HappyBase — HappyBase 1.2.0 documentation. [online] Available at: https://happybase.readthedocs.io/en/latest/ [Accessed 6 Nov. 2023].</w:t>
       </w:r>
     </w:p>
     <w:p>
@@ -7314,25 +8092,7 @@
           <w:sz w:val="24"/>
           <w:szCs w:val="24"/>
         </w:rPr>
-        <w:t>Atwan, T.A. (2022). TIME SERIES ANALYSIS WITH PYTHON COOKBOOK practical recipes for exploratory data analysis, data preparation, forecasting, and model evaluation. [</w:t>
-      </w:r>
-      <w:proofErr w:type="spellStart"/>
-      <w:r>
-        <w:rPr>
-          <w:rFonts w:ascii="Times New Roman" w:eastAsia="CMR8" w:hAnsi="Times New Roman" w:cs="Times New Roman"/>
-          <w:sz w:val="24"/>
-          <w:szCs w:val="24"/>
-        </w:rPr>
-        <w:t>S.l.</w:t>
-      </w:r>
-      <w:proofErr w:type="spellEnd"/>
-      <w:r>
-        <w:rPr>
-          <w:rFonts w:ascii="Times New Roman" w:eastAsia="CMR8" w:hAnsi="Times New Roman" w:cs="Times New Roman"/>
-          <w:sz w:val="24"/>
-          <w:szCs w:val="24"/>
-        </w:rPr>
-        <w:t>]: PACKT PUBLISHING LIMITED.</w:t>
+        <w:t>Atwan, T.A. (2022). TIME SERIES ANALYSIS WITH PYTHON COOKBOOK practical recipes for exploratory data analysis, data preparation, forecasting, and model evaluation. [S.l.]: PACKT PUBLISHING LIMITED.</w:t>
       </w:r>
     </w:p>
     <w:p>
@@ -7418,9 +8178,96 @@
           <w:szCs w:val="24"/>
         </w:rPr>
       </w:pPr>
+      <w:r>
+        <w:rPr>
+          <w:rFonts w:ascii="Times New Roman" w:eastAsia="CMR8" w:hAnsi="Times New Roman" w:cs="Times New Roman"/>
+          <w:sz w:val="24"/>
+          <w:szCs w:val="24"/>
+        </w:rPr>
+        <w:t>Peixeiro, M. (2022). Time Series Forecasting in Python. Simon and Schuster.</w:t>
+      </w:r>
+    </w:p>
+    <w:p>
+      <w:pPr>
+        <w:autoSpaceDE w:val="0"/>
+        <w:autoSpaceDN w:val="0"/>
+        <w:adjustRightInd w:val="0"/>
+        <w:spacing w:after="0" w:line="240" w:lineRule="auto"/>
+        <w:rPr>
+          <w:rFonts w:ascii="Times New Roman" w:eastAsia="CMR8" w:hAnsi="Times New Roman" w:cs="Times New Roman"/>
+          <w:sz w:val="24"/>
+          <w:szCs w:val="24"/>
+        </w:rPr>
+      </w:pPr>
+    </w:p>
+    <w:p>
+      <w:pPr>
+        <w:autoSpaceDE w:val="0"/>
+        <w:autoSpaceDN w:val="0"/>
+        <w:adjustRightInd w:val="0"/>
+        <w:spacing w:after="0" w:line="240" w:lineRule="auto"/>
+        <w:rPr>
+          <w:rFonts w:ascii="Times New Roman" w:eastAsia="CMR8" w:hAnsi="Times New Roman" w:cs="Times New Roman"/>
+          <w:sz w:val="24"/>
+          <w:szCs w:val="24"/>
+        </w:rPr>
+      </w:pPr>
+      <w:r>
+        <w:rPr>
+          <w:rFonts w:ascii="Times New Roman" w:eastAsia="CMR8" w:hAnsi="Times New Roman" w:cs="Times New Roman"/>
+          <w:sz w:val="24"/>
+          <w:szCs w:val="24"/>
+        </w:rPr>
+        <w:t>‌</w:t>
+      </w:r>
+      <w:r>
+        <w:t xml:space="preserve"> </w:t>
+      </w:r>
+      <w:r>
+        <w:rPr>
+          <w:rFonts w:ascii="Times New Roman" w:eastAsia="CMR8" w:hAnsi="Times New Roman" w:cs="Times New Roman"/>
+          <w:sz w:val="24"/>
+          <w:szCs w:val="24"/>
+        </w:rPr>
+        <w:t>Perera, S. (2018). Rolling Window Regression: a Simple Approach for Time Series Next value Predictions. [online] Making Sense of Data. Available at: https://medium.com/making-sense-of-data/time-series-next-value-prediction-using-regression-over-a-rolling-window-228f0acae363.</w:t>
+      </w:r>
+    </w:p>
+    <w:p>
+      <w:pPr>
+        <w:autoSpaceDE w:val="0"/>
+        <w:autoSpaceDN w:val="0"/>
+        <w:adjustRightInd w:val="0"/>
+        <w:spacing w:after="0" w:line="240" w:lineRule="auto"/>
+        <w:rPr>
+          <w:rFonts w:ascii="Times New Roman" w:eastAsia="CMR8" w:hAnsi="Times New Roman" w:cs="Times New Roman"/>
+          <w:sz w:val="24"/>
+          <w:szCs w:val="24"/>
+        </w:rPr>
+      </w:pPr>
+    </w:p>
+    <w:p>
+      <w:pPr>
+        <w:autoSpaceDE w:val="0"/>
+        <w:autoSpaceDN w:val="0"/>
+        <w:adjustRightInd w:val="0"/>
+        <w:spacing w:after="0" w:line="240" w:lineRule="auto"/>
+        <w:rPr>
+          <w:rFonts w:ascii="Times New Roman" w:eastAsia="CMR8" w:hAnsi="Times New Roman" w:cs="Times New Roman"/>
+          <w:sz w:val="24"/>
+          <w:szCs w:val="24"/>
+        </w:rPr>
+      </w:pPr>
+      <w:r>
+        <w:rPr>
+          <w:rFonts w:ascii="Times New Roman" w:eastAsia="CMR8" w:hAnsi="Times New Roman" w:cs="Times New Roman"/>
+          <w:sz w:val="24"/>
+          <w:szCs w:val="24"/>
+        </w:rPr>
+        <w:t>‌</w:t>
+      </w:r>
     </w:p>
     <w:sectPr>
-      <w:footerReference w:type="default" r:id="rId20"/>
+      <w:footerReference w:type="default" r:id="rId21"/>
       <w:pgSz w:w="11906" w:h="16838"/>
       <w:pgMar w:top="1440" w:right="1440" w:bottom="1440" w:left="1440" w:header="454" w:footer="454" w:gutter="0"/>
       <w:cols w:space="708"/>

</xml_diff>